<commit_message>
Añadida primera versión del modelo de negocio. Finalizados sistemas principales de los casos de suso.
</commit_message>
<xml_diff>
--- a/documentación/individual/analisisDelSistema.docx
+++ b/documentación/individual/analisisDelSistema.docx
@@ -65,15 +65,29 @@
       <w:r>
         <w:t xml:space="preserve">Aplicación: Entidad lógica, que se comunica con el sistema como un usuario más, solo que este no será humano y sus interacciones e acciones serán mucho </w:t>
       </w:r>
-      <w:proofErr w:type="spellStart"/>
-      <w:r>
-        <w:t>mas</w:t>
-      </w:r>
-      <w:proofErr w:type="spellEnd"/>
+      <w:r>
+        <w:t>más</w:t>
+      </w:r>
       <w:r>
         <w:t xml:space="preserve"> rápidas.</w:t>
       </w:r>
     </w:p>
+    <w:p/>
+    <w:p/>
+    <w:p/>
+    <w:p/>
+    <w:p/>
+    <w:p/>
+    <w:p/>
+    <w:p/>
+    <w:p/>
+    <w:p/>
+    <w:p/>
+    <w:p/>
+    <w:p/>
+    <w:p/>
+    <w:p/>
+    <w:p/>
     <w:p>
       <w:pPr>
         <w:pStyle w:val="Ttulo1"/>
@@ -83,6 +97,7 @@
         </w:numPr>
       </w:pPr>
       <w:r>
+        <w:lastRenderedPageBreak/>
         <w:t>Modelo de negocio</w:t>
       </w:r>
       <w:r>
@@ -95,6 +110,64 @@
     <w:p>
       <w:r>
         <w:t xml:space="preserve">En el modelado de negocio, representado en la [figura], se describen las distintas entidades del sistema, sus atributos y relaciones con otras entidades. </w:t>
+      </w:r>
+    </w:p>
+    <w:p/>
+    <w:p/>
+    <w:p>
+      <w:pPr>
+        <w:jc w:val="center"/>
+      </w:pPr>
+      <w:r>
+        <w:rPr>
+          <w:noProof/>
+          <w:lang w:eastAsia="es-ES_tradnl"/>
+        </w:rPr>
+        <w:drawing>
+          <wp:inline distT="0" distB="0" distL="0" distR="0" wp14:anchorId="682B871C" wp14:editId="68EB23BF">
+            <wp:extent cx="5491473" cy="7077075"/>
+            <wp:effectExtent l="0" t="0" r="0" b="0"/>
+            <wp:docPr id="6" name="Imagen 6"/>
+            <wp:cNvGraphicFramePr>
+              <a:graphicFrameLocks xmlns:a="http://schemas.openxmlformats.org/drawingml/2006/main" noChangeAspect="1"/>
+            </wp:cNvGraphicFramePr>
+            <a:graphic xmlns:a="http://schemas.openxmlformats.org/drawingml/2006/main">
+              <a:graphicData uri="http://schemas.openxmlformats.org/drawingml/2006/picture">
+                <pic:pic xmlns:pic="http://schemas.openxmlformats.org/drawingml/2006/picture">
+                  <pic:nvPicPr>
+                    <pic:cNvPr id="0" name="Picture 3"/>
+                    <pic:cNvPicPr>
+                      <a:picLocks noChangeAspect="1" noChangeArrowheads="1"/>
+                    </pic:cNvPicPr>
+                  </pic:nvPicPr>
+                  <pic:blipFill>
+                    <a:blip r:embed="rId7">
+                      <a:extLst>
+                        <a:ext uri="{28A0092B-C50C-407E-A947-70E740481C1C}">
+                          <a14:useLocalDpi xmlns:a14="http://schemas.microsoft.com/office/drawing/2010/main" val="0"/>
+                        </a:ext>
+                      </a:extLst>
+                    </a:blip>
+                    <a:srcRect/>
+                    <a:stretch>
+                      <a:fillRect/>
+                    </a:stretch>
+                  </pic:blipFill>
+                  <pic:spPr bwMode="auto">
+                    <a:xfrm>
+                      <a:off x="0" y="0"/>
+                      <a:ext cx="5493760" cy="7080023"/>
+                    </a:xfrm>
+                    <a:prstGeom prst="rect">
+                      <a:avLst/>
+                    </a:prstGeom>
+                    <a:noFill/>
+                  </pic:spPr>
+                </pic:pic>
+              </a:graphicData>
+            </a:graphic>
+          </wp:inline>
+        </w:drawing>
       </w:r>
     </w:p>
     <w:p>
@@ -106,27 +179,51 @@
         </w:numPr>
       </w:pPr>
       <w:r>
+        <w:lastRenderedPageBreak/>
         <w:t>Diagrama general de los casos de uso:</w:t>
       </w:r>
-      <w:r>
-        <w:br/>
-      </w:r>
-    </w:p>
-    <w:p>
+    </w:p>
+    <w:p/>
+    <w:p>
+      <w:pPr>
+        <w:ind w:firstLine="360"/>
+      </w:pPr>
       <w:r>
         <w:t>Cada actor del sistema, contendrán un conjunto de subsistemas de casos de usos, estos subsistemas son genéricos para cada actor y sus interacciones también. En este capítulo cabe destacar que ciertos usuarios pueden utilizar dos roles al mismo tiempo. Teniendo una unión de subsistemas de casos de usos. Pudiendo realizar cualquier subsistema en cualquier momento.</w:t>
       </w:r>
+      <w:r>
+        <w:t xml:space="preserve"> Un ejemplo de ello seria las aplicaciones las cuales tras su autenticación tendrán el rol de aplicación y usuario, pudiendo realizar las acciones de usuario.</w:t>
+      </w:r>
+    </w:p>
+    <w:p>
+      <w:pPr>
+        <w:ind w:firstLine="360"/>
+      </w:pPr>
+    </w:p>
+    <w:p>
+      <w:pPr>
+        <w:ind w:firstLine="360"/>
+      </w:pPr>
+    </w:p>
+    <w:p>
+      <w:pPr>
+        <w:ind w:firstLine="360"/>
+      </w:pPr>
     </w:p>
     <w:p>
       <w:pPr>
         <w:keepNext/>
-      </w:pPr>
-      <w:r>
-        <w:lastRenderedPageBreak/>
+        <w:jc w:val="center"/>
+      </w:pPr>
+      <w:r>
+        <w:rPr>
+          <w:noProof/>
+          <w:lang w:eastAsia="es-ES_tradnl"/>
+        </w:rPr>
         <w:drawing>
-          <wp:inline distT="0" distB="0" distL="0" distR="0" wp14:anchorId="3355706E" wp14:editId="6FC6EA26">
-            <wp:extent cx="5400040" cy="4124878"/>
-            <wp:effectExtent l="0" t="0" r="0" b="9525"/>
+          <wp:inline distT="0" distB="0" distL="0" distR="0" wp14:anchorId="63CF1CB4" wp14:editId="1B8D16E9">
+            <wp:extent cx="5287091" cy="4038600"/>
+            <wp:effectExtent l="0" t="0" r="8890" b="0"/>
             <wp:docPr id="1" name="Imagen 1"/>
             <wp:cNvGraphicFramePr>
               <a:graphicFrameLocks xmlns:a="http://schemas.openxmlformats.org/drawingml/2006/main" noChangeAspect="1"/>
@@ -139,7 +236,7 @@
                     <pic:cNvPicPr/>
                   </pic:nvPicPr>
                   <pic:blipFill>
-                    <a:blip r:embed="rId7"/>
+                    <a:blip r:embed="rId8"/>
                     <a:stretch>
                       <a:fillRect/>
                     </a:stretch>
@@ -147,7 +244,7 @@
                   <pic:spPr>
                     <a:xfrm>
                       <a:off x="0" y="0"/>
-                      <a:ext cx="5400040" cy="4124878"/>
+                      <a:ext cx="5311953" cy="4057591"/>
                     </a:xfrm>
                     <a:prstGeom prst="rect">
                       <a:avLst/>
@@ -163,6 +260,110 @@
     <w:p>
       <w:pPr>
         <w:pStyle w:val="Epgrafe"/>
+        <w:tabs>
+          <w:tab w:val="left" w:pos="7590"/>
+        </w:tabs>
+      </w:pPr>
+      <w:r>
+        <w:t xml:space="preserve">Ilustración </w:t>
+      </w:r>
+      <w:r>
+        <w:fldChar w:fldCharType="begin"/>
+      </w:r>
+      <w:r>
+        <w:instrText xml:space="preserve"> SEQ Ilustración \* ARABIC </w:instrText>
+      </w:r>
+      <w:r>
+        <w:fldChar w:fldCharType="separate"/>
+      </w:r>
+      <w:r>
+        <w:rPr>
+          <w:noProof/>
+        </w:rPr>
+        <w:t>1</w:t>
+      </w:r>
+      <w:r>
+        <w:rPr>
+          <w:noProof/>
+        </w:rPr>
+        <w:fldChar w:fldCharType="end"/>
+      </w:r>
+      <w:r>
+        <w:t xml:space="preserve"> </w:t>
+      </w:r>
+      <w:r>
+        <w:t>(Sistema</w:t>
+      </w:r>
+      <w:r>
+        <w:t xml:space="preserve"> usuario)</w:t>
+      </w:r>
+    </w:p>
+    <w:p>
+      <w:pPr>
+        <w:pStyle w:val="Epgrafe"/>
+        <w:tabs>
+          <w:tab w:val="left" w:pos="7590"/>
+        </w:tabs>
+      </w:pPr>
+    </w:p>
+    <w:p>
+      <w:pPr>
+        <w:pStyle w:val="Epgrafe"/>
+        <w:tabs>
+          <w:tab w:val="left" w:pos="7590"/>
+        </w:tabs>
+      </w:pPr>
+      <w:r>
+        <w:tab/>
+      </w:r>
+    </w:p>
+    <w:p>
+      <w:pPr>
+        <w:keepNext/>
+        <w:jc w:val="center"/>
+      </w:pPr>
+      <w:r>
+        <w:lastRenderedPageBreak/>
+        <w:drawing>
+          <wp:inline distT="0" distB="0" distL="0" distR="0" wp14:anchorId="1630A662" wp14:editId="636BAC81">
+            <wp:extent cx="4415773" cy="4171950"/>
+            <wp:effectExtent l="0" t="0" r="4445" b="0"/>
+            <wp:docPr id="2" name="Imagen 2"/>
+            <wp:cNvGraphicFramePr>
+              <a:graphicFrameLocks xmlns:a="http://schemas.openxmlformats.org/drawingml/2006/main" noChangeAspect="1"/>
+            </wp:cNvGraphicFramePr>
+            <a:graphic xmlns:a="http://schemas.openxmlformats.org/drawingml/2006/main">
+              <a:graphicData uri="http://schemas.openxmlformats.org/drawingml/2006/picture">
+                <pic:pic xmlns:pic="http://schemas.openxmlformats.org/drawingml/2006/picture">
+                  <pic:nvPicPr>
+                    <pic:cNvPr id="0" name=""/>
+                    <pic:cNvPicPr/>
+                  </pic:nvPicPr>
+                  <pic:blipFill>
+                    <a:blip r:embed="rId9"/>
+                    <a:stretch>
+                      <a:fillRect/>
+                    </a:stretch>
+                  </pic:blipFill>
+                  <pic:spPr>
+                    <a:xfrm>
+                      <a:off x="0" y="0"/>
+                      <a:ext cx="4420399" cy="4176320"/>
+                    </a:xfrm>
+                    <a:prstGeom prst="rect">
+                      <a:avLst/>
+                    </a:prstGeom>
+                  </pic:spPr>
+                </pic:pic>
+              </a:graphicData>
+            </a:graphic>
+          </wp:inline>
+        </w:drawing>
+      </w:r>
+    </w:p>
+    <w:p>
+      <w:pPr>
+        <w:pStyle w:val="Epgrafe"/>
       </w:pPr>
       <w:r>
         <w:t xml:space="preserve">Ilustración </w:t>
@@ -172,22 +373,78 @@
           <w:rPr>
             <w:noProof/>
           </w:rPr>
-          <w:t>1</w:t>
+          <w:t>2</w:t>
         </w:r>
       </w:fldSimple>
       <w:r>
-        <w:t xml:space="preserve"> </w:t>
-      </w:r>
-      <w:proofErr w:type="gramStart"/>
-      <w:r>
-        <w:t>( Sistema</w:t>
-      </w:r>
-      <w:proofErr w:type="gramEnd"/>
-      <w:r>
-        <w:t xml:space="preserve"> usuario)</w:t>
-      </w:r>
-    </w:p>
-    <w:p>
+        <w:t xml:space="preserve"> (Sistema administrador)</w:t>
+      </w:r>
+    </w:p>
+    <w:p/>
+    <w:p/>
+    <w:p/>
+    <w:p>
+      <w:pPr>
+        <w:keepNext/>
+        <w:jc w:val="center"/>
+      </w:pPr>
+      <w:r>
+        <w:drawing>
+          <wp:inline distT="0" distB="0" distL="0" distR="0" wp14:anchorId="657480CC" wp14:editId="417E1216">
+            <wp:extent cx="3556100" cy="1552575"/>
+            <wp:effectExtent l="0" t="0" r="6350" b="0"/>
+            <wp:docPr id="3" name="Imagen 3"/>
+            <wp:cNvGraphicFramePr>
+              <a:graphicFrameLocks xmlns:a="http://schemas.openxmlformats.org/drawingml/2006/main" noChangeAspect="1"/>
+            </wp:cNvGraphicFramePr>
+            <a:graphic xmlns:a="http://schemas.openxmlformats.org/drawingml/2006/main">
+              <a:graphicData uri="http://schemas.openxmlformats.org/drawingml/2006/picture">
+                <pic:pic xmlns:pic="http://schemas.openxmlformats.org/drawingml/2006/picture">
+                  <pic:nvPicPr>
+                    <pic:cNvPr id="0" name=""/>
+                    <pic:cNvPicPr/>
+                  </pic:nvPicPr>
+                  <pic:blipFill>
+                    <a:blip r:embed="rId10"/>
+                    <a:stretch>
+                      <a:fillRect/>
+                    </a:stretch>
+                  </pic:blipFill>
+                  <pic:spPr>
+                    <a:xfrm>
+                      <a:off x="0" y="0"/>
+                      <a:ext cx="3563279" cy="1555709"/>
+                    </a:xfrm>
+                    <a:prstGeom prst="rect">
+                      <a:avLst/>
+                    </a:prstGeom>
+                  </pic:spPr>
+                </pic:pic>
+              </a:graphicData>
+            </a:graphic>
+          </wp:inline>
+        </w:drawing>
+      </w:r>
+    </w:p>
+    <w:p>
+      <w:pPr>
+        <w:pStyle w:val="Epgrafe"/>
+        <w:jc w:val="center"/>
+      </w:pPr>
+      <w:r>
+        <w:t xml:space="preserve">Ilustración </w:t>
+      </w:r>
+      <w:fldSimple w:instr=" SEQ Ilustración \* ARABIC ">
+        <w:r>
+          <w:rPr>
+            <w:noProof/>
+          </w:rPr>
+          <w:t>3</w:t>
+        </w:r>
+      </w:fldSimple>
+      <w:r>
+        <w:t xml:space="preserve"> (Sistema aplicación)</w:t>
+      </w:r>
       <w:bookmarkStart w:id="0" w:name="_GoBack"/>
       <w:bookmarkEnd w:id="0"/>
     </w:p>
@@ -212,13 +469,11 @@
           <w:numId w:val="1"/>
         </w:numPr>
       </w:pPr>
-      <w:proofErr w:type="spellStart"/>
-      <w:r>
-        <w:t>Gestion</w:t>
-      </w:r>
-      <w:proofErr w:type="spellEnd"/>
-      <w:r>
-        <w:t xml:space="preserve"> de autenticación:</w:t>
+      <w:r>
+        <w:t>Gestio</w:t>
+      </w:r>
+      <w:r>
+        <w:t>n de autenticación:</w:t>
       </w:r>
     </w:p>
     <w:p>
@@ -229,13 +484,8 @@
           <w:numId w:val="1"/>
         </w:numPr>
       </w:pPr>
-      <w:proofErr w:type="spellStart"/>
-      <w:r>
-        <w:t>Gestion</w:t>
-      </w:r>
-      <w:proofErr w:type="spellEnd"/>
-      <w:r>
-        <w:t xml:space="preserve"> de datos:</w:t>
+      <w:r>
+        <w:t>Gestion de datos:</w:t>
       </w:r>
     </w:p>
     <w:p>
@@ -246,13 +496,8 @@
           <w:numId w:val="1"/>
         </w:numPr>
       </w:pPr>
-      <w:proofErr w:type="spellStart"/>
-      <w:r>
-        <w:t>Gestion</w:t>
-      </w:r>
-      <w:proofErr w:type="spellEnd"/>
-      <w:r>
-        <w:t xml:space="preserve"> de Grupos:</w:t>
+      <w:r>
+        <w:t>Gestion de Grupos:</w:t>
       </w:r>
     </w:p>
     <w:p>
@@ -263,13 +508,8 @@
           <w:numId w:val="1"/>
         </w:numPr>
       </w:pPr>
-      <w:proofErr w:type="spellStart"/>
-      <w:r>
-        <w:t>Gestion</w:t>
-      </w:r>
-      <w:proofErr w:type="spellEnd"/>
-      <w:r>
-        <w:t xml:space="preserve"> de proyectos:</w:t>
+      <w:r>
+        <w:t>Gestion de proyectos:</w:t>
       </w:r>
     </w:p>
     <w:p>
@@ -280,13 +520,8 @@
           <w:numId w:val="1"/>
         </w:numPr>
       </w:pPr>
-      <w:proofErr w:type="spellStart"/>
-      <w:r>
-        <w:t>Gestion</w:t>
-      </w:r>
-      <w:proofErr w:type="spellEnd"/>
-      <w:r>
-        <w:t xml:space="preserve"> de ejecuciones:</w:t>
+      <w:r>
+        <w:t>Gestion de ejecuciones:</w:t>
       </w:r>
     </w:p>
     <w:p>
@@ -297,19 +532,12 @@
           <w:numId w:val="1"/>
         </w:numPr>
       </w:pPr>
-      <w:proofErr w:type="spellStart"/>
-      <w:r>
-        <w:t>Gestion</w:t>
-      </w:r>
-      <w:proofErr w:type="spellEnd"/>
-      <w:r>
-        <w:t xml:space="preserve"> de </w:t>
-      </w:r>
-      <w:proofErr w:type="spellStart"/>
-      <w:r>
-        <w:t>navegacion</w:t>
-      </w:r>
-      <w:proofErr w:type="spellEnd"/>
+      <w:r>
+        <w:t xml:space="preserve">Gestion de </w:t>
+      </w:r>
+      <w:r>
+        <w:t>navegación</w:t>
+      </w:r>
       <w:r>
         <w:t>:</w:t>
       </w:r>
@@ -322,13 +550,8 @@
           <w:numId w:val="1"/>
         </w:numPr>
       </w:pPr>
-      <w:proofErr w:type="spellStart"/>
-      <w:r>
-        <w:t>Gestion</w:t>
-      </w:r>
-      <w:proofErr w:type="spellEnd"/>
-      <w:r>
-        <w:t xml:space="preserve"> de aplicaciones:</w:t>
+      <w:r>
+        <w:t>Gestion de aplicaciones:</w:t>
       </w:r>
     </w:p>
     <w:p>
@@ -1601,7 +1824,7 @@
 </file>
 
 <file path=customXml/itemProps1.xml><?xml version="1.0" encoding="utf-8"?>
-<ds:datastoreItem xmlns:ds="http://schemas.openxmlformats.org/officeDocument/2006/customXml" ds:itemID="{039AAF33-0614-4B3E-AA84-99B4516D49B2}">
+<ds:datastoreItem xmlns:ds="http://schemas.openxmlformats.org/officeDocument/2006/customXml" ds:itemID="{B97D079D-B6CD-4E01-B724-828DF33F27C7}">
   <ds:schemaRefs>
     <ds:schemaRef ds:uri="http://schemas.openxmlformats.org/officeDocument/2006/bibliography"/>
   </ds:schemaRefs>

</xml_diff>

<commit_message>
Realizado gestión de autenticación.
</commit_message>
<xml_diff>
--- a/documentación/individual/analisisDelSistema.docx
+++ b/documentación/individual/analisisDelSistema.docx
@@ -445,9 +445,9 @@
       <w:r>
         <w:t xml:space="preserve"> (Sistema aplicación)</w:t>
       </w:r>
-      <w:bookmarkStart w:id="0" w:name="_GoBack"/>
-      <w:bookmarkEnd w:id="0"/>
-    </w:p>
+    </w:p>
+    <w:p/>
+    <w:p/>
     <w:p>
       <w:pPr>
         <w:pStyle w:val="Ttulo1"/>
@@ -476,6 +476,1077 @@
         <w:t>n de autenticación:</w:t>
       </w:r>
     </w:p>
+    <w:p/>
+    <w:p>
+      <w:pPr>
+        <w:pStyle w:val="Ttulo2"/>
+        <w:ind w:left="1080"/>
+        <w:jc w:val="center"/>
+      </w:pPr>
+      <w:r>
+        <w:drawing>
+          <wp:inline distT="0" distB="0" distL="0" distR="0" wp14:anchorId="689C74AC" wp14:editId="5534DC60">
+            <wp:extent cx="2724150" cy="3008339"/>
+            <wp:effectExtent l="0" t="0" r="0" b="1905"/>
+            <wp:docPr id="8" name="Imagen 8"/>
+            <wp:cNvGraphicFramePr>
+              <a:graphicFrameLocks xmlns:a="http://schemas.openxmlformats.org/drawingml/2006/main" noChangeAspect="1"/>
+            </wp:cNvGraphicFramePr>
+            <a:graphic xmlns:a="http://schemas.openxmlformats.org/drawingml/2006/main">
+              <a:graphicData uri="http://schemas.openxmlformats.org/drawingml/2006/picture">
+                <pic:pic xmlns:pic="http://schemas.openxmlformats.org/drawingml/2006/picture">
+                  <pic:nvPicPr>
+                    <pic:cNvPr id="0" name=""/>
+                    <pic:cNvPicPr/>
+                  </pic:nvPicPr>
+                  <pic:blipFill>
+                    <a:blip r:embed="rId11"/>
+                    <a:stretch>
+                      <a:fillRect/>
+                    </a:stretch>
+                  </pic:blipFill>
+                  <pic:spPr>
+                    <a:xfrm>
+                      <a:off x="0" y="0"/>
+                      <a:ext cx="2722085" cy="3006059"/>
+                    </a:xfrm>
+                    <a:prstGeom prst="rect">
+                      <a:avLst/>
+                    </a:prstGeom>
+                  </pic:spPr>
+                </pic:pic>
+              </a:graphicData>
+            </a:graphic>
+          </wp:inline>
+        </w:drawing>
+      </w:r>
+    </w:p>
+    <w:p>
+      <w:pPr>
+        <w:pStyle w:val="Epgrafe"/>
+        <w:jc w:val="center"/>
+      </w:pPr>
+      <w:r>
+        <w:t xml:space="preserve">Ilustración </w:t>
+      </w:r>
+      <w:fldSimple w:instr=" SEQ Ilustración \* ARABIC ">
+        <w:r>
+          <w:rPr>
+            <w:noProof/>
+          </w:rPr>
+          <w:t>4</w:t>
+        </w:r>
+      </w:fldSimple>
+      <w:r>
+        <w:t xml:space="preserve"> (Gestion de autenticación)</w:t>
+      </w:r>
+    </w:p>
+    <w:p>
+      <w:pPr>
+        <w:pStyle w:val="Ttulo2"/>
+        <w:ind w:left="1080"/>
+        <w:jc w:val="center"/>
+      </w:pPr>
+      <w:r>
+        <w:br/>
+      </w:r>
+    </w:p>
+    <w:tbl>
+      <w:tblPr>
+        <w:tblStyle w:val="Cuadrculaclara-nfasis1"/>
+        <w:tblW w:w="0" w:type="auto"/>
+        <w:tblLook w:val="04A0" w:firstRow="1" w:lastRow="0" w:firstColumn="1" w:lastColumn="0" w:noHBand="0" w:noVBand="1"/>
+      </w:tblPr>
+      <w:tblGrid>
+        <w:gridCol w:w="4322"/>
+        <w:gridCol w:w="4322"/>
+      </w:tblGrid>
+      <w:tr>
+        <w:trPr>
+          <w:cnfStyle w:val="100000000000" w:firstRow="1" w:lastRow="0" w:firstColumn="0" w:lastColumn="0" w:oddVBand="0" w:evenVBand="0" w:oddHBand="0" w:evenHBand="0" w:firstRowFirstColumn="0" w:firstRowLastColumn="0" w:lastRowFirstColumn="0" w:lastRowLastColumn="0"/>
+        </w:trPr>
+        <w:tc>
+          <w:tcPr>
+            <w:cnfStyle w:val="001000000000" w:firstRow="0" w:lastRow="0" w:firstColumn="1" w:lastColumn="0" w:oddVBand="0" w:evenVBand="0" w:oddHBand="0" w:evenHBand="0" w:firstRowFirstColumn="0" w:firstRowLastColumn="0" w:lastRowFirstColumn="0" w:lastRowLastColumn="0"/>
+            <w:tcW w:w="4322" w:type="dxa"/>
+          </w:tcPr>
+          <w:p>
+            <w:r>
+              <w:t>ID</w:t>
+            </w:r>
+          </w:p>
+        </w:tc>
+        <w:tc>
+          <w:tcPr>
+            <w:tcW w:w="4322" w:type="dxa"/>
+          </w:tcPr>
+          <w:p>
+            <w:pPr>
+              <w:cnfStyle w:val="100000000000" w:firstRow="1" w:lastRow="0" w:firstColumn="0" w:lastColumn="0" w:oddVBand="0" w:evenVBand="0" w:oddHBand="0" w:evenHBand="0" w:firstRowFirstColumn="0" w:firstRowLastColumn="0" w:lastRowFirstColumn="0" w:lastRowLastColumn="0"/>
+            </w:pPr>
+            <w:r>
+              <w:t>CU</w:t>
+            </w:r>
+            <w:r>
+              <w:t xml:space="preserve"> 1.1</w:t>
+            </w:r>
+          </w:p>
+        </w:tc>
+      </w:tr>
+      <w:tr>
+        <w:trPr>
+          <w:cnfStyle w:val="000000100000" w:firstRow="0" w:lastRow="0" w:firstColumn="0" w:lastColumn="0" w:oddVBand="0" w:evenVBand="0" w:oddHBand="1" w:evenHBand="0" w:firstRowFirstColumn="0" w:firstRowLastColumn="0" w:lastRowFirstColumn="0" w:lastRowLastColumn="0"/>
+        </w:trPr>
+        <w:tc>
+          <w:tcPr>
+            <w:cnfStyle w:val="001000000000" w:firstRow="0" w:lastRow="0" w:firstColumn="1" w:lastColumn="0" w:oddVBand="0" w:evenVBand="0" w:oddHBand="0" w:evenHBand="0" w:firstRowFirstColumn="0" w:firstRowLastColumn="0" w:lastRowFirstColumn="0" w:lastRowLastColumn="0"/>
+            <w:tcW w:w="4322" w:type="dxa"/>
+          </w:tcPr>
+          <w:p>
+            <w:r>
+              <w:t>Actor</w:t>
+            </w:r>
+          </w:p>
+        </w:tc>
+        <w:tc>
+          <w:tcPr>
+            <w:tcW w:w="4322" w:type="dxa"/>
+          </w:tcPr>
+          <w:p>
+            <w:pPr>
+              <w:cnfStyle w:val="000000100000" w:firstRow="0" w:lastRow="0" w:firstColumn="0" w:lastColumn="0" w:oddVBand="0" w:evenVBand="0" w:oddHBand="1" w:evenHBand="0" w:firstRowFirstColumn="0" w:firstRowLastColumn="0" w:lastRowFirstColumn="0" w:lastRowLastColumn="0"/>
+            </w:pPr>
+            <w:r>
+              <w:t>Usuario</w:t>
+            </w:r>
+          </w:p>
+        </w:tc>
+      </w:tr>
+      <w:tr>
+        <w:trPr>
+          <w:cnfStyle w:val="000000010000" w:firstRow="0" w:lastRow="0" w:firstColumn="0" w:lastColumn="0" w:oddVBand="0" w:evenVBand="0" w:oddHBand="0" w:evenHBand="1" w:firstRowFirstColumn="0" w:firstRowLastColumn="0" w:lastRowFirstColumn="0" w:lastRowLastColumn="0"/>
+        </w:trPr>
+        <w:tc>
+          <w:tcPr>
+            <w:cnfStyle w:val="001000000000" w:firstRow="0" w:lastRow="0" w:firstColumn="1" w:lastColumn="0" w:oddVBand="0" w:evenVBand="0" w:oddHBand="0" w:evenHBand="0" w:firstRowFirstColumn="0" w:firstRowLastColumn="0" w:lastRowFirstColumn="0" w:lastRowLastColumn="0"/>
+            <w:tcW w:w="4322" w:type="dxa"/>
+          </w:tcPr>
+          <w:p>
+            <w:r>
+              <w:t>Nombre</w:t>
+            </w:r>
+          </w:p>
+        </w:tc>
+        <w:tc>
+          <w:tcPr>
+            <w:tcW w:w="4322" w:type="dxa"/>
+          </w:tcPr>
+          <w:p>
+            <w:pPr>
+              <w:cnfStyle w:val="000000010000" w:firstRow="0" w:lastRow="0" w:firstColumn="0" w:lastColumn="0" w:oddVBand="0" w:evenVBand="0" w:oddHBand="0" w:evenHBand="1" w:firstRowFirstColumn="0" w:firstRowLastColumn="0" w:lastRowFirstColumn="0" w:lastRowLastColumn="0"/>
+            </w:pPr>
+            <w:r>
+              <w:t>Autenticarse</w:t>
+            </w:r>
+          </w:p>
+        </w:tc>
+      </w:tr>
+      <w:tr>
+        <w:trPr>
+          <w:cnfStyle w:val="000000100000" w:firstRow="0" w:lastRow="0" w:firstColumn="0" w:lastColumn="0" w:oddVBand="0" w:evenVBand="0" w:oddHBand="1" w:evenHBand="0" w:firstRowFirstColumn="0" w:firstRowLastColumn="0" w:lastRowFirstColumn="0" w:lastRowLastColumn="0"/>
+        </w:trPr>
+        <w:tc>
+          <w:tcPr>
+            <w:cnfStyle w:val="001000000000" w:firstRow="0" w:lastRow="0" w:firstColumn="1" w:lastColumn="0" w:oddVBand="0" w:evenVBand="0" w:oddHBand="0" w:evenHBand="0" w:firstRowFirstColumn="0" w:firstRowLastColumn="0" w:lastRowFirstColumn="0" w:lastRowLastColumn="0"/>
+            <w:tcW w:w="4322" w:type="dxa"/>
+          </w:tcPr>
+          <w:p>
+            <w:r>
+              <w:t>Objetivo</w:t>
+            </w:r>
+          </w:p>
+        </w:tc>
+        <w:tc>
+          <w:tcPr>
+            <w:tcW w:w="4322" w:type="dxa"/>
+          </w:tcPr>
+          <w:p>
+            <w:pPr>
+              <w:cnfStyle w:val="000000100000" w:firstRow="0" w:lastRow="0" w:firstColumn="0" w:lastColumn="0" w:oddVBand="0" w:evenVBand="0" w:oddHBand="1" w:evenHBand="0" w:firstRowFirstColumn="0" w:firstRowLastColumn="0" w:lastRowFirstColumn="0" w:lastRowLastColumn="0"/>
+            </w:pPr>
+            <w:r>
+              <w:t>Autenticarse como usuario en el sistema</w:t>
+            </w:r>
+          </w:p>
+        </w:tc>
+      </w:tr>
+      <w:tr>
+        <w:trPr>
+          <w:cnfStyle w:val="000000010000" w:firstRow="0" w:lastRow="0" w:firstColumn="0" w:lastColumn="0" w:oddVBand="0" w:evenVBand="0" w:oddHBand="0" w:evenHBand="1" w:firstRowFirstColumn="0" w:firstRowLastColumn="0" w:lastRowFirstColumn="0" w:lastRowLastColumn="0"/>
+        </w:trPr>
+        <w:tc>
+          <w:tcPr>
+            <w:cnfStyle w:val="001000000000" w:firstRow="0" w:lastRow="0" w:firstColumn="1" w:lastColumn="0" w:oddVBand="0" w:evenVBand="0" w:oddHBand="0" w:evenHBand="0" w:firstRowFirstColumn="0" w:firstRowLastColumn="0" w:lastRowFirstColumn="0" w:lastRowLastColumn="0"/>
+            <w:tcW w:w="4322" w:type="dxa"/>
+          </w:tcPr>
+          <w:p>
+            <w:r>
+              <w:t>Flujo</w:t>
+            </w:r>
+          </w:p>
+        </w:tc>
+        <w:tc>
+          <w:tcPr>
+            <w:tcW w:w="4322" w:type="dxa"/>
+          </w:tcPr>
+          <w:p>
+            <w:pPr>
+              <w:pStyle w:val="Prrafodelista"/>
+              <w:numPr>
+                <w:ilvl w:val="0"/>
+                <w:numId w:val="3"/>
+              </w:numPr>
+              <w:cnfStyle w:val="000000010000" w:firstRow="0" w:lastRow="0" w:firstColumn="0" w:lastColumn="0" w:oddVBand="0" w:evenVBand="0" w:oddHBand="0" w:evenHBand="1" w:firstRowFirstColumn="0" w:firstRowLastColumn="0" w:lastRowFirstColumn="0" w:lastRowLastColumn="0"/>
+            </w:pPr>
+            <w:r>
+              <w:t>El usuario solicita identificarse en el sistema.</w:t>
+            </w:r>
+          </w:p>
+          <w:p>
+            <w:pPr>
+              <w:pStyle w:val="Prrafodelista"/>
+              <w:numPr>
+                <w:ilvl w:val="0"/>
+                <w:numId w:val="3"/>
+              </w:numPr>
+              <w:cnfStyle w:val="000000010000" w:firstRow="0" w:lastRow="0" w:firstColumn="0" w:lastColumn="0" w:oddVBand="0" w:evenVBand="0" w:oddHBand="0" w:evenHBand="1" w:firstRowFirstColumn="0" w:firstRowLastColumn="0" w:lastRowFirstColumn="0" w:lastRowLastColumn="0"/>
+            </w:pPr>
+            <w:r>
+              <w:t>El sistema muestra un formulario de identificación. Solicitando los siguientes campos:</w:t>
+            </w:r>
+          </w:p>
+          <w:p>
+            <w:pPr>
+              <w:pStyle w:val="Prrafodelista"/>
+              <w:numPr>
+                <w:ilvl w:val="1"/>
+                <w:numId w:val="3"/>
+              </w:numPr>
+              <w:cnfStyle w:val="000000010000" w:firstRow="0" w:lastRow="0" w:firstColumn="0" w:lastColumn="0" w:oddVBand="0" w:evenVBand="0" w:oddHBand="0" w:evenHBand="1" w:firstRowFirstColumn="0" w:firstRowLastColumn="0" w:lastRowFirstColumn="0" w:lastRowLastColumn="0"/>
+            </w:pPr>
+            <w:r>
+              <w:t>Usuario.</w:t>
+            </w:r>
+          </w:p>
+          <w:p>
+            <w:pPr>
+              <w:pStyle w:val="Prrafodelista"/>
+              <w:numPr>
+                <w:ilvl w:val="1"/>
+                <w:numId w:val="3"/>
+              </w:numPr>
+              <w:cnfStyle w:val="000000010000" w:firstRow="0" w:lastRow="0" w:firstColumn="0" w:lastColumn="0" w:oddVBand="0" w:evenVBand="0" w:oddHBand="0" w:evenHBand="1" w:firstRowFirstColumn="0" w:firstRowLastColumn="0" w:lastRowFirstColumn="0" w:lastRowLastColumn="0"/>
+            </w:pPr>
+            <w:r>
+              <w:t>Contraseña</w:t>
+            </w:r>
+            <w:r>
+              <w:t>.</w:t>
+            </w:r>
+          </w:p>
+          <w:p>
+            <w:pPr>
+              <w:pStyle w:val="Prrafodelista"/>
+              <w:numPr>
+                <w:ilvl w:val="0"/>
+                <w:numId w:val="3"/>
+              </w:numPr>
+              <w:cnfStyle w:val="000000010000" w:firstRow="0" w:lastRow="0" w:firstColumn="0" w:lastColumn="0" w:oddVBand="0" w:evenVBand="0" w:oddHBand="0" w:evenHBand="1" w:firstRowFirstColumn="0" w:firstRowLastColumn="0" w:lastRowFirstColumn="0" w:lastRowLastColumn="0"/>
+            </w:pPr>
+            <w:r>
+              <w:t>El usuario introducirá los datos.</w:t>
+            </w:r>
+          </w:p>
+          <w:p>
+            <w:pPr>
+              <w:pStyle w:val="Prrafodelista"/>
+              <w:numPr>
+                <w:ilvl w:val="0"/>
+                <w:numId w:val="3"/>
+              </w:numPr>
+              <w:cnfStyle w:val="000000010000" w:firstRow="0" w:lastRow="0" w:firstColumn="0" w:lastColumn="0" w:oddVBand="0" w:evenVBand="0" w:oddHBand="0" w:evenHBand="1" w:firstRowFirstColumn="0" w:firstRowLastColumn="0" w:lastRowFirstColumn="0" w:lastRowLastColumn="0"/>
+            </w:pPr>
+            <w:r>
+              <w:t>El sistema validara los datos y comprobara la identidad.</w:t>
+            </w:r>
+          </w:p>
+          <w:p>
+            <w:pPr>
+              <w:pStyle w:val="Prrafodelista"/>
+              <w:numPr>
+                <w:ilvl w:val="0"/>
+                <w:numId w:val="3"/>
+              </w:numPr>
+              <w:cnfStyle w:val="000000010000" w:firstRow="0" w:lastRow="0" w:firstColumn="0" w:lastColumn="0" w:oddVBand="0" w:evenVBand="0" w:oddHBand="0" w:evenHBand="1" w:firstRowFirstColumn="0" w:firstRowLastColumn="0" w:lastRowFirstColumn="0" w:lastRowLastColumn="0"/>
+            </w:pPr>
+            <w:r>
+              <w:t xml:space="preserve">El sistema mandara al usuario la referencia a su </w:t>
+            </w:r>
+            <w:r>
+              <w:t>sesión.</w:t>
+            </w:r>
+          </w:p>
+        </w:tc>
+      </w:tr>
+      <w:tr>
+        <w:trPr>
+          <w:cnfStyle w:val="000000100000" w:firstRow="0" w:lastRow="0" w:firstColumn="0" w:lastColumn="0" w:oddVBand="0" w:evenVBand="0" w:oddHBand="1" w:evenHBand="0" w:firstRowFirstColumn="0" w:firstRowLastColumn="0" w:lastRowFirstColumn="0" w:lastRowLastColumn="0"/>
+        </w:trPr>
+        <w:tc>
+          <w:tcPr>
+            <w:cnfStyle w:val="001000000000" w:firstRow="0" w:lastRow="0" w:firstColumn="1" w:lastColumn="0" w:oddVBand="0" w:evenVBand="0" w:oddHBand="0" w:evenHBand="0" w:firstRowFirstColumn="0" w:firstRowLastColumn="0" w:lastRowFirstColumn="0" w:lastRowLastColumn="0"/>
+            <w:tcW w:w="4322" w:type="dxa"/>
+          </w:tcPr>
+          <w:p>
+            <w:r>
+              <w:t>Excepciones</w:t>
+            </w:r>
+          </w:p>
+        </w:tc>
+        <w:tc>
+          <w:tcPr>
+            <w:tcW w:w="4322" w:type="dxa"/>
+          </w:tcPr>
+          <w:p>
+            <w:pPr>
+              <w:pStyle w:val="Prrafodelista"/>
+              <w:numPr>
+                <w:ilvl w:val="0"/>
+                <w:numId w:val="3"/>
+              </w:numPr>
+              <w:cnfStyle w:val="000000100000" w:firstRow="0" w:lastRow="0" w:firstColumn="0" w:lastColumn="0" w:oddVBand="0" w:evenVBand="0" w:oddHBand="1" w:evenHBand="0" w:firstRowFirstColumn="0" w:firstRowLastColumn="0" w:lastRowFirstColumn="0" w:lastRowLastColumn="0"/>
+            </w:pPr>
+            <w:r>
+              <w:t>Los datos de identidad no son válidos. El sistema informara al usuario que los datos de usuario no son correctos.</w:t>
+            </w:r>
+          </w:p>
+          <w:p>
+            <w:pPr>
+              <w:pStyle w:val="Prrafodelista"/>
+              <w:numPr>
+                <w:ilvl w:val="0"/>
+                <w:numId w:val="3"/>
+              </w:numPr>
+              <w:cnfStyle w:val="000000100000" w:firstRow="0" w:lastRow="0" w:firstColumn="0" w:lastColumn="0" w:oddVBand="0" w:evenVBand="0" w:oddHBand="1" w:evenHBand="0" w:firstRowFirstColumn="0" w:firstRowLastColumn="0" w:lastRowFirstColumn="0" w:lastRowLastColumn="0"/>
+            </w:pPr>
+            <w:r>
+              <w:t>El sistema de identidad esta caído. El sistema informara que los datos de identidad no funciona.</w:t>
+            </w:r>
+          </w:p>
+        </w:tc>
+      </w:tr>
+    </w:tbl>
+    <w:p>
+      <w:bookmarkStart w:id="0" w:name="_GoBack"/>
+      <w:bookmarkEnd w:id="0"/>
+    </w:p>
+    <w:tbl>
+      <w:tblPr>
+        <w:tblStyle w:val="Cuadrculaclara-nfasis1"/>
+        <w:tblW w:w="0" w:type="auto"/>
+        <w:tblLook w:val="04A0" w:firstRow="1" w:lastRow="0" w:firstColumn="1" w:lastColumn="0" w:noHBand="0" w:noVBand="1"/>
+      </w:tblPr>
+      <w:tblGrid>
+        <w:gridCol w:w="4322"/>
+        <w:gridCol w:w="4322"/>
+      </w:tblGrid>
+      <w:tr>
+        <w:trPr>
+          <w:cnfStyle w:val="100000000000" w:firstRow="1" w:lastRow="0" w:firstColumn="0" w:lastColumn="0" w:oddVBand="0" w:evenVBand="0" w:oddHBand="0" w:evenHBand="0" w:firstRowFirstColumn="0" w:firstRowLastColumn="0" w:lastRowFirstColumn="0" w:lastRowLastColumn="0"/>
+        </w:trPr>
+        <w:tc>
+          <w:tcPr>
+            <w:cnfStyle w:val="001000000000" w:firstRow="0" w:lastRow="0" w:firstColumn="1" w:lastColumn="0" w:oddVBand="0" w:evenVBand="0" w:oddHBand="0" w:evenHBand="0" w:firstRowFirstColumn="0" w:firstRowLastColumn="0" w:lastRowFirstColumn="0" w:lastRowLastColumn="0"/>
+            <w:tcW w:w="4322" w:type="dxa"/>
+          </w:tcPr>
+          <w:p>
+            <w:r>
+              <w:t>ID</w:t>
+            </w:r>
+          </w:p>
+        </w:tc>
+        <w:tc>
+          <w:tcPr>
+            <w:tcW w:w="4322" w:type="dxa"/>
+          </w:tcPr>
+          <w:p>
+            <w:pPr>
+              <w:cnfStyle w:val="100000000000" w:firstRow="1" w:lastRow="0" w:firstColumn="0" w:lastColumn="0" w:oddVBand="0" w:evenVBand="0" w:oddHBand="0" w:evenHBand="0" w:firstRowFirstColumn="0" w:firstRowLastColumn="0" w:lastRowFirstColumn="0" w:lastRowLastColumn="0"/>
+            </w:pPr>
+            <w:r>
+              <w:t>CU</w:t>
+            </w:r>
+            <w:r>
+              <w:t xml:space="preserve"> 1.2</w:t>
+            </w:r>
+          </w:p>
+        </w:tc>
+      </w:tr>
+      <w:tr>
+        <w:trPr>
+          <w:cnfStyle w:val="000000100000" w:firstRow="0" w:lastRow="0" w:firstColumn="0" w:lastColumn="0" w:oddVBand="0" w:evenVBand="0" w:oddHBand="1" w:evenHBand="0" w:firstRowFirstColumn="0" w:firstRowLastColumn="0" w:lastRowFirstColumn="0" w:lastRowLastColumn="0"/>
+        </w:trPr>
+        <w:tc>
+          <w:tcPr>
+            <w:cnfStyle w:val="001000000000" w:firstRow="0" w:lastRow="0" w:firstColumn="1" w:lastColumn="0" w:oddVBand="0" w:evenVBand="0" w:oddHBand="0" w:evenHBand="0" w:firstRowFirstColumn="0" w:firstRowLastColumn="0" w:lastRowFirstColumn="0" w:lastRowLastColumn="0"/>
+            <w:tcW w:w="4322" w:type="dxa"/>
+          </w:tcPr>
+          <w:p>
+            <w:r>
+              <w:t>Actor</w:t>
+            </w:r>
+          </w:p>
+        </w:tc>
+        <w:tc>
+          <w:tcPr>
+            <w:tcW w:w="4322" w:type="dxa"/>
+          </w:tcPr>
+          <w:p>
+            <w:pPr>
+              <w:cnfStyle w:val="000000100000" w:firstRow="0" w:lastRow="0" w:firstColumn="0" w:lastColumn="0" w:oddVBand="0" w:evenVBand="0" w:oddHBand="1" w:evenHBand="0" w:firstRowFirstColumn="0" w:firstRowLastColumn="0" w:lastRowFirstColumn="0" w:lastRowLastColumn="0"/>
+            </w:pPr>
+            <w:r>
+              <w:t>Usuario</w:t>
+            </w:r>
+          </w:p>
+        </w:tc>
+      </w:tr>
+      <w:tr>
+        <w:trPr>
+          <w:cnfStyle w:val="000000010000" w:firstRow="0" w:lastRow="0" w:firstColumn="0" w:lastColumn="0" w:oddVBand="0" w:evenVBand="0" w:oddHBand="0" w:evenHBand="1" w:firstRowFirstColumn="0" w:firstRowLastColumn="0" w:lastRowFirstColumn="0" w:lastRowLastColumn="0"/>
+        </w:trPr>
+        <w:tc>
+          <w:tcPr>
+            <w:cnfStyle w:val="001000000000" w:firstRow="0" w:lastRow="0" w:firstColumn="1" w:lastColumn="0" w:oddVBand="0" w:evenVBand="0" w:oddHBand="0" w:evenHBand="0" w:firstRowFirstColumn="0" w:firstRowLastColumn="0" w:lastRowFirstColumn="0" w:lastRowLastColumn="0"/>
+            <w:tcW w:w="4322" w:type="dxa"/>
+          </w:tcPr>
+          <w:p>
+            <w:r>
+              <w:t>Nombre</w:t>
+            </w:r>
+          </w:p>
+        </w:tc>
+        <w:tc>
+          <w:tcPr>
+            <w:tcW w:w="4322" w:type="dxa"/>
+          </w:tcPr>
+          <w:p>
+            <w:pPr>
+              <w:cnfStyle w:val="000000010000" w:firstRow="0" w:lastRow="0" w:firstColumn="0" w:lastColumn="0" w:oddVBand="0" w:evenVBand="0" w:oddHBand="0" w:evenHBand="1" w:firstRowFirstColumn="0" w:firstRowLastColumn="0" w:lastRowFirstColumn="0" w:lastRowLastColumn="0"/>
+            </w:pPr>
+            <w:r>
+              <w:t>Desconectarse</w:t>
+            </w:r>
+          </w:p>
+        </w:tc>
+      </w:tr>
+      <w:tr>
+        <w:trPr>
+          <w:cnfStyle w:val="000000100000" w:firstRow="0" w:lastRow="0" w:firstColumn="0" w:lastColumn="0" w:oddVBand="0" w:evenVBand="0" w:oddHBand="1" w:evenHBand="0" w:firstRowFirstColumn="0" w:firstRowLastColumn="0" w:lastRowFirstColumn="0" w:lastRowLastColumn="0"/>
+        </w:trPr>
+        <w:tc>
+          <w:tcPr>
+            <w:cnfStyle w:val="001000000000" w:firstRow="0" w:lastRow="0" w:firstColumn="1" w:lastColumn="0" w:oddVBand="0" w:evenVBand="0" w:oddHBand="0" w:evenHBand="0" w:firstRowFirstColumn="0" w:firstRowLastColumn="0" w:lastRowFirstColumn="0" w:lastRowLastColumn="0"/>
+            <w:tcW w:w="4322" w:type="dxa"/>
+          </w:tcPr>
+          <w:p>
+            <w:r>
+              <w:t>Objetivo</w:t>
+            </w:r>
+          </w:p>
+        </w:tc>
+        <w:tc>
+          <w:tcPr>
+            <w:tcW w:w="4322" w:type="dxa"/>
+          </w:tcPr>
+          <w:p>
+            <w:pPr>
+              <w:cnfStyle w:val="000000100000" w:firstRow="0" w:lastRow="0" w:firstColumn="0" w:lastColumn="0" w:oddVBand="0" w:evenVBand="0" w:oddHBand="1" w:evenHBand="0" w:firstRowFirstColumn="0" w:firstRowLastColumn="0" w:lastRowFirstColumn="0" w:lastRowLastColumn="0"/>
+            </w:pPr>
+            <w:r>
+              <w:t>El usuario desea desconectarse del sistema, y que su identidad no sea reutilizada.</w:t>
+            </w:r>
+          </w:p>
+        </w:tc>
+      </w:tr>
+      <w:tr>
+        <w:trPr>
+          <w:cnfStyle w:val="000000010000" w:firstRow="0" w:lastRow="0" w:firstColumn="0" w:lastColumn="0" w:oddVBand="0" w:evenVBand="0" w:oddHBand="0" w:evenHBand="1" w:firstRowFirstColumn="0" w:firstRowLastColumn="0" w:lastRowFirstColumn="0" w:lastRowLastColumn="0"/>
+        </w:trPr>
+        <w:tc>
+          <w:tcPr>
+            <w:cnfStyle w:val="001000000000" w:firstRow="0" w:lastRow="0" w:firstColumn="1" w:lastColumn="0" w:oddVBand="0" w:evenVBand="0" w:oddHBand="0" w:evenHBand="0" w:firstRowFirstColumn="0" w:firstRowLastColumn="0" w:lastRowFirstColumn="0" w:lastRowLastColumn="0"/>
+            <w:tcW w:w="4322" w:type="dxa"/>
+          </w:tcPr>
+          <w:p>
+            <w:r>
+              <w:t>Flujo</w:t>
+            </w:r>
+          </w:p>
+        </w:tc>
+        <w:tc>
+          <w:tcPr>
+            <w:tcW w:w="4322" w:type="dxa"/>
+          </w:tcPr>
+          <w:p>
+            <w:pPr>
+              <w:pStyle w:val="Prrafodelista"/>
+              <w:numPr>
+                <w:ilvl w:val="0"/>
+                <w:numId w:val="3"/>
+              </w:numPr>
+              <w:cnfStyle w:val="000000010000" w:firstRow="0" w:lastRow="0" w:firstColumn="0" w:lastColumn="0" w:oddVBand="0" w:evenVBand="0" w:oddHBand="0" w:evenHBand="1" w:firstRowFirstColumn="0" w:firstRowLastColumn="0" w:lastRowFirstColumn="0" w:lastRowLastColumn="0"/>
+            </w:pPr>
+            <w:r>
+              <w:t xml:space="preserve">El usuario solicita al sistema la desconexión del sistema. Aportando la referencia de su </w:t>
+            </w:r>
+            <w:r>
+              <w:t>sesión</w:t>
+            </w:r>
+            <w:r>
+              <w:t>.</w:t>
+            </w:r>
+          </w:p>
+          <w:p>
+            <w:pPr>
+              <w:pStyle w:val="Prrafodelista"/>
+              <w:numPr>
+                <w:ilvl w:val="0"/>
+                <w:numId w:val="3"/>
+              </w:numPr>
+              <w:cnfStyle w:val="000000010000" w:firstRow="0" w:lastRow="0" w:firstColumn="0" w:lastColumn="0" w:oddVBand="0" w:evenVBand="0" w:oddHBand="0" w:evenHBand="1" w:firstRowFirstColumn="0" w:firstRowLastColumn="0" w:lastRowFirstColumn="0" w:lastRowLastColumn="0"/>
+            </w:pPr>
+            <w:r>
+              <w:t xml:space="preserve">El sistema elimina la </w:t>
+            </w:r>
+            <w:r>
+              <w:t>sesión</w:t>
+            </w:r>
+            <w:r>
+              <w:t xml:space="preserve"> temporal de su identidad.</w:t>
+            </w:r>
+          </w:p>
+          <w:p>
+            <w:pPr>
+              <w:pStyle w:val="Prrafodelista"/>
+              <w:numPr>
+                <w:ilvl w:val="0"/>
+                <w:numId w:val="3"/>
+              </w:numPr>
+              <w:cnfStyle w:val="000000010000" w:firstRow="0" w:lastRow="0" w:firstColumn="0" w:lastColumn="0" w:oddVBand="0" w:evenVBand="0" w:oddHBand="0" w:evenHBand="1" w:firstRowFirstColumn="0" w:firstRowLastColumn="0" w:lastRowFirstColumn="0" w:lastRowLastColumn="0"/>
+            </w:pPr>
+            <w:r>
+              <w:t>El sistema devuelve al usuario al estado del Caso de uso 1.1</w:t>
+            </w:r>
+          </w:p>
+        </w:tc>
+      </w:tr>
+      <w:tr>
+        <w:trPr>
+          <w:cnfStyle w:val="000000100000" w:firstRow="0" w:lastRow="0" w:firstColumn="0" w:lastColumn="0" w:oddVBand="0" w:evenVBand="0" w:oddHBand="1" w:evenHBand="0" w:firstRowFirstColumn="0" w:firstRowLastColumn="0" w:lastRowFirstColumn="0" w:lastRowLastColumn="0"/>
+        </w:trPr>
+        <w:tc>
+          <w:tcPr>
+            <w:cnfStyle w:val="001000000000" w:firstRow="0" w:lastRow="0" w:firstColumn="1" w:lastColumn="0" w:oddVBand="0" w:evenVBand="0" w:oddHBand="0" w:evenHBand="0" w:firstRowFirstColumn="0" w:firstRowLastColumn="0" w:lastRowFirstColumn="0" w:lastRowLastColumn="0"/>
+            <w:tcW w:w="4322" w:type="dxa"/>
+          </w:tcPr>
+          <w:p>
+            <w:r>
+              <w:t>Excepciones</w:t>
+            </w:r>
+          </w:p>
+        </w:tc>
+        <w:tc>
+          <w:tcPr>
+            <w:tcW w:w="4322" w:type="dxa"/>
+          </w:tcPr>
+          <w:p>
+            <w:pPr>
+              <w:pStyle w:val="Prrafodelista"/>
+              <w:numPr>
+                <w:ilvl w:val="0"/>
+                <w:numId w:val="3"/>
+              </w:numPr>
+              <w:cnfStyle w:val="000000100000" w:firstRow="0" w:lastRow="0" w:firstColumn="0" w:lastColumn="0" w:oddVBand="0" w:evenVBand="0" w:oddHBand="1" w:evenHBand="0" w:firstRowFirstColumn="0" w:firstRowLastColumn="0" w:lastRowFirstColumn="0" w:lastRowLastColumn="0"/>
+            </w:pPr>
+            <w:r>
+              <w:t xml:space="preserve">El sistema no puede eliminar la </w:t>
+            </w:r>
+            <w:r>
+              <w:t>sesión</w:t>
+            </w:r>
+            <w:r>
+              <w:t xml:space="preserve"> del usuario</w:t>
+            </w:r>
+            <w:r>
+              <w:t>.  El sistema informara al usuario.</w:t>
+            </w:r>
+          </w:p>
+        </w:tc>
+      </w:tr>
+    </w:tbl>
+    <w:p/>
+    <w:tbl>
+      <w:tblPr>
+        <w:tblStyle w:val="Cuadrculaclara-nfasis1"/>
+        <w:tblW w:w="0" w:type="auto"/>
+        <w:tblLook w:val="04A0" w:firstRow="1" w:lastRow="0" w:firstColumn="1" w:lastColumn="0" w:noHBand="0" w:noVBand="1"/>
+      </w:tblPr>
+      <w:tblGrid>
+        <w:gridCol w:w="4322"/>
+        <w:gridCol w:w="4322"/>
+      </w:tblGrid>
+      <w:tr>
+        <w:trPr>
+          <w:cnfStyle w:val="100000000000" w:firstRow="1" w:lastRow="0" w:firstColumn="0" w:lastColumn="0" w:oddVBand="0" w:evenVBand="0" w:oddHBand="0" w:evenHBand="0" w:firstRowFirstColumn="0" w:firstRowLastColumn="0" w:lastRowFirstColumn="0" w:lastRowLastColumn="0"/>
+        </w:trPr>
+        <w:tc>
+          <w:tcPr>
+            <w:cnfStyle w:val="001000000000" w:firstRow="0" w:lastRow="0" w:firstColumn="1" w:lastColumn="0" w:oddVBand="0" w:evenVBand="0" w:oddHBand="0" w:evenHBand="0" w:firstRowFirstColumn="0" w:firstRowLastColumn="0" w:lastRowFirstColumn="0" w:lastRowLastColumn="0"/>
+            <w:tcW w:w="4322" w:type="dxa"/>
+          </w:tcPr>
+          <w:p>
+            <w:r>
+              <w:t>ID</w:t>
+            </w:r>
+          </w:p>
+        </w:tc>
+        <w:tc>
+          <w:tcPr>
+            <w:tcW w:w="4322" w:type="dxa"/>
+          </w:tcPr>
+          <w:p>
+            <w:pPr>
+              <w:cnfStyle w:val="100000000000" w:firstRow="1" w:lastRow="0" w:firstColumn="0" w:lastColumn="0" w:oddVBand="0" w:evenVBand="0" w:oddHBand="0" w:evenHBand="0" w:firstRowFirstColumn="0" w:firstRowLastColumn="0" w:lastRowFirstColumn="0" w:lastRowLastColumn="0"/>
+            </w:pPr>
+            <w:r>
+              <w:t>CU</w:t>
+            </w:r>
+            <w:r>
+              <w:t xml:space="preserve"> 1.3</w:t>
+            </w:r>
+          </w:p>
+        </w:tc>
+      </w:tr>
+      <w:tr>
+        <w:trPr>
+          <w:cnfStyle w:val="000000100000" w:firstRow="0" w:lastRow="0" w:firstColumn="0" w:lastColumn="0" w:oddVBand="0" w:evenVBand="0" w:oddHBand="1" w:evenHBand="0" w:firstRowFirstColumn="0" w:firstRowLastColumn="0" w:lastRowFirstColumn="0" w:lastRowLastColumn="0"/>
+        </w:trPr>
+        <w:tc>
+          <w:tcPr>
+            <w:cnfStyle w:val="001000000000" w:firstRow="0" w:lastRow="0" w:firstColumn="1" w:lastColumn="0" w:oddVBand="0" w:evenVBand="0" w:oddHBand="0" w:evenHBand="0" w:firstRowFirstColumn="0" w:firstRowLastColumn="0" w:lastRowFirstColumn="0" w:lastRowLastColumn="0"/>
+            <w:tcW w:w="4322" w:type="dxa"/>
+          </w:tcPr>
+          <w:p>
+            <w:r>
+              <w:t>Actor</w:t>
+            </w:r>
+          </w:p>
+        </w:tc>
+        <w:tc>
+          <w:tcPr>
+            <w:tcW w:w="4322" w:type="dxa"/>
+          </w:tcPr>
+          <w:p>
+            <w:pPr>
+              <w:cnfStyle w:val="000000100000" w:firstRow="0" w:lastRow="0" w:firstColumn="0" w:lastColumn="0" w:oddVBand="0" w:evenVBand="0" w:oddHBand="1" w:evenHBand="0" w:firstRowFirstColumn="0" w:firstRowLastColumn="0" w:lastRowFirstColumn="0" w:lastRowLastColumn="0"/>
+            </w:pPr>
+            <w:r>
+              <w:t>Sistema</w:t>
+            </w:r>
+          </w:p>
+        </w:tc>
+      </w:tr>
+      <w:tr>
+        <w:trPr>
+          <w:cnfStyle w:val="000000010000" w:firstRow="0" w:lastRow="0" w:firstColumn="0" w:lastColumn="0" w:oddVBand="0" w:evenVBand="0" w:oddHBand="0" w:evenHBand="1" w:firstRowFirstColumn="0" w:firstRowLastColumn="0" w:lastRowFirstColumn="0" w:lastRowLastColumn="0"/>
+        </w:trPr>
+        <w:tc>
+          <w:tcPr>
+            <w:cnfStyle w:val="001000000000" w:firstRow="0" w:lastRow="0" w:firstColumn="1" w:lastColumn="0" w:oddVBand="0" w:evenVBand="0" w:oddHBand="0" w:evenHBand="0" w:firstRowFirstColumn="0" w:firstRowLastColumn="0" w:lastRowFirstColumn="0" w:lastRowLastColumn="0"/>
+            <w:tcW w:w="4322" w:type="dxa"/>
+          </w:tcPr>
+          <w:p>
+            <w:r>
+              <w:t>Nombre</w:t>
+            </w:r>
+          </w:p>
+        </w:tc>
+        <w:tc>
+          <w:tcPr>
+            <w:tcW w:w="4322" w:type="dxa"/>
+          </w:tcPr>
+          <w:p>
+            <w:pPr>
+              <w:cnfStyle w:val="000000010000" w:firstRow="0" w:lastRow="0" w:firstColumn="0" w:lastColumn="0" w:oddVBand="0" w:evenVBand="0" w:oddHBand="0" w:evenHBand="1" w:firstRowFirstColumn="0" w:firstRowLastColumn="0" w:lastRowFirstColumn="0" w:lastRowLastColumn="0"/>
+            </w:pPr>
+            <w:r>
+              <w:t>Realización de actividad</w:t>
+            </w:r>
+            <w:r>
+              <w:t xml:space="preserve"> </w:t>
+            </w:r>
+          </w:p>
+        </w:tc>
+      </w:tr>
+      <w:tr>
+        <w:trPr>
+          <w:cnfStyle w:val="000000100000" w:firstRow="0" w:lastRow="0" w:firstColumn="0" w:lastColumn="0" w:oddVBand="0" w:evenVBand="0" w:oddHBand="1" w:evenHBand="0" w:firstRowFirstColumn="0" w:firstRowLastColumn="0" w:lastRowFirstColumn="0" w:lastRowLastColumn="0"/>
+        </w:trPr>
+        <w:tc>
+          <w:tcPr>
+            <w:cnfStyle w:val="001000000000" w:firstRow="0" w:lastRow="0" w:firstColumn="1" w:lastColumn="0" w:oddVBand="0" w:evenVBand="0" w:oddHBand="0" w:evenHBand="0" w:firstRowFirstColumn="0" w:firstRowLastColumn="0" w:lastRowFirstColumn="0" w:lastRowLastColumn="0"/>
+            <w:tcW w:w="4322" w:type="dxa"/>
+          </w:tcPr>
+          <w:p>
+            <w:r>
+              <w:t>Objetivo</w:t>
+            </w:r>
+          </w:p>
+        </w:tc>
+        <w:tc>
+          <w:tcPr>
+            <w:tcW w:w="4322" w:type="dxa"/>
+          </w:tcPr>
+          <w:p>
+            <w:pPr>
+              <w:cnfStyle w:val="000000100000" w:firstRow="0" w:lastRow="0" w:firstColumn="0" w:lastColumn="0" w:oddVBand="0" w:evenVBand="0" w:oddHBand="1" w:evenHBand="0" w:firstRowFirstColumn="0" w:firstRowLastColumn="0" w:lastRowFirstColumn="0" w:lastRowLastColumn="0"/>
+            </w:pPr>
+            <w:r>
+              <w:t>El sistema eliminara a los usuarios que no tengan una actividad en cierto tiempo, instaurado por el sistema.</w:t>
+            </w:r>
+          </w:p>
+        </w:tc>
+      </w:tr>
+      <w:tr>
+        <w:trPr>
+          <w:cnfStyle w:val="000000010000" w:firstRow="0" w:lastRow="0" w:firstColumn="0" w:lastColumn="0" w:oddVBand="0" w:evenVBand="0" w:oddHBand="0" w:evenHBand="1" w:firstRowFirstColumn="0" w:firstRowLastColumn="0" w:lastRowFirstColumn="0" w:lastRowLastColumn="0"/>
+        </w:trPr>
+        <w:tc>
+          <w:tcPr>
+            <w:cnfStyle w:val="001000000000" w:firstRow="0" w:lastRow="0" w:firstColumn="1" w:lastColumn="0" w:oddVBand="0" w:evenVBand="0" w:oddHBand="0" w:evenHBand="0" w:firstRowFirstColumn="0" w:firstRowLastColumn="0" w:lastRowFirstColumn="0" w:lastRowLastColumn="0"/>
+            <w:tcW w:w="4322" w:type="dxa"/>
+          </w:tcPr>
+          <w:p>
+            <w:r>
+              <w:t>Flujo</w:t>
+            </w:r>
+          </w:p>
+        </w:tc>
+        <w:tc>
+          <w:tcPr>
+            <w:tcW w:w="4322" w:type="dxa"/>
+          </w:tcPr>
+          <w:p>
+            <w:pPr>
+              <w:pStyle w:val="Prrafodelista"/>
+              <w:numPr>
+                <w:ilvl w:val="0"/>
+                <w:numId w:val="3"/>
+              </w:numPr>
+              <w:cnfStyle w:val="000000010000" w:firstRow="0" w:lastRow="0" w:firstColumn="0" w:lastColumn="0" w:oddVBand="0" w:evenVBand="0" w:oddHBand="0" w:evenHBand="1" w:firstRowFirstColumn="0" w:firstRowLastColumn="0" w:lastRowFirstColumn="0" w:lastRowLastColumn="0"/>
+            </w:pPr>
+            <w:r>
+              <w:t xml:space="preserve">El usuario solicitara realizar cualquier actividad al sistema. Mostrando la referencia de su sesión, y todos los datos necesarios para realizar la actividad indicada. </w:t>
+            </w:r>
+          </w:p>
+          <w:p>
+            <w:pPr>
+              <w:pStyle w:val="Prrafodelista"/>
+              <w:numPr>
+                <w:ilvl w:val="0"/>
+                <w:numId w:val="3"/>
+              </w:numPr>
+              <w:cnfStyle w:val="000000010000" w:firstRow="0" w:lastRow="0" w:firstColumn="0" w:lastColumn="0" w:oddVBand="0" w:evenVBand="0" w:oddHBand="0" w:evenHBand="1" w:firstRowFirstColumn="0" w:firstRowLastColumn="0" w:lastRowFirstColumn="0" w:lastRowLastColumn="0"/>
+            </w:pPr>
+            <w:r>
+              <w:t>El sistema analizara la referencia, mirando si su espacio de tiempo está permitido.</w:t>
+            </w:r>
+          </w:p>
+          <w:p>
+            <w:pPr>
+              <w:pStyle w:val="Prrafodelista"/>
+              <w:numPr>
+                <w:ilvl w:val="0"/>
+                <w:numId w:val="3"/>
+              </w:numPr>
+              <w:cnfStyle w:val="000000010000" w:firstRow="0" w:lastRow="0" w:firstColumn="0" w:lastColumn="0" w:oddVBand="0" w:evenVBand="0" w:oddHBand="0" w:evenHBand="1" w:firstRowFirstColumn="0" w:firstRowLastColumn="0" w:lastRowFirstColumn="0" w:lastRowLastColumn="0"/>
+            </w:pPr>
+            <w:r>
+              <w:t>El sistema informará a la actividad del sistema que ha sido llamada por el usuario. Devolviéndole la identidad referenciada.</w:t>
+            </w:r>
+          </w:p>
+          <w:p>
+            <w:pPr>
+              <w:pStyle w:val="Prrafodelista"/>
+              <w:numPr>
+                <w:ilvl w:val="0"/>
+                <w:numId w:val="3"/>
+              </w:numPr>
+              <w:cnfStyle w:val="000000010000" w:firstRow="0" w:lastRow="0" w:firstColumn="0" w:lastColumn="0" w:oddVBand="0" w:evenVBand="0" w:oddHBand="0" w:evenHBand="1" w:firstRowFirstColumn="0" w:firstRowLastColumn="0" w:lastRowFirstColumn="0" w:lastRowLastColumn="0"/>
+            </w:pPr>
+            <w:r>
+              <w:t xml:space="preserve">El sistema refrescara el tiempo de </w:t>
+            </w:r>
+            <w:r>
+              <w:t>vida de la sesión.</w:t>
+            </w:r>
+          </w:p>
+          <w:p>
+            <w:pPr>
+              <w:pStyle w:val="Prrafodelista"/>
+              <w:numPr>
+                <w:ilvl w:val="0"/>
+                <w:numId w:val="3"/>
+              </w:numPr>
+              <w:cnfStyle w:val="000000010000" w:firstRow="0" w:lastRow="0" w:firstColumn="0" w:lastColumn="0" w:oddVBand="0" w:evenVBand="0" w:oddHBand="0" w:evenHBand="1" w:firstRowFirstColumn="0" w:firstRowLastColumn="0" w:lastRowFirstColumn="0" w:lastRowLastColumn="0"/>
+            </w:pPr>
+            <w:r>
+              <w:t>El sistema continuara con la actividad ordenada con éxito.</w:t>
+            </w:r>
+          </w:p>
+        </w:tc>
+      </w:tr>
+      <w:tr>
+        <w:trPr>
+          <w:cnfStyle w:val="000000100000" w:firstRow="0" w:lastRow="0" w:firstColumn="0" w:lastColumn="0" w:oddVBand="0" w:evenVBand="0" w:oddHBand="1" w:evenHBand="0" w:firstRowFirstColumn="0" w:firstRowLastColumn="0" w:lastRowFirstColumn="0" w:lastRowLastColumn="0"/>
+        </w:trPr>
+        <w:tc>
+          <w:tcPr>
+            <w:cnfStyle w:val="001000000000" w:firstRow="0" w:lastRow="0" w:firstColumn="1" w:lastColumn="0" w:oddVBand="0" w:evenVBand="0" w:oddHBand="0" w:evenHBand="0" w:firstRowFirstColumn="0" w:firstRowLastColumn="0" w:lastRowFirstColumn="0" w:lastRowLastColumn="0"/>
+            <w:tcW w:w="4322" w:type="dxa"/>
+          </w:tcPr>
+          <w:p>
+            <w:r>
+              <w:t>Excepciones</w:t>
+            </w:r>
+          </w:p>
+        </w:tc>
+        <w:tc>
+          <w:tcPr>
+            <w:tcW w:w="4322" w:type="dxa"/>
+          </w:tcPr>
+          <w:p>
+            <w:pPr>
+              <w:pStyle w:val="Prrafodelista"/>
+              <w:numPr>
+                <w:ilvl w:val="0"/>
+                <w:numId w:val="3"/>
+              </w:numPr>
+              <w:cnfStyle w:val="000000100000" w:firstRow="0" w:lastRow="0" w:firstColumn="0" w:lastColumn="0" w:oddVBand="0" w:evenVBand="0" w:oddHBand="1" w:evenHBand="0" w:firstRowFirstColumn="0" w:firstRowLastColumn="0" w:lastRowFirstColumn="0" w:lastRowLastColumn="0"/>
+            </w:pPr>
+            <w:r>
+              <w:t>La referencia aportada por el usuario no es correcta o no existe. Se bloqueara la actividad. El sistema informara al usuario que la referencia no es correcta.</w:t>
+            </w:r>
+            <w:r>
+              <w:t xml:space="preserve"> </w:t>
+            </w:r>
+            <w:r>
+              <w:t>Transportara al usuario al estado del caso de uso 1.1</w:t>
+            </w:r>
+          </w:p>
+          <w:p>
+            <w:pPr>
+              <w:pStyle w:val="Prrafodelista"/>
+              <w:numPr>
+                <w:ilvl w:val="0"/>
+                <w:numId w:val="3"/>
+              </w:numPr>
+              <w:cnfStyle w:val="000000100000" w:firstRow="0" w:lastRow="0" w:firstColumn="0" w:lastColumn="0" w:oddVBand="0" w:evenVBand="0" w:oddHBand="1" w:evenHBand="0" w:firstRowFirstColumn="0" w:firstRowLastColumn="0" w:lastRowFirstColumn="0" w:lastRowLastColumn="0"/>
+            </w:pPr>
+            <w:r>
+              <w:t xml:space="preserve">El tiempo de vida de la sesión es excedido. El sistema informara al usuario que se ha excedido el tiempo de la sesión.  Transportara al usuario </w:t>
+            </w:r>
+            <w:r>
+              <w:lastRenderedPageBreak/>
+              <w:t>al estado del caso de uso 1.1</w:t>
+            </w:r>
+          </w:p>
+        </w:tc>
+      </w:tr>
+    </w:tbl>
+    <w:p/>
+    <w:tbl>
+      <w:tblPr>
+        <w:tblStyle w:val="Cuadrculaclara-nfasis1"/>
+        <w:tblW w:w="0" w:type="auto"/>
+        <w:tblLook w:val="04A0" w:firstRow="1" w:lastRow="0" w:firstColumn="1" w:lastColumn="0" w:noHBand="0" w:noVBand="1"/>
+      </w:tblPr>
+      <w:tblGrid>
+        <w:gridCol w:w="4322"/>
+        <w:gridCol w:w="4322"/>
+      </w:tblGrid>
+      <w:tr>
+        <w:trPr>
+          <w:cnfStyle w:val="100000000000" w:firstRow="1" w:lastRow="0" w:firstColumn="0" w:lastColumn="0" w:oddVBand="0" w:evenVBand="0" w:oddHBand="0" w:evenHBand="0" w:firstRowFirstColumn="0" w:firstRowLastColumn="0" w:lastRowFirstColumn="0" w:lastRowLastColumn="0"/>
+        </w:trPr>
+        <w:tc>
+          <w:tcPr>
+            <w:cnfStyle w:val="001000000000" w:firstRow="0" w:lastRow="0" w:firstColumn="1" w:lastColumn="0" w:oddVBand="0" w:evenVBand="0" w:oddHBand="0" w:evenHBand="0" w:firstRowFirstColumn="0" w:firstRowLastColumn="0" w:lastRowFirstColumn="0" w:lastRowLastColumn="0"/>
+            <w:tcW w:w="4322" w:type="dxa"/>
+          </w:tcPr>
+          <w:p>
+            <w:r>
+              <w:t>ID</w:t>
+            </w:r>
+          </w:p>
+        </w:tc>
+        <w:tc>
+          <w:tcPr>
+            <w:tcW w:w="4322" w:type="dxa"/>
+          </w:tcPr>
+          <w:p>
+            <w:pPr>
+              <w:cnfStyle w:val="100000000000" w:firstRow="1" w:lastRow="0" w:firstColumn="0" w:lastColumn="0" w:oddVBand="0" w:evenVBand="0" w:oddHBand="0" w:evenHBand="0" w:firstRowFirstColumn="0" w:firstRowLastColumn="0" w:lastRowFirstColumn="0" w:lastRowLastColumn="0"/>
+            </w:pPr>
+            <w:r>
+              <w:t>CU</w:t>
+            </w:r>
+          </w:p>
+        </w:tc>
+      </w:tr>
+      <w:tr>
+        <w:trPr>
+          <w:cnfStyle w:val="000000100000" w:firstRow="0" w:lastRow="0" w:firstColumn="0" w:lastColumn="0" w:oddVBand="0" w:evenVBand="0" w:oddHBand="1" w:evenHBand="0" w:firstRowFirstColumn="0" w:firstRowLastColumn="0" w:lastRowFirstColumn="0" w:lastRowLastColumn="0"/>
+        </w:trPr>
+        <w:tc>
+          <w:tcPr>
+            <w:cnfStyle w:val="001000000000" w:firstRow="0" w:lastRow="0" w:firstColumn="1" w:lastColumn="0" w:oddVBand="0" w:evenVBand="0" w:oddHBand="0" w:evenHBand="0" w:firstRowFirstColumn="0" w:firstRowLastColumn="0" w:lastRowFirstColumn="0" w:lastRowLastColumn="0"/>
+            <w:tcW w:w="4322" w:type="dxa"/>
+          </w:tcPr>
+          <w:p>
+            <w:r>
+              <w:t>Actor</w:t>
+            </w:r>
+          </w:p>
+        </w:tc>
+        <w:tc>
+          <w:tcPr>
+            <w:tcW w:w="4322" w:type="dxa"/>
+          </w:tcPr>
+          <w:p>
+            <w:pPr>
+              <w:cnfStyle w:val="000000100000" w:firstRow="0" w:lastRow="0" w:firstColumn="0" w:lastColumn="0" w:oddVBand="0" w:evenVBand="0" w:oddHBand="1" w:evenHBand="0" w:firstRowFirstColumn="0" w:firstRowLastColumn="0" w:lastRowFirstColumn="0" w:lastRowLastColumn="0"/>
+            </w:pPr>
+          </w:p>
+        </w:tc>
+      </w:tr>
+      <w:tr>
+        <w:trPr>
+          <w:cnfStyle w:val="000000010000" w:firstRow="0" w:lastRow="0" w:firstColumn="0" w:lastColumn="0" w:oddVBand="0" w:evenVBand="0" w:oddHBand="0" w:evenHBand="1" w:firstRowFirstColumn="0" w:firstRowLastColumn="0" w:lastRowFirstColumn="0" w:lastRowLastColumn="0"/>
+        </w:trPr>
+        <w:tc>
+          <w:tcPr>
+            <w:cnfStyle w:val="001000000000" w:firstRow="0" w:lastRow="0" w:firstColumn="1" w:lastColumn="0" w:oddVBand="0" w:evenVBand="0" w:oddHBand="0" w:evenHBand="0" w:firstRowFirstColumn="0" w:firstRowLastColumn="0" w:lastRowFirstColumn="0" w:lastRowLastColumn="0"/>
+            <w:tcW w:w="4322" w:type="dxa"/>
+          </w:tcPr>
+          <w:p>
+            <w:r>
+              <w:t>Nombre</w:t>
+            </w:r>
+          </w:p>
+        </w:tc>
+        <w:tc>
+          <w:tcPr>
+            <w:tcW w:w="4322" w:type="dxa"/>
+          </w:tcPr>
+          <w:p>
+            <w:pPr>
+              <w:cnfStyle w:val="000000010000" w:firstRow="0" w:lastRow="0" w:firstColumn="0" w:lastColumn="0" w:oddVBand="0" w:evenVBand="0" w:oddHBand="0" w:evenHBand="1" w:firstRowFirstColumn="0" w:firstRowLastColumn="0" w:lastRowFirstColumn="0" w:lastRowLastColumn="0"/>
+            </w:pPr>
+          </w:p>
+        </w:tc>
+      </w:tr>
+      <w:tr>
+        <w:trPr>
+          <w:cnfStyle w:val="000000100000" w:firstRow="0" w:lastRow="0" w:firstColumn="0" w:lastColumn="0" w:oddVBand="0" w:evenVBand="0" w:oddHBand="1" w:evenHBand="0" w:firstRowFirstColumn="0" w:firstRowLastColumn="0" w:lastRowFirstColumn="0" w:lastRowLastColumn="0"/>
+        </w:trPr>
+        <w:tc>
+          <w:tcPr>
+            <w:cnfStyle w:val="001000000000" w:firstRow="0" w:lastRow="0" w:firstColumn="1" w:lastColumn="0" w:oddVBand="0" w:evenVBand="0" w:oddHBand="0" w:evenHBand="0" w:firstRowFirstColumn="0" w:firstRowLastColumn="0" w:lastRowFirstColumn="0" w:lastRowLastColumn="0"/>
+            <w:tcW w:w="4322" w:type="dxa"/>
+          </w:tcPr>
+          <w:p>
+            <w:r>
+              <w:t>Objetivo</w:t>
+            </w:r>
+          </w:p>
+        </w:tc>
+        <w:tc>
+          <w:tcPr>
+            <w:tcW w:w="4322" w:type="dxa"/>
+          </w:tcPr>
+          <w:p>
+            <w:pPr>
+              <w:cnfStyle w:val="000000100000" w:firstRow="0" w:lastRow="0" w:firstColumn="0" w:lastColumn="0" w:oddVBand="0" w:evenVBand="0" w:oddHBand="1" w:evenHBand="0" w:firstRowFirstColumn="0" w:firstRowLastColumn="0" w:lastRowFirstColumn="0" w:lastRowLastColumn="0"/>
+            </w:pPr>
+          </w:p>
+        </w:tc>
+      </w:tr>
+      <w:tr>
+        <w:trPr>
+          <w:cnfStyle w:val="000000010000" w:firstRow="0" w:lastRow="0" w:firstColumn="0" w:lastColumn="0" w:oddVBand="0" w:evenVBand="0" w:oddHBand="0" w:evenHBand="1" w:firstRowFirstColumn="0" w:firstRowLastColumn="0" w:lastRowFirstColumn="0" w:lastRowLastColumn="0"/>
+        </w:trPr>
+        <w:tc>
+          <w:tcPr>
+            <w:cnfStyle w:val="001000000000" w:firstRow="0" w:lastRow="0" w:firstColumn="1" w:lastColumn="0" w:oddVBand="0" w:evenVBand="0" w:oddHBand="0" w:evenHBand="0" w:firstRowFirstColumn="0" w:firstRowLastColumn="0" w:lastRowFirstColumn="0" w:lastRowLastColumn="0"/>
+            <w:tcW w:w="4322" w:type="dxa"/>
+          </w:tcPr>
+          <w:p>
+            <w:r>
+              <w:t>Flujo</w:t>
+            </w:r>
+          </w:p>
+        </w:tc>
+        <w:tc>
+          <w:tcPr>
+            <w:tcW w:w="4322" w:type="dxa"/>
+          </w:tcPr>
+          <w:p>
+            <w:pPr>
+              <w:cnfStyle w:val="000000010000" w:firstRow="0" w:lastRow="0" w:firstColumn="0" w:lastColumn="0" w:oddVBand="0" w:evenVBand="0" w:oddHBand="0" w:evenHBand="1" w:firstRowFirstColumn="0" w:firstRowLastColumn="0" w:lastRowFirstColumn="0" w:lastRowLastColumn="0"/>
+            </w:pPr>
+          </w:p>
+        </w:tc>
+      </w:tr>
+      <w:tr>
+        <w:trPr>
+          <w:cnfStyle w:val="000000100000" w:firstRow="0" w:lastRow="0" w:firstColumn="0" w:lastColumn="0" w:oddVBand="0" w:evenVBand="0" w:oddHBand="1" w:evenHBand="0" w:firstRowFirstColumn="0" w:firstRowLastColumn="0" w:lastRowFirstColumn="0" w:lastRowLastColumn="0"/>
+        </w:trPr>
+        <w:tc>
+          <w:tcPr>
+            <w:cnfStyle w:val="001000000000" w:firstRow="0" w:lastRow="0" w:firstColumn="1" w:lastColumn="0" w:oddVBand="0" w:evenVBand="0" w:oddHBand="0" w:evenHBand="0" w:firstRowFirstColumn="0" w:firstRowLastColumn="0" w:lastRowFirstColumn="0" w:lastRowLastColumn="0"/>
+            <w:tcW w:w="4322" w:type="dxa"/>
+          </w:tcPr>
+          <w:p>
+            <w:r>
+              <w:t>Excepciones</w:t>
+            </w:r>
+          </w:p>
+        </w:tc>
+        <w:tc>
+          <w:tcPr>
+            <w:tcW w:w="4322" w:type="dxa"/>
+          </w:tcPr>
+          <w:p>
+            <w:pPr>
+              <w:cnfStyle w:val="000000100000" w:firstRow="0" w:lastRow="0" w:firstColumn="0" w:lastColumn="0" w:oddVBand="0" w:evenVBand="0" w:oddHBand="1" w:evenHBand="0" w:firstRowFirstColumn="0" w:firstRowLastColumn="0" w:lastRowFirstColumn="0" w:lastRowLastColumn="0"/>
+            </w:pPr>
+          </w:p>
+        </w:tc>
+      </w:tr>
+    </w:tbl>
+    <w:p/>
     <w:p>
       <w:pPr>
         <w:pStyle w:val="Ttulo2"/>
@@ -521,7 +1592,10 @@
         </w:numPr>
       </w:pPr>
       <w:r>
-        <w:t>Gestion de ejecuciones:</w:t>
+        <w:t>Gestio</w:t>
+      </w:r>
+      <w:r>
+        <w:t>n de ejecuciones:</w:t>
       </w:r>
     </w:p>
     <w:p>
@@ -562,11 +1636,9 @@
           <w:numId w:val="1"/>
         </w:numPr>
       </w:pPr>
-      <w:proofErr w:type="spellStart"/>
-      <w:r>
-        <w:t>Administracion</w:t>
-      </w:r>
-      <w:proofErr w:type="spellEnd"/>
+      <w:r>
+        <w:t>Administración</w:t>
+      </w:r>
       <w:r>
         <w:t xml:space="preserve"> de usuarios:</w:t>
       </w:r>
@@ -579,11 +1651,9 @@
           <w:numId w:val="1"/>
         </w:numPr>
       </w:pPr>
-      <w:proofErr w:type="spellStart"/>
-      <w:r>
-        <w:t>Administracion</w:t>
-      </w:r>
-      <w:proofErr w:type="spellEnd"/>
+      <w:r>
+        <w:t>Administración</w:t>
+      </w:r>
       <w:r>
         <w:t xml:space="preserve"> de proyectos:</w:t>
       </w:r>
@@ -596,11 +1666,9 @@
           <w:numId w:val="1"/>
         </w:numPr>
       </w:pPr>
-      <w:proofErr w:type="spellStart"/>
-      <w:r>
-        <w:t>Adminstracion</w:t>
-      </w:r>
-      <w:proofErr w:type="spellEnd"/>
+      <w:r>
+        <w:t>Administración</w:t>
+      </w:r>
       <w:r>
         <w:t xml:space="preserve"> de grupos:</w:t>
       </w:r>
@@ -613,13 +1681,23 @@
           <w:numId w:val="1"/>
         </w:numPr>
       </w:pPr>
-      <w:proofErr w:type="spellStart"/>
-      <w:r>
-        <w:t>Administracion</w:t>
-      </w:r>
-      <w:proofErr w:type="spellEnd"/>
+      <w:r>
+        <w:t>Administración</w:t>
+      </w:r>
       <w:r>
         <w:t xml:space="preserve"> de ejecuciones: </w:t>
+      </w:r>
+    </w:p>
+    <w:p>
+      <w:pPr>
+        <w:pStyle w:val="Ttulo2"/>
+        <w:numPr>
+          <w:ilvl w:val="2"/>
+          <w:numId w:val="1"/>
+        </w:numPr>
+      </w:pPr>
+      <w:r>
+        <w:t>Gestion de administración (App):</w:t>
       </w:r>
     </w:p>
     <w:p/>
@@ -638,6 +1716,119 @@
 <file path=word/numbering.xml><?xml version="1.0" encoding="utf-8"?>
 <w:numbering xmlns:wpc="http://schemas.microsoft.com/office/word/2010/wordprocessingCanvas" xmlns:mc="http://schemas.openxmlformats.org/markup-compatibility/2006" xmlns:o="urn:schemas-microsoft-com:office:office" xmlns:r="http://schemas.openxmlformats.org/officeDocument/2006/relationships" xmlns:m="http://schemas.openxmlformats.org/officeDocument/2006/math" xmlns:v="urn:schemas-microsoft-com:vml" xmlns:wp14="http://schemas.microsoft.com/office/word/2010/wordprocessingDrawing" xmlns:wp="http://schemas.openxmlformats.org/drawingml/2006/wordprocessingDrawing" xmlns:w10="urn:schemas-microsoft-com:office:word" xmlns:w="http://schemas.openxmlformats.org/wordprocessingml/2006/main" xmlns:w14="http://schemas.microsoft.com/office/word/2010/wordml" xmlns:wpg="http://schemas.microsoft.com/office/word/2010/wordprocessingGroup" xmlns:wpi="http://schemas.microsoft.com/office/word/2010/wordprocessingInk" xmlns:wne="http://schemas.microsoft.com/office/word/2006/wordml" xmlns:wps="http://schemas.microsoft.com/office/word/2010/wordprocessingShape" mc:Ignorable="w14 wp14">
   <w:abstractNum w:abstractNumId="0">
+    <w:nsid w:val="22E31A9D"/>
+    <w:multiLevelType w:val="hybridMultilevel"/>
+    <w:tmpl w:val="6B68D8BE"/>
+    <w:lvl w:ilvl="0" w:tplc="9D5E8A1A">
+      <w:start w:val="4"/>
+      <w:numFmt w:val="bullet"/>
+      <w:lvlText w:val="-"/>
+      <w:lvlJc w:val="left"/>
+      <w:pPr>
+        <w:ind w:left="720" w:hanging="360"/>
+      </w:pPr>
+      <w:rPr>
+        <w:rFonts w:ascii="Calibri" w:eastAsiaTheme="minorHAnsi" w:hAnsi="Calibri" w:cs="Calibri" w:hint="default"/>
+      </w:rPr>
+    </w:lvl>
+    <w:lvl w:ilvl="1" w:tplc="040A0003">
+      <w:start w:val="1"/>
+      <w:numFmt w:val="bullet"/>
+      <w:lvlText w:val="o"/>
+      <w:lvlJc w:val="left"/>
+      <w:pPr>
+        <w:ind w:left="1440" w:hanging="360"/>
+      </w:pPr>
+      <w:rPr>
+        <w:rFonts w:ascii="Courier" w:hAnsi="Courier" w:hint="default"/>
+      </w:rPr>
+    </w:lvl>
+    <w:lvl w:ilvl="2" w:tplc="040A0005" w:tentative="1">
+      <w:start w:val="1"/>
+      <w:numFmt w:val="bullet"/>
+      <w:lvlText w:val=""/>
+      <w:lvlJc w:val="left"/>
+      <w:pPr>
+        <w:ind w:left="2160" w:hanging="360"/>
+      </w:pPr>
+      <w:rPr>
+        <w:rFonts w:ascii="Wingdings" w:hAnsi="Wingdings" w:hint="default"/>
+      </w:rPr>
+    </w:lvl>
+    <w:lvl w:ilvl="3" w:tplc="040A0001" w:tentative="1">
+      <w:start w:val="1"/>
+      <w:numFmt w:val="bullet"/>
+      <w:lvlText w:val=""/>
+      <w:lvlJc w:val="left"/>
+      <w:pPr>
+        <w:ind w:left="2880" w:hanging="360"/>
+      </w:pPr>
+      <w:rPr>
+        <w:rFonts w:ascii="Symbol" w:hAnsi="Symbol" w:hint="default"/>
+      </w:rPr>
+    </w:lvl>
+    <w:lvl w:ilvl="4" w:tplc="040A0003" w:tentative="1">
+      <w:start w:val="1"/>
+      <w:numFmt w:val="bullet"/>
+      <w:lvlText w:val="o"/>
+      <w:lvlJc w:val="left"/>
+      <w:pPr>
+        <w:ind w:left="3600" w:hanging="360"/>
+      </w:pPr>
+      <w:rPr>
+        <w:rFonts w:ascii="Courier" w:hAnsi="Courier" w:hint="default"/>
+      </w:rPr>
+    </w:lvl>
+    <w:lvl w:ilvl="5" w:tplc="040A0005" w:tentative="1">
+      <w:start w:val="1"/>
+      <w:numFmt w:val="bullet"/>
+      <w:lvlText w:val=""/>
+      <w:lvlJc w:val="left"/>
+      <w:pPr>
+        <w:ind w:left="4320" w:hanging="360"/>
+      </w:pPr>
+      <w:rPr>
+        <w:rFonts w:ascii="Wingdings" w:hAnsi="Wingdings" w:hint="default"/>
+      </w:rPr>
+    </w:lvl>
+    <w:lvl w:ilvl="6" w:tplc="040A0001" w:tentative="1">
+      <w:start w:val="1"/>
+      <w:numFmt w:val="bullet"/>
+      <w:lvlText w:val=""/>
+      <w:lvlJc w:val="left"/>
+      <w:pPr>
+        <w:ind w:left="5040" w:hanging="360"/>
+      </w:pPr>
+      <w:rPr>
+        <w:rFonts w:ascii="Symbol" w:hAnsi="Symbol" w:hint="default"/>
+      </w:rPr>
+    </w:lvl>
+    <w:lvl w:ilvl="7" w:tplc="040A0003" w:tentative="1">
+      <w:start w:val="1"/>
+      <w:numFmt w:val="bullet"/>
+      <w:lvlText w:val="o"/>
+      <w:lvlJc w:val="left"/>
+      <w:pPr>
+        <w:ind w:left="5760" w:hanging="360"/>
+      </w:pPr>
+      <w:rPr>
+        <w:rFonts w:ascii="Courier" w:hAnsi="Courier" w:hint="default"/>
+      </w:rPr>
+    </w:lvl>
+    <w:lvl w:ilvl="8" w:tplc="040A0005" w:tentative="1">
+      <w:start w:val="1"/>
+      <w:numFmt w:val="bullet"/>
+      <w:lvlText w:val=""/>
+      <w:lvlJc w:val="left"/>
+      <w:pPr>
+        <w:ind w:left="6480" w:hanging="360"/>
+      </w:pPr>
+      <w:rPr>
+        <w:rFonts w:ascii="Wingdings" w:hAnsi="Wingdings" w:hint="default"/>
+      </w:rPr>
+    </w:lvl>
+  </w:abstractNum>
+  <w:abstractNum w:abstractNumId="1">
     <w:nsid w:val="4EA67FC5"/>
     <w:multiLevelType w:val="multilevel"/>
     <w:tmpl w:val="BEA68DAC"/>
@@ -758,7 +1949,7 @@
       </w:rPr>
     </w:lvl>
   </w:abstractNum>
-  <w:abstractNum w:abstractNumId="1">
+  <w:abstractNum w:abstractNumId="2">
     <w:nsid w:val="78CF6B45"/>
     <w:multiLevelType w:val="hybridMultilevel"/>
     <w:tmpl w:val="0D2E1592"/>
@@ -872,10 +2063,13 @@
     </w:lvl>
   </w:abstractNum>
   <w:num w:numId="1">
-    <w:abstractNumId w:val="0"/>
+    <w:abstractNumId w:val="1"/>
   </w:num>
   <w:num w:numId="2">
-    <w:abstractNumId w:val="1"/>
+    <w:abstractNumId w:val="2"/>
+  </w:num>
+  <w:num w:numId="3">
+    <w:abstractNumId w:val="0"/>
   </w:num>
 </w:numbering>
 </file>
@@ -1204,6 +2398,265 @@
       <w:szCs w:val="18"/>
     </w:rPr>
   </w:style>
+  <w:style w:type="table" w:styleId="Tablaconcuadrcula">
+    <w:name w:val="Table Grid"/>
+    <w:basedOn w:val="Tablanormal"/>
+    <w:uiPriority w:val="59"/>
+    <w:rsid w:val="00247B69"/>
+    <w:pPr>
+      <w:spacing w:after="0" w:line="240" w:lineRule="auto"/>
+    </w:pPr>
+    <w:tblPr>
+      <w:tblInd w:w="0" w:type="dxa"/>
+      <w:tblBorders>
+        <w:top w:val="single" w:sz="4" w:space="0" w:color="auto"/>
+        <w:left w:val="single" w:sz="4" w:space="0" w:color="auto"/>
+        <w:bottom w:val="single" w:sz="4" w:space="0" w:color="auto"/>
+        <w:right w:val="single" w:sz="4" w:space="0" w:color="auto"/>
+        <w:insideH w:val="single" w:sz="4" w:space="0" w:color="auto"/>
+        <w:insideV w:val="single" w:sz="4" w:space="0" w:color="auto"/>
+      </w:tblBorders>
+      <w:tblCellMar>
+        <w:top w:w="0" w:type="dxa"/>
+        <w:left w:w="108" w:type="dxa"/>
+        <w:bottom w:w="0" w:type="dxa"/>
+        <w:right w:w="108" w:type="dxa"/>
+      </w:tblCellMar>
+    </w:tblPr>
+  </w:style>
+  <w:style w:type="table" w:styleId="Cuadrculaclara-nfasis1">
+    <w:name w:val="Light Grid Accent 1"/>
+    <w:basedOn w:val="Tablanormal"/>
+    <w:uiPriority w:val="62"/>
+    <w:rsid w:val="00C74E99"/>
+    <w:pPr>
+      <w:spacing w:after="0" w:line="240" w:lineRule="auto"/>
+    </w:pPr>
+    <w:tblPr>
+      <w:tblStyleRowBandSize w:val="1"/>
+      <w:tblStyleColBandSize w:val="1"/>
+      <w:tblInd w:w="0" w:type="dxa"/>
+      <w:tblBorders>
+        <w:top w:val="single" w:sz="8" w:space="0" w:color="4F81BD" w:themeColor="accent1"/>
+        <w:left w:val="single" w:sz="8" w:space="0" w:color="4F81BD" w:themeColor="accent1"/>
+        <w:bottom w:val="single" w:sz="8" w:space="0" w:color="4F81BD" w:themeColor="accent1"/>
+        <w:right w:val="single" w:sz="8" w:space="0" w:color="4F81BD" w:themeColor="accent1"/>
+        <w:insideH w:val="single" w:sz="8" w:space="0" w:color="4F81BD" w:themeColor="accent1"/>
+        <w:insideV w:val="single" w:sz="8" w:space="0" w:color="4F81BD" w:themeColor="accent1"/>
+      </w:tblBorders>
+      <w:tblCellMar>
+        <w:top w:w="0" w:type="dxa"/>
+        <w:left w:w="108" w:type="dxa"/>
+        <w:bottom w:w="0" w:type="dxa"/>
+        <w:right w:w="108" w:type="dxa"/>
+      </w:tblCellMar>
+    </w:tblPr>
+    <w:tblStylePr w:type="firstRow">
+      <w:pPr>
+        <w:spacing w:before="0" w:after="0" w:line="240" w:lineRule="auto"/>
+      </w:pPr>
+      <w:rPr>
+        <w:rFonts w:asciiTheme="majorHAnsi" w:eastAsiaTheme="majorEastAsia" w:hAnsiTheme="majorHAnsi" w:cstheme="majorBidi"/>
+        <w:b/>
+        <w:bCs/>
+      </w:rPr>
+      <w:tblPr/>
+      <w:tcPr>
+        <w:tcBorders>
+          <w:top w:val="single" w:sz="8" w:space="0" w:color="4F81BD" w:themeColor="accent1"/>
+          <w:left w:val="single" w:sz="8" w:space="0" w:color="4F81BD" w:themeColor="accent1"/>
+          <w:bottom w:val="single" w:sz="18" w:space="0" w:color="4F81BD" w:themeColor="accent1"/>
+          <w:right w:val="single" w:sz="8" w:space="0" w:color="4F81BD" w:themeColor="accent1"/>
+          <w:insideH w:val="nil"/>
+          <w:insideV w:val="single" w:sz="8" w:space="0" w:color="4F81BD" w:themeColor="accent1"/>
+        </w:tcBorders>
+      </w:tcPr>
+    </w:tblStylePr>
+    <w:tblStylePr w:type="lastRow">
+      <w:pPr>
+        <w:spacing w:before="0" w:after="0" w:line="240" w:lineRule="auto"/>
+      </w:pPr>
+      <w:rPr>
+        <w:rFonts w:asciiTheme="majorHAnsi" w:eastAsiaTheme="majorEastAsia" w:hAnsiTheme="majorHAnsi" w:cstheme="majorBidi"/>
+        <w:b/>
+        <w:bCs/>
+      </w:rPr>
+      <w:tblPr/>
+      <w:tcPr>
+        <w:tcBorders>
+          <w:top w:val="double" w:sz="6" w:space="0" w:color="4F81BD" w:themeColor="accent1"/>
+          <w:left w:val="single" w:sz="8" w:space="0" w:color="4F81BD" w:themeColor="accent1"/>
+          <w:bottom w:val="single" w:sz="8" w:space="0" w:color="4F81BD" w:themeColor="accent1"/>
+          <w:right w:val="single" w:sz="8" w:space="0" w:color="4F81BD" w:themeColor="accent1"/>
+          <w:insideH w:val="nil"/>
+          <w:insideV w:val="single" w:sz="8" w:space="0" w:color="4F81BD" w:themeColor="accent1"/>
+        </w:tcBorders>
+      </w:tcPr>
+    </w:tblStylePr>
+    <w:tblStylePr w:type="firstCol">
+      <w:rPr>
+        <w:rFonts w:asciiTheme="majorHAnsi" w:eastAsiaTheme="majorEastAsia" w:hAnsiTheme="majorHAnsi" w:cstheme="majorBidi"/>
+        <w:b/>
+        <w:bCs/>
+      </w:rPr>
+    </w:tblStylePr>
+    <w:tblStylePr w:type="lastCol">
+      <w:rPr>
+        <w:rFonts w:asciiTheme="majorHAnsi" w:eastAsiaTheme="majorEastAsia" w:hAnsiTheme="majorHAnsi" w:cstheme="majorBidi"/>
+        <w:b/>
+        <w:bCs/>
+      </w:rPr>
+      <w:tblPr/>
+      <w:tcPr>
+        <w:tcBorders>
+          <w:top w:val="single" w:sz="8" w:space="0" w:color="4F81BD" w:themeColor="accent1"/>
+          <w:left w:val="single" w:sz="8" w:space="0" w:color="4F81BD" w:themeColor="accent1"/>
+          <w:bottom w:val="single" w:sz="8" w:space="0" w:color="4F81BD" w:themeColor="accent1"/>
+          <w:right w:val="single" w:sz="8" w:space="0" w:color="4F81BD" w:themeColor="accent1"/>
+        </w:tcBorders>
+      </w:tcPr>
+    </w:tblStylePr>
+    <w:tblStylePr w:type="band1Vert">
+      <w:tblPr/>
+      <w:tcPr>
+        <w:tcBorders>
+          <w:top w:val="single" w:sz="8" w:space="0" w:color="4F81BD" w:themeColor="accent1"/>
+          <w:left w:val="single" w:sz="8" w:space="0" w:color="4F81BD" w:themeColor="accent1"/>
+          <w:bottom w:val="single" w:sz="8" w:space="0" w:color="4F81BD" w:themeColor="accent1"/>
+          <w:right w:val="single" w:sz="8" w:space="0" w:color="4F81BD" w:themeColor="accent1"/>
+        </w:tcBorders>
+        <w:shd w:val="clear" w:color="auto" w:fill="D3DFEE" w:themeFill="accent1" w:themeFillTint="3F"/>
+      </w:tcPr>
+    </w:tblStylePr>
+    <w:tblStylePr w:type="band1Horz">
+      <w:tblPr/>
+      <w:tcPr>
+        <w:tcBorders>
+          <w:top w:val="single" w:sz="8" w:space="0" w:color="4F81BD" w:themeColor="accent1"/>
+          <w:left w:val="single" w:sz="8" w:space="0" w:color="4F81BD" w:themeColor="accent1"/>
+          <w:bottom w:val="single" w:sz="8" w:space="0" w:color="4F81BD" w:themeColor="accent1"/>
+          <w:right w:val="single" w:sz="8" w:space="0" w:color="4F81BD" w:themeColor="accent1"/>
+          <w:insideV w:val="single" w:sz="8" w:space="0" w:color="4F81BD" w:themeColor="accent1"/>
+        </w:tcBorders>
+        <w:shd w:val="clear" w:color="auto" w:fill="D3DFEE" w:themeFill="accent1" w:themeFillTint="3F"/>
+      </w:tcPr>
+    </w:tblStylePr>
+    <w:tblStylePr w:type="band2Horz">
+      <w:tblPr/>
+      <w:tcPr>
+        <w:tcBorders>
+          <w:top w:val="single" w:sz="8" w:space="0" w:color="4F81BD" w:themeColor="accent1"/>
+          <w:left w:val="single" w:sz="8" w:space="0" w:color="4F81BD" w:themeColor="accent1"/>
+          <w:bottom w:val="single" w:sz="8" w:space="0" w:color="4F81BD" w:themeColor="accent1"/>
+          <w:right w:val="single" w:sz="8" w:space="0" w:color="4F81BD" w:themeColor="accent1"/>
+          <w:insideV w:val="single" w:sz="8" w:space="0" w:color="4F81BD" w:themeColor="accent1"/>
+        </w:tcBorders>
+      </w:tcPr>
+    </w:tblStylePr>
+  </w:style>
+  <w:style w:type="table" w:styleId="Sombreadoclaro-nfasis5">
+    <w:name w:val="Light Shading Accent 5"/>
+    <w:basedOn w:val="Tablanormal"/>
+    <w:uiPriority w:val="60"/>
+    <w:rsid w:val="00A36B85"/>
+    <w:pPr>
+      <w:spacing w:after="0" w:line="240" w:lineRule="auto"/>
+    </w:pPr>
+    <w:rPr>
+      <w:color w:val="31849B" w:themeColor="accent5" w:themeShade="BF"/>
+    </w:rPr>
+    <w:tblPr>
+      <w:tblStyleRowBandSize w:val="1"/>
+      <w:tblStyleColBandSize w:val="1"/>
+      <w:tblInd w:w="0" w:type="dxa"/>
+      <w:tblBorders>
+        <w:top w:val="single" w:sz="8" w:space="0" w:color="4BACC6" w:themeColor="accent5"/>
+        <w:bottom w:val="single" w:sz="8" w:space="0" w:color="4BACC6" w:themeColor="accent5"/>
+      </w:tblBorders>
+      <w:tblCellMar>
+        <w:top w:w="0" w:type="dxa"/>
+        <w:left w:w="108" w:type="dxa"/>
+        <w:bottom w:w="0" w:type="dxa"/>
+        <w:right w:w="108" w:type="dxa"/>
+      </w:tblCellMar>
+    </w:tblPr>
+    <w:tblStylePr w:type="firstRow">
+      <w:pPr>
+        <w:spacing w:before="0" w:after="0" w:line="240" w:lineRule="auto"/>
+      </w:pPr>
+      <w:rPr>
+        <w:b/>
+        <w:bCs/>
+      </w:rPr>
+      <w:tblPr/>
+      <w:tcPr>
+        <w:tcBorders>
+          <w:top w:val="single" w:sz="8" w:space="0" w:color="4BACC6" w:themeColor="accent5"/>
+          <w:left w:val="nil"/>
+          <w:bottom w:val="single" w:sz="8" w:space="0" w:color="4BACC6" w:themeColor="accent5"/>
+          <w:right w:val="nil"/>
+          <w:insideH w:val="nil"/>
+          <w:insideV w:val="nil"/>
+        </w:tcBorders>
+      </w:tcPr>
+    </w:tblStylePr>
+    <w:tblStylePr w:type="lastRow">
+      <w:pPr>
+        <w:spacing w:before="0" w:after="0" w:line="240" w:lineRule="auto"/>
+      </w:pPr>
+      <w:rPr>
+        <w:b/>
+        <w:bCs/>
+      </w:rPr>
+      <w:tblPr/>
+      <w:tcPr>
+        <w:tcBorders>
+          <w:top w:val="single" w:sz="8" w:space="0" w:color="4BACC6" w:themeColor="accent5"/>
+          <w:left w:val="nil"/>
+          <w:bottom w:val="single" w:sz="8" w:space="0" w:color="4BACC6" w:themeColor="accent5"/>
+          <w:right w:val="nil"/>
+          <w:insideH w:val="nil"/>
+          <w:insideV w:val="nil"/>
+        </w:tcBorders>
+      </w:tcPr>
+    </w:tblStylePr>
+    <w:tblStylePr w:type="firstCol">
+      <w:rPr>
+        <w:b/>
+        <w:bCs/>
+      </w:rPr>
+    </w:tblStylePr>
+    <w:tblStylePr w:type="lastCol">
+      <w:rPr>
+        <w:b/>
+        <w:bCs/>
+      </w:rPr>
+    </w:tblStylePr>
+    <w:tblStylePr w:type="band1Vert">
+      <w:tblPr/>
+      <w:tcPr>
+        <w:tcBorders>
+          <w:left w:val="nil"/>
+          <w:right w:val="nil"/>
+          <w:insideH w:val="nil"/>
+          <w:insideV w:val="nil"/>
+        </w:tcBorders>
+        <w:shd w:val="clear" w:color="auto" w:fill="D2EAF1" w:themeFill="accent5" w:themeFillTint="3F"/>
+      </w:tcPr>
+    </w:tblStylePr>
+    <w:tblStylePr w:type="band1Horz">
+      <w:tblPr/>
+      <w:tcPr>
+        <w:tcBorders>
+          <w:left w:val="nil"/>
+          <w:right w:val="nil"/>
+          <w:insideH w:val="nil"/>
+          <w:insideV w:val="nil"/>
+        </w:tcBorders>
+        <w:shd w:val="clear" w:color="auto" w:fill="D2EAF1" w:themeFill="accent5" w:themeFillTint="3F"/>
+      </w:tcPr>
+    </w:tblStylePr>
+  </w:style>
 </w:styles>
 </file>
 
@@ -1531,6 +2984,265 @@
       <w:szCs w:val="18"/>
     </w:rPr>
   </w:style>
+  <w:style w:type="table" w:styleId="Tablaconcuadrcula">
+    <w:name w:val="Table Grid"/>
+    <w:basedOn w:val="Tablanormal"/>
+    <w:uiPriority w:val="59"/>
+    <w:rsid w:val="00247B69"/>
+    <w:pPr>
+      <w:spacing w:after="0" w:line="240" w:lineRule="auto"/>
+    </w:pPr>
+    <w:tblPr>
+      <w:tblInd w:w="0" w:type="dxa"/>
+      <w:tblBorders>
+        <w:top w:val="single" w:sz="4" w:space="0" w:color="auto"/>
+        <w:left w:val="single" w:sz="4" w:space="0" w:color="auto"/>
+        <w:bottom w:val="single" w:sz="4" w:space="0" w:color="auto"/>
+        <w:right w:val="single" w:sz="4" w:space="0" w:color="auto"/>
+        <w:insideH w:val="single" w:sz="4" w:space="0" w:color="auto"/>
+        <w:insideV w:val="single" w:sz="4" w:space="0" w:color="auto"/>
+      </w:tblBorders>
+      <w:tblCellMar>
+        <w:top w:w="0" w:type="dxa"/>
+        <w:left w:w="108" w:type="dxa"/>
+        <w:bottom w:w="0" w:type="dxa"/>
+        <w:right w:w="108" w:type="dxa"/>
+      </w:tblCellMar>
+    </w:tblPr>
+  </w:style>
+  <w:style w:type="table" w:styleId="Cuadrculaclara-nfasis1">
+    <w:name w:val="Light Grid Accent 1"/>
+    <w:basedOn w:val="Tablanormal"/>
+    <w:uiPriority w:val="62"/>
+    <w:rsid w:val="00C74E99"/>
+    <w:pPr>
+      <w:spacing w:after="0" w:line="240" w:lineRule="auto"/>
+    </w:pPr>
+    <w:tblPr>
+      <w:tblStyleRowBandSize w:val="1"/>
+      <w:tblStyleColBandSize w:val="1"/>
+      <w:tblInd w:w="0" w:type="dxa"/>
+      <w:tblBorders>
+        <w:top w:val="single" w:sz="8" w:space="0" w:color="4F81BD" w:themeColor="accent1"/>
+        <w:left w:val="single" w:sz="8" w:space="0" w:color="4F81BD" w:themeColor="accent1"/>
+        <w:bottom w:val="single" w:sz="8" w:space="0" w:color="4F81BD" w:themeColor="accent1"/>
+        <w:right w:val="single" w:sz="8" w:space="0" w:color="4F81BD" w:themeColor="accent1"/>
+        <w:insideH w:val="single" w:sz="8" w:space="0" w:color="4F81BD" w:themeColor="accent1"/>
+        <w:insideV w:val="single" w:sz="8" w:space="0" w:color="4F81BD" w:themeColor="accent1"/>
+      </w:tblBorders>
+      <w:tblCellMar>
+        <w:top w:w="0" w:type="dxa"/>
+        <w:left w:w="108" w:type="dxa"/>
+        <w:bottom w:w="0" w:type="dxa"/>
+        <w:right w:w="108" w:type="dxa"/>
+      </w:tblCellMar>
+    </w:tblPr>
+    <w:tblStylePr w:type="firstRow">
+      <w:pPr>
+        <w:spacing w:before="0" w:after="0" w:line="240" w:lineRule="auto"/>
+      </w:pPr>
+      <w:rPr>
+        <w:rFonts w:asciiTheme="majorHAnsi" w:eastAsiaTheme="majorEastAsia" w:hAnsiTheme="majorHAnsi" w:cstheme="majorBidi"/>
+        <w:b/>
+        <w:bCs/>
+      </w:rPr>
+      <w:tblPr/>
+      <w:tcPr>
+        <w:tcBorders>
+          <w:top w:val="single" w:sz="8" w:space="0" w:color="4F81BD" w:themeColor="accent1"/>
+          <w:left w:val="single" w:sz="8" w:space="0" w:color="4F81BD" w:themeColor="accent1"/>
+          <w:bottom w:val="single" w:sz="18" w:space="0" w:color="4F81BD" w:themeColor="accent1"/>
+          <w:right w:val="single" w:sz="8" w:space="0" w:color="4F81BD" w:themeColor="accent1"/>
+          <w:insideH w:val="nil"/>
+          <w:insideV w:val="single" w:sz="8" w:space="0" w:color="4F81BD" w:themeColor="accent1"/>
+        </w:tcBorders>
+      </w:tcPr>
+    </w:tblStylePr>
+    <w:tblStylePr w:type="lastRow">
+      <w:pPr>
+        <w:spacing w:before="0" w:after="0" w:line="240" w:lineRule="auto"/>
+      </w:pPr>
+      <w:rPr>
+        <w:rFonts w:asciiTheme="majorHAnsi" w:eastAsiaTheme="majorEastAsia" w:hAnsiTheme="majorHAnsi" w:cstheme="majorBidi"/>
+        <w:b/>
+        <w:bCs/>
+      </w:rPr>
+      <w:tblPr/>
+      <w:tcPr>
+        <w:tcBorders>
+          <w:top w:val="double" w:sz="6" w:space="0" w:color="4F81BD" w:themeColor="accent1"/>
+          <w:left w:val="single" w:sz="8" w:space="0" w:color="4F81BD" w:themeColor="accent1"/>
+          <w:bottom w:val="single" w:sz="8" w:space="0" w:color="4F81BD" w:themeColor="accent1"/>
+          <w:right w:val="single" w:sz="8" w:space="0" w:color="4F81BD" w:themeColor="accent1"/>
+          <w:insideH w:val="nil"/>
+          <w:insideV w:val="single" w:sz="8" w:space="0" w:color="4F81BD" w:themeColor="accent1"/>
+        </w:tcBorders>
+      </w:tcPr>
+    </w:tblStylePr>
+    <w:tblStylePr w:type="firstCol">
+      <w:rPr>
+        <w:rFonts w:asciiTheme="majorHAnsi" w:eastAsiaTheme="majorEastAsia" w:hAnsiTheme="majorHAnsi" w:cstheme="majorBidi"/>
+        <w:b/>
+        <w:bCs/>
+      </w:rPr>
+    </w:tblStylePr>
+    <w:tblStylePr w:type="lastCol">
+      <w:rPr>
+        <w:rFonts w:asciiTheme="majorHAnsi" w:eastAsiaTheme="majorEastAsia" w:hAnsiTheme="majorHAnsi" w:cstheme="majorBidi"/>
+        <w:b/>
+        <w:bCs/>
+      </w:rPr>
+      <w:tblPr/>
+      <w:tcPr>
+        <w:tcBorders>
+          <w:top w:val="single" w:sz="8" w:space="0" w:color="4F81BD" w:themeColor="accent1"/>
+          <w:left w:val="single" w:sz="8" w:space="0" w:color="4F81BD" w:themeColor="accent1"/>
+          <w:bottom w:val="single" w:sz="8" w:space="0" w:color="4F81BD" w:themeColor="accent1"/>
+          <w:right w:val="single" w:sz="8" w:space="0" w:color="4F81BD" w:themeColor="accent1"/>
+        </w:tcBorders>
+      </w:tcPr>
+    </w:tblStylePr>
+    <w:tblStylePr w:type="band1Vert">
+      <w:tblPr/>
+      <w:tcPr>
+        <w:tcBorders>
+          <w:top w:val="single" w:sz="8" w:space="0" w:color="4F81BD" w:themeColor="accent1"/>
+          <w:left w:val="single" w:sz="8" w:space="0" w:color="4F81BD" w:themeColor="accent1"/>
+          <w:bottom w:val="single" w:sz="8" w:space="0" w:color="4F81BD" w:themeColor="accent1"/>
+          <w:right w:val="single" w:sz="8" w:space="0" w:color="4F81BD" w:themeColor="accent1"/>
+        </w:tcBorders>
+        <w:shd w:val="clear" w:color="auto" w:fill="D3DFEE" w:themeFill="accent1" w:themeFillTint="3F"/>
+      </w:tcPr>
+    </w:tblStylePr>
+    <w:tblStylePr w:type="band1Horz">
+      <w:tblPr/>
+      <w:tcPr>
+        <w:tcBorders>
+          <w:top w:val="single" w:sz="8" w:space="0" w:color="4F81BD" w:themeColor="accent1"/>
+          <w:left w:val="single" w:sz="8" w:space="0" w:color="4F81BD" w:themeColor="accent1"/>
+          <w:bottom w:val="single" w:sz="8" w:space="0" w:color="4F81BD" w:themeColor="accent1"/>
+          <w:right w:val="single" w:sz="8" w:space="0" w:color="4F81BD" w:themeColor="accent1"/>
+          <w:insideV w:val="single" w:sz="8" w:space="0" w:color="4F81BD" w:themeColor="accent1"/>
+        </w:tcBorders>
+        <w:shd w:val="clear" w:color="auto" w:fill="D3DFEE" w:themeFill="accent1" w:themeFillTint="3F"/>
+      </w:tcPr>
+    </w:tblStylePr>
+    <w:tblStylePr w:type="band2Horz">
+      <w:tblPr/>
+      <w:tcPr>
+        <w:tcBorders>
+          <w:top w:val="single" w:sz="8" w:space="0" w:color="4F81BD" w:themeColor="accent1"/>
+          <w:left w:val="single" w:sz="8" w:space="0" w:color="4F81BD" w:themeColor="accent1"/>
+          <w:bottom w:val="single" w:sz="8" w:space="0" w:color="4F81BD" w:themeColor="accent1"/>
+          <w:right w:val="single" w:sz="8" w:space="0" w:color="4F81BD" w:themeColor="accent1"/>
+          <w:insideV w:val="single" w:sz="8" w:space="0" w:color="4F81BD" w:themeColor="accent1"/>
+        </w:tcBorders>
+      </w:tcPr>
+    </w:tblStylePr>
+  </w:style>
+  <w:style w:type="table" w:styleId="Sombreadoclaro-nfasis5">
+    <w:name w:val="Light Shading Accent 5"/>
+    <w:basedOn w:val="Tablanormal"/>
+    <w:uiPriority w:val="60"/>
+    <w:rsid w:val="00A36B85"/>
+    <w:pPr>
+      <w:spacing w:after="0" w:line="240" w:lineRule="auto"/>
+    </w:pPr>
+    <w:rPr>
+      <w:color w:val="31849B" w:themeColor="accent5" w:themeShade="BF"/>
+    </w:rPr>
+    <w:tblPr>
+      <w:tblStyleRowBandSize w:val="1"/>
+      <w:tblStyleColBandSize w:val="1"/>
+      <w:tblInd w:w="0" w:type="dxa"/>
+      <w:tblBorders>
+        <w:top w:val="single" w:sz="8" w:space="0" w:color="4BACC6" w:themeColor="accent5"/>
+        <w:bottom w:val="single" w:sz="8" w:space="0" w:color="4BACC6" w:themeColor="accent5"/>
+      </w:tblBorders>
+      <w:tblCellMar>
+        <w:top w:w="0" w:type="dxa"/>
+        <w:left w:w="108" w:type="dxa"/>
+        <w:bottom w:w="0" w:type="dxa"/>
+        <w:right w:w="108" w:type="dxa"/>
+      </w:tblCellMar>
+    </w:tblPr>
+    <w:tblStylePr w:type="firstRow">
+      <w:pPr>
+        <w:spacing w:before="0" w:after="0" w:line="240" w:lineRule="auto"/>
+      </w:pPr>
+      <w:rPr>
+        <w:b/>
+        <w:bCs/>
+      </w:rPr>
+      <w:tblPr/>
+      <w:tcPr>
+        <w:tcBorders>
+          <w:top w:val="single" w:sz="8" w:space="0" w:color="4BACC6" w:themeColor="accent5"/>
+          <w:left w:val="nil"/>
+          <w:bottom w:val="single" w:sz="8" w:space="0" w:color="4BACC6" w:themeColor="accent5"/>
+          <w:right w:val="nil"/>
+          <w:insideH w:val="nil"/>
+          <w:insideV w:val="nil"/>
+        </w:tcBorders>
+      </w:tcPr>
+    </w:tblStylePr>
+    <w:tblStylePr w:type="lastRow">
+      <w:pPr>
+        <w:spacing w:before="0" w:after="0" w:line="240" w:lineRule="auto"/>
+      </w:pPr>
+      <w:rPr>
+        <w:b/>
+        <w:bCs/>
+      </w:rPr>
+      <w:tblPr/>
+      <w:tcPr>
+        <w:tcBorders>
+          <w:top w:val="single" w:sz="8" w:space="0" w:color="4BACC6" w:themeColor="accent5"/>
+          <w:left w:val="nil"/>
+          <w:bottom w:val="single" w:sz="8" w:space="0" w:color="4BACC6" w:themeColor="accent5"/>
+          <w:right w:val="nil"/>
+          <w:insideH w:val="nil"/>
+          <w:insideV w:val="nil"/>
+        </w:tcBorders>
+      </w:tcPr>
+    </w:tblStylePr>
+    <w:tblStylePr w:type="firstCol">
+      <w:rPr>
+        <w:b/>
+        <w:bCs/>
+      </w:rPr>
+    </w:tblStylePr>
+    <w:tblStylePr w:type="lastCol">
+      <w:rPr>
+        <w:b/>
+        <w:bCs/>
+      </w:rPr>
+    </w:tblStylePr>
+    <w:tblStylePr w:type="band1Vert">
+      <w:tblPr/>
+      <w:tcPr>
+        <w:tcBorders>
+          <w:left w:val="nil"/>
+          <w:right w:val="nil"/>
+          <w:insideH w:val="nil"/>
+          <w:insideV w:val="nil"/>
+        </w:tcBorders>
+        <w:shd w:val="clear" w:color="auto" w:fill="D2EAF1" w:themeFill="accent5" w:themeFillTint="3F"/>
+      </w:tcPr>
+    </w:tblStylePr>
+    <w:tblStylePr w:type="band1Horz">
+      <w:tblPr/>
+      <w:tcPr>
+        <w:tcBorders>
+          <w:left w:val="nil"/>
+          <w:right w:val="nil"/>
+          <w:insideH w:val="nil"/>
+          <w:insideV w:val="nil"/>
+        </w:tcBorders>
+        <w:shd w:val="clear" w:color="auto" w:fill="D2EAF1" w:themeFill="accent5" w:themeFillTint="3F"/>
+      </w:tcPr>
+    </w:tblStylePr>
+  </w:style>
 </w:styles>
 </file>
 
@@ -1824,7 +3536,7 @@
 </file>
 
 <file path=customXml/itemProps1.xml><?xml version="1.0" encoding="utf-8"?>
-<ds:datastoreItem xmlns:ds="http://schemas.openxmlformats.org/officeDocument/2006/customXml" ds:itemID="{B97D079D-B6CD-4E01-B724-828DF33F27C7}">
+<ds:datastoreItem xmlns:ds="http://schemas.openxmlformats.org/officeDocument/2006/customXml" ds:itemID="{33ABD378-F903-43D1-A80D-0EF360DE422B}">
   <ds:schemaRefs>
     <ds:schemaRef ds:uri="http://schemas.openxmlformats.org/officeDocument/2006/bibliography"/>
   </ds:schemaRefs>

</xml_diff>

<commit_message>
Terminado analisis del sistema. Falta ponerlo guapo y añadirle la navegación (Visio)
</commit_message>
<xml_diff>
--- a/documentación/individual/analisisDelSistema.docx
+++ b/documentación/individual/analisisDelSistema.docx
@@ -21290,22 +21290,20 @@
       <w:r>
         <w:t>. Error de autenticación)</w:t>
       </w:r>
-      <w:bookmarkStart w:id="75" w:name="_GoBack"/>
-      <w:bookmarkEnd w:id="75"/>
     </w:p>
     <w:p>
       <w:pPr>
         <w:pStyle w:val="Ttulo2"/>
         <w:ind w:firstLine="708"/>
       </w:pPr>
-      <w:bookmarkStart w:id="76" w:name="_Toc479095448"/>
+      <w:bookmarkStart w:id="75" w:name="_Toc479095448"/>
       <w:r>
         <w:t>5.2 Menú de aplicación</w:t>
       </w:r>
       <w:r>
         <w:t>:</w:t>
       </w:r>
-      <w:bookmarkEnd w:id="76"/>
+      <w:bookmarkEnd w:id="75"/>
       <w:r>
         <w:br/>
       </w:r>
@@ -21528,7 +21526,7 @@
         <w:pStyle w:val="Ttulo2"/>
         <w:ind w:firstLine="360"/>
       </w:pPr>
-      <w:bookmarkStart w:id="77" w:name="_Toc479095449"/>
+      <w:bookmarkStart w:id="76" w:name="_Toc479095449"/>
       <w:r>
         <w:t xml:space="preserve">5.3 </w:t>
       </w:r>
@@ -21541,7 +21539,7 @@
       <w:r>
         <w:t>:</w:t>
       </w:r>
-      <w:bookmarkEnd w:id="77"/>
+      <w:bookmarkEnd w:id="76"/>
     </w:p>
     <w:p/>
     <w:p>
@@ -21831,12 +21829,1642 @@
       <w:pPr>
         <w:pStyle w:val="Ttulo2"/>
       </w:pPr>
-      <w:bookmarkStart w:id="78" w:name="_Toc479095450"/>
+      <w:bookmarkStart w:id="77" w:name="_Toc479095450"/>
       <w:r>
         <w:lastRenderedPageBreak/>
         <w:t>5.4 Ventana Grupos:</w:t>
       </w:r>
+      <w:bookmarkEnd w:id="77"/>
+    </w:p>
+    <w:p/>
+    <w:p>
+      <w:r>
+        <w:t>La ventana grupo se accede desde el elemento de menú “Grupo”. La ventana “Grupo” se inicializa con el listado de todos los grupos propios del usuario. Se mostraran como una  lista (0-4) con paginación en el caso de existencia de varios elementos como en la ilustración n siguiente se muestra.</w:t>
+      </w:r>
+    </w:p>
+    <w:p>
+      <w:pPr>
+        <w:keepNext/>
+      </w:pPr>
+      <w:r>
+        <w:rPr>
+          <w:noProof/>
+          <w:lang w:eastAsia="es-ES_tradnl"/>
+        </w:rPr>
+        <w:drawing>
+          <wp:inline distT="0" distB="0" distL="0" distR="0" wp14:anchorId="455FFF31" wp14:editId="0ECDC775">
+            <wp:extent cx="5400040" cy="3543300"/>
+            <wp:effectExtent l="0" t="0" r="0" b="0"/>
+            <wp:docPr id="16" name="0 Imagen"/>
+            <wp:cNvGraphicFramePr>
+              <a:graphicFrameLocks xmlns:a="http://schemas.openxmlformats.org/drawingml/2006/main" noChangeAspect="1"/>
+            </wp:cNvGraphicFramePr>
+            <a:graphic xmlns:a="http://schemas.openxmlformats.org/drawingml/2006/main">
+              <a:graphicData uri="http://schemas.openxmlformats.org/drawingml/2006/picture">
+                <pic:pic xmlns:pic="http://schemas.openxmlformats.org/drawingml/2006/picture">
+                  <pic:nvPicPr>
+                    <pic:cNvPr id="0" name="listado.png"/>
+                    <pic:cNvPicPr/>
+                  </pic:nvPicPr>
+                  <pic:blipFill>
+                    <a:blip r:embed="rId33">
+                      <a:extLst>
+                        <a:ext uri="{28A0092B-C50C-407E-A947-70E740481C1C}">
+                          <a14:useLocalDpi xmlns:a14="http://schemas.microsoft.com/office/drawing/2010/main" val="0"/>
+                        </a:ext>
+                      </a:extLst>
+                    </a:blip>
+                    <a:stretch>
+                      <a:fillRect/>
+                    </a:stretch>
+                  </pic:blipFill>
+                  <pic:spPr>
+                    <a:xfrm>
+                      <a:off x="0" y="0"/>
+                      <a:ext cx="5400040" cy="3543300"/>
+                    </a:xfrm>
+                    <a:prstGeom prst="rect">
+                      <a:avLst/>
+                    </a:prstGeom>
+                  </pic:spPr>
+                </pic:pic>
+              </a:graphicData>
+            </a:graphic>
+          </wp:inline>
+        </w:drawing>
+      </w:r>
+    </w:p>
+    <w:p>
+      <w:pPr>
+        <w:pStyle w:val="Epgrafe"/>
+      </w:pPr>
+      <w:r>
+        <w:t xml:space="preserve">Ilustración </w:t>
+      </w:r>
+      <w:fldSimple w:instr=" SEQ Ilustración \* ARABIC ">
+        <w:r>
+          <w:rPr>
+            <w:noProof/>
+          </w:rPr>
+          <w:t>23</w:t>
+        </w:r>
+      </w:fldSimple>
+      <w:r>
+        <w:t xml:space="preserve"> (Ventana "Grupos"-Listado grupos)</w:t>
+      </w:r>
+    </w:p>
+    <w:p>
+      <w:r>
+        <w:t xml:space="preserve"> </w:t>
+      </w:r>
+      <w:r>
+        <w:t>Al pinchar el usuario en cualquiera de los grupos se mostrara toda la información del grupo incluyendo todas las acciones en pestañas para poder navegar fácilmente por la información:</w:t>
+      </w:r>
+    </w:p>
+    <w:p>
+      <w:pPr>
+        <w:pStyle w:val="Prrafodelista"/>
+        <w:numPr>
+          <w:ilvl w:val="0"/>
+          <w:numId w:val="5"/>
+        </w:numPr>
+      </w:pPr>
+      <w:r>
+        <w:t>Información: Su función es la de mostrar la información personal del grupo.</w:t>
+      </w:r>
+    </w:p>
+    <w:p>
+      <w:pPr>
+        <w:pStyle w:val="Prrafodelista"/>
+        <w:numPr>
+          <w:ilvl w:val="0"/>
+          <w:numId w:val="5"/>
+        </w:numPr>
+      </w:pPr>
+      <w:r>
+        <w:t>Miembros: Visualización y listado de todos los miembros del grupo pudiendo añadir, o remover miembros del grupo.</w:t>
+      </w:r>
+    </w:p>
+    <w:p>
+      <w:pPr>
+        <w:pStyle w:val="Prrafodelista"/>
+        <w:numPr>
+          <w:ilvl w:val="0"/>
+          <w:numId w:val="5"/>
+        </w:numPr>
+      </w:pPr>
+      <w:r>
+        <w:t>Subgrupos: Visualización y</w:t>
+      </w:r>
+      <w:r>
+        <w:t xml:space="preserve"> Gestion  de todo los subgrupos del grupo. Los subgrupos estarán dispuestos en un listado donde se podrá gestionar cada uno de carácter individual.</w:t>
+      </w:r>
+      <w:r>
+        <w:t xml:space="preserve"> </w:t>
+      </w:r>
+    </w:p>
+    <w:p>
+      <w:pPr>
+        <w:pStyle w:val="Prrafodelista"/>
+        <w:numPr>
+          <w:ilvl w:val="0"/>
+          <w:numId w:val="5"/>
+        </w:numPr>
+      </w:pPr>
+      <w:r>
+        <w:t>Proyectos: Pestaña que gestionara todos los proyectos que albergue el grupo, pudiendo, añadir, eliminar…</w:t>
+      </w:r>
+    </w:p>
+    <w:p>
+      <w:pPr>
+        <w:pStyle w:val="Prrafodelista"/>
+      </w:pPr>
+    </w:p>
+    <w:p>
+      <w:pPr>
+        <w:pStyle w:val="Prrafodelista"/>
+        <w:keepNext/>
+      </w:pPr>
+      <w:r>
+        <w:rPr>
+          <w:noProof/>
+          <w:lang w:eastAsia="es-ES_tradnl"/>
+        </w:rPr>
+        <w:lastRenderedPageBreak/>
+        <w:drawing>
+          <wp:inline distT="0" distB="0" distL="0" distR="0" wp14:anchorId="0757B709" wp14:editId="4B158DE4">
+            <wp:extent cx="5400040" cy="3543300"/>
+            <wp:effectExtent l="0" t="0" r="0" b="0"/>
+            <wp:docPr id="20" name="0 Imagen"/>
+            <wp:cNvGraphicFramePr>
+              <a:graphicFrameLocks xmlns:a="http://schemas.openxmlformats.org/drawingml/2006/main" noChangeAspect="1"/>
+            </wp:cNvGraphicFramePr>
+            <a:graphic xmlns:a="http://schemas.openxmlformats.org/drawingml/2006/main">
+              <a:graphicData uri="http://schemas.openxmlformats.org/drawingml/2006/picture">
+                <pic:pic xmlns:pic="http://schemas.openxmlformats.org/drawingml/2006/picture">
+                  <pic:nvPicPr>
+                    <pic:cNvPr id="0" name="Info.png"/>
+                    <pic:cNvPicPr/>
+                  </pic:nvPicPr>
+                  <pic:blipFill>
+                    <a:blip r:embed="rId34">
+                      <a:extLst>
+                        <a:ext uri="{28A0092B-C50C-407E-A947-70E740481C1C}">
+                          <a14:useLocalDpi xmlns:a14="http://schemas.microsoft.com/office/drawing/2010/main" val="0"/>
+                        </a:ext>
+                      </a:extLst>
+                    </a:blip>
+                    <a:stretch>
+                      <a:fillRect/>
+                    </a:stretch>
+                  </pic:blipFill>
+                  <pic:spPr>
+                    <a:xfrm>
+                      <a:off x="0" y="0"/>
+                      <a:ext cx="5400040" cy="3543300"/>
+                    </a:xfrm>
+                    <a:prstGeom prst="rect">
+                      <a:avLst/>
+                    </a:prstGeom>
+                  </pic:spPr>
+                </pic:pic>
+              </a:graphicData>
+            </a:graphic>
+          </wp:inline>
+        </w:drawing>
+      </w:r>
+    </w:p>
+    <w:p>
+      <w:pPr>
+        <w:pStyle w:val="Epgrafe"/>
+      </w:pPr>
+      <w:r>
+        <w:t xml:space="preserve">Ilustración </w:t>
+      </w:r>
+      <w:fldSimple w:instr=" SEQ Ilustración \* ARABIC ">
+        <w:r>
+          <w:rPr>
+            <w:noProof/>
+          </w:rPr>
+          <w:t>24</w:t>
+        </w:r>
+      </w:fldSimple>
+      <w:r>
+        <w:t xml:space="preserve"> (Ventana "Grupos"-Información)</w:t>
+      </w:r>
+    </w:p>
+    <w:p>
+      <w:pPr>
+        <w:keepNext/>
+      </w:pPr>
+      <w:r>
+        <w:rPr>
+          <w:noProof/>
+          <w:lang w:eastAsia="es-ES_tradnl"/>
+        </w:rPr>
+        <w:drawing>
+          <wp:inline distT="0" distB="0" distL="0" distR="0" wp14:anchorId="481783EC" wp14:editId="492CC7AE">
+            <wp:extent cx="5400040" cy="3543300"/>
+            <wp:effectExtent l="0" t="0" r="0" b="0"/>
+            <wp:docPr id="21" name="0 Imagen"/>
+            <wp:cNvGraphicFramePr>
+              <a:graphicFrameLocks xmlns:a="http://schemas.openxmlformats.org/drawingml/2006/main" noChangeAspect="1"/>
+            </wp:cNvGraphicFramePr>
+            <a:graphic xmlns:a="http://schemas.openxmlformats.org/drawingml/2006/main">
+              <a:graphicData uri="http://schemas.openxmlformats.org/drawingml/2006/picture">
+                <pic:pic xmlns:pic="http://schemas.openxmlformats.org/drawingml/2006/picture">
+                  <pic:nvPicPr>
+                    <pic:cNvPr id="0" name="miembros.png"/>
+                    <pic:cNvPicPr/>
+                  </pic:nvPicPr>
+                  <pic:blipFill>
+                    <a:blip r:embed="rId35">
+                      <a:extLst>
+                        <a:ext uri="{28A0092B-C50C-407E-A947-70E740481C1C}">
+                          <a14:useLocalDpi xmlns:a14="http://schemas.microsoft.com/office/drawing/2010/main" val="0"/>
+                        </a:ext>
+                      </a:extLst>
+                    </a:blip>
+                    <a:stretch>
+                      <a:fillRect/>
+                    </a:stretch>
+                  </pic:blipFill>
+                  <pic:spPr>
+                    <a:xfrm>
+                      <a:off x="0" y="0"/>
+                      <a:ext cx="5400040" cy="3543300"/>
+                    </a:xfrm>
+                    <a:prstGeom prst="rect">
+                      <a:avLst/>
+                    </a:prstGeom>
+                  </pic:spPr>
+                </pic:pic>
+              </a:graphicData>
+            </a:graphic>
+          </wp:inline>
+        </w:drawing>
+      </w:r>
+    </w:p>
+    <w:p>
+      <w:pPr>
+        <w:pStyle w:val="Epgrafe"/>
+      </w:pPr>
+      <w:r>
+        <w:t xml:space="preserve">Ilustración </w:t>
+      </w:r>
+      <w:fldSimple w:instr=" SEQ Ilustración \* ARABIC ">
+        <w:r>
+          <w:rPr>
+            <w:noProof/>
+          </w:rPr>
+          <w:t>25</w:t>
+        </w:r>
+      </w:fldSimple>
+      <w:r>
+        <w:t>(Ventana "Grupos"-Miembros)</w:t>
+      </w:r>
+    </w:p>
+    <w:p>
+      <w:pPr>
+        <w:keepNext/>
+      </w:pPr>
+      <w:r>
+        <w:rPr>
+          <w:noProof/>
+          <w:lang w:eastAsia="es-ES_tradnl"/>
+        </w:rPr>
+        <w:lastRenderedPageBreak/>
+        <w:drawing>
+          <wp:inline distT="0" distB="0" distL="0" distR="0" wp14:anchorId="1E3D217A" wp14:editId="2A39FEB8">
+            <wp:extent cx="5400040" cy="3543300"/>
+            <wp:effectExtent l="0" t="0" r="0" b="0"/>
+            <wp:docPr id="28" name="0 Imagen"/>
+            <wp:cNvGraphicFramePr>
+              <a:graphicFrameLocks xmlns:a="http://schemas.openxmlformats.org/drawingml/2006/main" noChangeAspect="1"/>
+            </wp:cNvGraphicFramePr>
+            <a:graphic xmlns:a="http://schemas.openxmlformats.org/drawingml/2006/main">
+              <a:graphicData uri="http://schemas.openxmlformats.org/drawingml/2006/picture">
+                <pic:pic xmlns:pic="http://schemas.openxmlformats.org/drawingml/2006/picture">
+                  <pic:nvPicPr>
+                    <pic:cNvPr id="0" name="subgrupos.png"/>
+                    <pic:cNvPicPr/>
+                  </pic:nvPicPr>
+                  <pic:blipFill>
+                    <a:blip r:embed="rId36">
+                      <a:extLst>
+                        <a:ext uri="{28A0092B-C50C-407E-A947-70E740481C1C}">
+                          <a14:useLocalDpi xmlns:a14="http://schemas.microsoft.com/office/drawing/2010/main" val="0"/>
+                        </a:ext>
+                      </a:extLst>
+                    </a:blip>
+                    <a:stretch>
+                      <a:fillRect/>
+                    </a:stretch>
+                  </pic:blipFill>
+                  <pic:spPr>
+                    <a:xfrm>
+                      <a:off x="0" y="0"/>
+                      <a:ext cx="5400040" cy="3543300"/>
+                    </a:xfrm>
+                    <a:prstGeom prst="rect">
+                      <a:avLst/>
+                    </a:prstGeom>
+                  </pic:spPr>
+                </pic:pic>
+              </a:graphicData>
+            </a:graphic>
+          </wp:inline>
+        </w:drawing>
+      </w:r>
+    </w:p>
+    <w:p>
+      <w:pPr>
+        <w:pStyle w:val="Epgrafe"/>
+      </w:pPr>
+      <w:r>
+        <w:t xml:space="preserve">Ilustración </w:t>
+      </w:r>
+      <w:fldSimple w:instr=" SEQ Ilustración \* ARABIC ">
+        <w:r>
+          <w:rPr>
+            <w:noProof/>
+          </w:rPr>
+          <w:t>26</w:t>
+        </w:r>
+      </w:fldSimple>
+      <w:r>
+        <w:t xml:space="preserve"> (Ventana "Grupos"- subgrupos)</w:t>
+      </w:r>
+    </w:p>
+    <w:p>
+      <w:pPr>
+        <w:keepNext/>
+      </w:pPr>
+      <w:r>
+        <w:rPr>
+          <w:noProof/>
+          <w:lang w:eastAsia="es-ES_tradnl"/>
+        </w:rPr>
+        <w:drawing>
+          <wp:inline distT="0" distB="0" distL="0" distR="0" wp14:anchorId="24A41E1F" wp14:editId="47244CD3">
+            <wp:extent cx="5400040" cy="3543300"/>
+            <wp:effectExtent l="0" t="0" r="0" b="0"/>
+            <wp:docPr id="29" name="0 Imagen"/>
+            <wp:cNvGraphicFramePr>
+              <a:graphicFrameLocks xmlns:a="http://schemas.openxmlformats.org/drawingml/2006/main" noChangeAspect="1"/>
+            </wp:cNvGraphicFramePr>
+            <a:graphic xmlns:a="http://schemas.openxmlformats.org/drawingml/2006/main">
+              <a:graphicData uri="http://schemas.openxmlformats.org/drawingml/2006/picture">
+                <pic:pic xmlns:pic="http://schemas.openxmlformats.org/drawingml/2006/picture">
+                  <pic:nvPicPr>
+                    <pic:cNvPr id="0" name="proyectos.png"/>
+                    <pic:cNvPicPr/>
+                  </pic:nvPicPr>
+                  <pic:blipFill>
+                    <a:blip r:embed="rId37">
+                      <a:extLst>
+                        <a:ext uri="{28A0092B-C50C-407E-A947-70E740481C1C}">
+                          <a14:useLocalDpi xmlns:a14="http://schemas.microsoft.com/office/drawing/2010/main" val="0"/>
+                        </a:ext>
+                      </a:extLst>
+                    </a:blip>
+                    <a:stretch>
+                      <a:fillRect/>
+                    </a:stretch>
+                  </pic:blipFill>
+                  <pic:spPr>
+                    <a:xfrm>
+                      <a:off x="0" y="0"/>
+                      <a:ext cx="5400040" cy="3543300"/>
+                    </a:xfrm>
+                    <a:prstGeom prst="rect">
+                      <a:avLst/>
+                    </a:prstGeom>
+                  </pic:spPr>
+                </pic:pic>
+              </a:graphicData>
+            </a:graphic>
+          </wp:inline>
+        </w:drawing>
+      </w:r>
+    </w:p>
+    <w:p>
+      <w:pPr>
+        <w:pStyle w:val="Epgrafe"/>
+      </w:pPr>
+      <w:r>
+        <w:t xml:space="preserve">Ilustración </w:t>
+      </w:r>
+      <w:fldSimple w:instr=" SEQ Ilustración \* ARABIC ">
+        <w:r>
+          <w:rPr>
+            <w:noProof/>
+          </w:rPr>
+          <w:t>27</w:t>
+        </w:r>
+      </w:fldSimple>
+      <w:r>
+        <w:t xml:space="preserve"> (Ventana "Grupos"- proyectos)</w:t>
+      </w:r>
+    </w:p>
+    <w:p>
+      <w:pPr>
+        <w:pStyle w:val="Ttulo2"/>
+      </w:pPr>
+      <w:r>
+        <w:lastRenderedPageBreak/>
+        <w:t>5.5 Ventana Ejecuciones</w:t>
+      </w:r>
+      <w:r>
+        <w:t>:</w:t>
+      </w:r>
+    </w:p>
+    <w:p/>
+    <w:p>
+      <w:r>
+        <w:t xml:space="preserve">La ventana ejecuciones es activada con la interacción del elemento “Ejecuciones” en el menú de la aplicación. La ventana “Ejecuciones” se encarga de gestionar todo el conjunto de ejecuciones lanzadas y finalizadas propias del usuario. </w:t>
+      </w:r>
+    </w:p>
+    <w:p>
+      <w:r>
+        <w:t>La ventana se inicializa con un listado de ejecuciones, en la parte superior se muestran las ejecuciones en ejecución en una tabla (3*3). Y debajo el listado de las ejecuciones finalizadas</w:t>
+      </w:r>
+      <w:r>
+        <w:t xml:space="preserve"> las cuales se mostraran los primeros y se dispondrá de una forma de navegación</w:t>
+      </w:r>
+      <w:r>
+        <w:t xml:space="preserve">. Siempre que se quiera inicializar una nueva ejecución se podrá pinchar en el botón superior derecha como se puede ver en la ilustración. </w:t>
+      </w:r>
+    </w:p>
+    <w:p>
+      <w:pPr>
+        <w:keepNext/>
+      </w:pPr>
+      <w:r>
+        <w:rPr>
+          <w:noProof/>
+          <w:lang w:eastAsia="es-ES_tradnl"/>
+        </w:rPr>
+        <w:drawing>
+          <wp:inline distT="0" distB="0" distL="0" distR="0" wp14:anchorId="05F96346" wp14:editId="4B622CB3">
+            <wp:extent cx="5400040" cy="3523615"/>
+            <wp:effectExtent l="0" t="0" r="0" b="0"/>
+            <wp:docPr id="30" name="0 Imagen"/>
+            <wp:cNvGraphicFramePr>
+              <a:graphicFrameLocks xmlns:a="http://schemas.openxmlformats.org/drawingml/2006/main" noChangeAspect="1"/>
+            </wp:cNvGraphicFramePr>
+            <a:graphic xmlns:a="http://schemas.openxmlformats.org/drawingml/2006/main">
+              <a:graphicData uri="http://schemas.openxmlformats.org/drawingml/2006/picture">
+                <pic:pic xmlns:pic="http://schemas.openxmlformats.org/drawingml/2006/picture">
+                  <pic:nvPicPr>
+                    <pic:cNvPr id="0" name="listadoExe.png"/>
+                    <pic:cNvPicPr/>
+                  </pic:nvPicPr>
+                  <pic:blipFill>
+                    <a:blip r:embed="rId38">
+                      <a:extLst>
+                        <a:ext uri="{28A0092B-C50C-407E-A947-70E740481C1C}">
+                          <a14:useLocalDpi xmlns:a14="http://schemas.microsoft.com/office/drawing/2010/main" val="0"/>
+                        </a:ext>
+                      </a:extLst>
+                    </a:blip>
+                    <a:stretch>
+                      <a:fillRect/>
+                    </a:stretch>
+                  </pic:blipFill>
+                  <pic:spPr>
+                    <a:xfrm>
+                      <a:off x="0" y="0"/>
+                      <a:ext cx="5400040" cy="3523615"/>
+                    </a:xfrm>
+                    <a:prstGeom prst="rect">
+                      <a:avLst/>
+                    </a:prstGeom>
+                  </pic:spPr>
+                </pic:pic>
+              </a:graphicData>
+            </a:graphic>
+          </wp:inline>
+        </w:drawing>
+      </w:r>
+    </w:p>
+    <w:p>
+      <w:pPr>
+        <w:pStyle w:val="Epgrafe"/>
+      </w:pPr>
+      <w:r>
+        <w:t xml:space="preserve">Ilustración </w:t>
+      </w:r>
+      <w:fldSimple w:instr=" SEQ Ilustración \* ARABIC ">
+        <w:r>
+          <w:rPr>
+            <w:noProof/>
+          </w:rPr>
+          <w:t>28</w:t>
+        </w:r>
+      </w:fldSimple>
+      <w:r>
+        <w:t xml:space="preserve"> (Ventana "Ejecuciones"-Listado)</w:t>
+      </w:r>
+    </w:p>
+    <w:p>
+      <w:r>
+        <w:t>Pulsando cualquier elemento de los listados superiores e inferiores. La ventana desplegara una ven tana que mostrara toda la información de la entidad ejecución. La ventana nueva desplegada contendrá dos espacios claros. Uno el de input, espacio que contendrá la información referente a la entrada. Cuando la ejecución sea nueva, la zona input, tendrá los argumentos de entrada de la ejecución vacíos</w:t>
+      </w:r>
+      <w:r>
+        <w:t xml:space="preserve">. </w:t>
+      </w:r>
+      <w:proofErr w:type="spellStart"/>
+      <w:r>
+        <w:t>Rellenable</w:t>
+      </w:r>
+      <w:proofErr w:type="spellEnd"/>
+      <w:r>
+        <w:t xml:space="preserve"> para poder ser ejecutadas mediante el botón inferior denominado ejecutar</w:t>
+      </w:r>
+      <w:r>
+        <w:t>.</w:t>
+      </w:r>
+    </w:p>
+    <w:p/>
+    <w:p>
+      <w:pPr>
+        <w:keepNext/>
+      </w:pPr>
+      <w:r>
+        <w:rPr>
+          <w:noProof/>
+          <w:lang w:eastAsia="es-ES_tradnl"/>
+        </w:rPr>
+        <w:lastRenderedPageBreak/>
+        <w:drawing>
+          <wp:inline distT="0" distB="0" distL="0" distR="0" wp14:anchorId="38260D90" wp14:editId="26E3322B">
+            <wp:extent cx="4038600" cy="2635253"/>
+            <wp:effectExtent l="0" t="0" r="0" b="0"/>
+            <wp:docPr id="32" name="0 Imagen"/>
+            <wp:cNvGraphicFramePr>
+              <a:graphicFrameLocks xmlns:a="http://schemas.openxmlformats.org/drawingml/2006/main" noChangeAspect="1"/>
+            </wp:cNvGraphicFramePr>
+            <a:graphic xmlns:a="http://schemas.openxmlformats.org/drawingml/2006/main">
+              <a:graphicData uri="http://schemas.openxmlformats.org/drawingml/2006/picture">
+                <pic:pic xmlns:pic="http://schemas.openxmlformats.org/drawingml/2006/picture">
+                  <pic:nvPicPr>
+                    <pic:cNvPr id="0" name="input.png"/>
+                    <pic:cNvPicPr/>
+                  </pic:nvPicPr>
+                  <pic:blipFill>
+                    <a:blip r:embed="rId39">
+                      <a:extLst>
+                        <a:ext uri="{28A0092B-C50C-407E-A947-70E740481C1C}">
+                          <a14:useLocalDpi xmlns:a14="http://schemas.microsoft.com/office/drawing/2010/main" val="0"/>
+                        </a:ext>
+                      </a:extLst>
+                    </a:blip>
+                    <a:stretch>
+                      <a:fillRect/>
+                    </a:stretch>
+                  </pic:blipFill>
+                  <pic:spPr>
+                    <a:xfrm>
+                      <a:off x="0" y="0"/>
+                      <a:ext cx="4037890" cy="2634790"/>
+                    </a:xfrm>
+                    <a:prstGeom prst="rect">
+                      <a:avLst/>
+                    </a:prstGeom>
+                  </pic:spPr>
+                </pic:pic>
+              </a:graphicData>
+            </a:graphic>
+          </wp:inline>
+        </w:drawing>
+      </w:r>
+    </w:p>
+    <w:p>
+      <w:pPr>
+        <w:pStyle w:val="Epgrafe"/>
+      </w:pPr>
+      <w:r>
+        <w:t xml:space="preserve">Ilustración </w:t>
+      </w:r>
+      <w:fldSimple w:instr=" SEQ Ilustración \* ARABIC ">
+        <w:r>
+          <w:rPr>
+            <w:noProof/>
+          </w:rPr>
+          <w:t>29</w:t>
+        </w:r>
+      </w:fldSimple>
+      <w:r>
+        <w:t xml:space="preserve"> (Ventana "Ejecuciones"-Input)</w:t>
+      </w:r>
+    </w:p>
+    <w:p>
+      <w:r>
+        <w:t xml:space="preserve">La ventana desplegada con la información de la entidad ejecución tiene otra zona diferenciada. La zona output. Esta zona será visible solo para ejecuciones en funcionamiento o finalizadas. Estas contendrán, el tiempo de la ejecución en caso de estar ejecutándose. O la respuesta en caso de haber sido finalizadas con éxito. </w:t>
+      </w:r>
+    </w:p>
+    <w:p>
+      <w:pPr>
+        <w:keepNext/>
+      </w:pPr>
+      <w:r>
+        <w:rPr>
+          <w:noProof/>
+          <w:lang w:eastAsia="es-ES_tradnl"/>
+        </w:rPr>
+        <w:drawing>
+          <wp:inline distT="0" distB="0" distL="0" distR="0" wp14:anchorId="2A61FCB7" wp14:editId="0C28B626">
+            <wp:extent cx="3941280" cy="2571750"/>
+            <wp:effectExtent l="0" t="0" r="2540" b="0"/>
+            <wp:docPr id="33" name="0 Imagen"/>
+            <wp:cNvGraphicFramePr>
+              <a:graphicFrameLocks xmlns:a="http://schemas.openxmlformats.org/drawingml/2006/main" noChangeAspect="1"/>
+            </wp:cNvGraphicFramePr>
+            <a:graphic xmlns:a="http://schemas.openxmlformats.org/drawingml/2006/main">
+              <a:graphicData uri="http://schemas.openxmlformats.org/drawingml/2006/picture">
+                <pic:pic xmlns:pic="http://schemas.openxmlformats.org/drawingml/2006/picture">
+                  <pic:nvPicPr>
+                    <pic:cNvPr id="0" name="output.png"/>
+                    <pic:cNvPicPr/>
+                  </pic:nvPicPr>
+                  <pic:blipFill>
+                    <a:blip r:embed="rId40">
+                      <a:extLst>
+                        <a:ext uri="{28A0092B-C50C-407E-A947-70E740481C1C}">
+                          <a14:useLocalDpi xmlns:a14="http://schemas.microsoft.com/office/drawing/2010/main" val="0"/>
+                        </a:ext>
+                      </a:extLst>
+                    </a:blip>
+                    <a:stretch>
+                      <a:fillRect/>
+                    </a:stretch>
+                  </pic:blipFill>
+                  <pic:spPr>
+                    <a:xfrm>
+                      <a:off x="0" y="0"/>
+                      <a:ext cx="3941119" cy="2571645"/>
+                    </a:xfrm>
+                    <a:prstGeom prst="rect">
+                      <a:avLst/>
+                    </a:prstGeom>
+                  </pic:spPr>
+                </pic:pic>
+              </a:graphicData>
+            </a:graphic>
+          </wp:inline>
+        </w:drawing>
+      </w:r>
+    </w:p>
+    <w:p>
+      <w:pPr>
+        <w:pStyle w:val="Epgrafe"/>
+      </w:pPr>
+      <w:r>
+        <w:t xml:space="preserve">Ilustración </w:t>
+      </w:r>
+      <w:fldSimple w:instr=" SEQ Ilustración \* ARABIC ">
+        <w:r>
+          <w:rPr>
+            <w:noProof/>
+          </w:rPr>
+          <w:t>30</w:t>
+        </w:r>
+      </w:fldSimple>
+      <w:r>
+        <w:t xml:space="preserve"> (Ventana "Ejecuciones" - Output)</w:t>
+      </w:r>
+    </w:p>
+    <w:p/>
+    <w:p/>
+    <w:p/>
+    <w:p>
+      <w:pPr>
+        <w:pStyle w:val="Ttulo2"/>
+      </w:pPr>
+      <w:r>
+        <w:lastRenderedPageBreak/>
+        <w:t>5.6 Ventana de administración:</w:t>
+      </w:r>
+    </w:p>
+    <w:p/>
+    <w:p>
+      <w:pPr>
+        <w:ind w:firstLine="360"/>
+      </w:pPr>
+      <w:r>
+        <w:t>La ventana de “Administración” se iniciara con el elemento del menú “Administrador”. El objetivo de esta ventana es la de gestionar todo acción de administración por parte del usuario tanto de rol USUARIO como de rol ADMINISTRADOR. Al poder una cuenta usuario tener varios roles al mismo tiempo, la ventana “Administración”  contendrá pestañas que podrán ser visibles en función de los roles que posea el usuario que acceda a la ventana.</w:t>
+      </w:r>
+    </w:p>
+    <w:p>
+      <w:pPr>
+        <w:pStyle w:val="Prrafodelista"/>
+        <w:numPr>
+          <w:ilvl w:val="0"/>
+          <w:numId w:val="4"/>
+        </w:numPr>
+      </w:pPr>
+      <w:r>
+        <w:t>Aplicaciones: Pestaña que gestiona los conjuntos de aplicaciones propias del usuario, las cuales, se les permite realizar acciones de usuario. Se podrá visualizar, añadir o eliminar aplicaciones. Esta pestaña podrá ser vista por usuarios con rol USUARIO.</w:t>
+      </w:r>
+    </w:p>
+    <w:p>
+      <w:pPr>
+        <w:pStyle w:val="Prrafodelista"/>
+        <w:numPr>
+          <w:ilvl w:val="0"/>
+          <w:numId w:val="4"/>
+        </w:numPr>
+      </w:pPr>
+      <w:r>
+        <w:t>Grupos: Pestaña que permite gestionar todos los grupos del sistema. Esta ventana solo puede ser vista por usuarios con rol ADMINISTRADOR.</w:t>
+      </w:r>
+    </w:p>
+    <w:p>
+      <w:pPr>
+        <w:pStyle w:val="Prrafodelista"/>
+        <w:numPr>
+          <w:ilvl w:val="0"/>
+          <w:numId w:val="4"/>
+        </w:numPr>
+      </w:pPr>
+      <w:r>
+        <w:t>Proyecto: Pestaña de la ventana que permite  gestionar todos los proyectos del sistema. Esta pestaña solo puede ser vista por usuarios con rol ADMINISTRADOR.</w:t>
+      </w:r>
+    </w:p>
+    <w:p>
+      <w:pPr>
+        <w:pStyle w:val="Prrafodelista"/>
+        <w:numPr>
+          <w:ilvl w:val="0"/>
+          <w:numId w:val="4"/>
+        </w:numPr>
+      </w:pPr>
+      <w:r>
+        <w:t>Ejecuciones: Pestaña de la ventana que permite gestionar todas las ejecuciones del sistema. Esta pestaña solo puede ser vista por usuarios con rol ADMINISTRADOR.</w:t>
+      </w:r>
+    </w:p>
+    <w:p>
+      <w:pPr>
+        <w:pStyle w:val="Prrafodelista"/>
+        <w:numPr>
+          <w:ilvl w:val="0"/>
+          <w:numId w:val="4"/>
+        </w:numPr>
+      </w:pPr>
+      <w:r>
+        <w:t>Usuarios: Pestaña de la ventana que permite bloquear el acceso de todos los usuarios del sistema. Esta pestaña de la ventana solo puede ser vista por usuarios con rol ADMINISTRADOR.</w:t>
+      </w:r>
+    </w:p>
+    <w:p>
+      <w:pPr>
+        <w:ind w:left="360" w:firstLine="348"/>
+      </w:pPr>
+      <w:r>
+        <w:t>La ventana “Administración” se inicia con la pestaña aplicaciones. Aunque en cualquier momento se puede cambiar de pestaña.</w:t>
+      </w:r>
+    </w:p>
+    <w:p>
+      <w:pPr>
+        <w:keepNext/>
+        <w:ind w:left="360"/>
+        <w:jc w:val="center"/>
+      </w:pPr>
+      <w:r>
+        <w:rPr>
+          <w:noProof/>
+          <w:lang w:eastAsia="es-ES_tradnl"/>
+        </w:rPr>
+        <w:drawing>
+          <wp:inline distT="0" distB="0" distL="0" distR="0" wp14:anchorId="6732C827" wp14:editId="22357D86">
+            <wp:extent cx="4350415" cy="2600325"/>
+            <wp:effectExtent l="0" t="0" r="0" b="0"/>
+            <wp:docPr id="31" name="0 Imagen"/>
+            <wp:cNvGraphicFramePr>
+              <a:graphicFrameLocks xmlns:a="http://schemas.openxmlformats.org/drawingml/2006/main" noChangeAspect="1"/>
+            </wp:cNvGraphicFramePr>
+            <a:graphic xmlns:a="http://schemas.openxmlformats.org/drawingml/2006/main">
+              <a:graphicData uri="http://schemas.openxmlformats.org/drawingml/2006/picture">
+                <pic:pic xmlns:pic="http://schemas.openxmlformats.org/drawingml/2006/picture">
+                  <pic:nvPicPr>
+                    <pic:cNvPr id="0" name="àplicacionesAdmin.png"/>
+                    <pic:cNvPicPr/>
+                  </pic:nvPicPr>
+                  <pic:blipFill>
+                    <a:blip r:embed="rId41">
+                      <a:extLst>
+                        <a:ext uri="{28A0092B-C50C-407E-A947-70E740481C1C}">
+                          <a14:useLocalDpi xmlns:a14="http://schemas.microsoft.com/office/drawing/2010/main" val="0"/>
+                        </a:ext>
+                      </a:extLst>
+                    </a:blip>
+                    <a:stretch>
+                      <a:fillRect/>
+                    </a:stretch>
+                  </pic:blipFill>
+                  <pic:spPr>
+                    <a:xfrm>
+                      <a:off x="0" y="0"/>
+                      <a:ext cx="4348548" cy="2599209"/>
+                    </a:xfrm>
+                    <a:prstGeom prst="rect">
+                      <a:avLst/>
+                    </a:prstGeom>
+                  </pic:spPr>
+                </pic:pic>
+              </a:graphicData>
+            </a:graphic>
+          </wp:inline>
+        </w:drawing>
+      </w:r>
+    </w:p>
+    <w:p>
+      <w:pPr>
+        <w:pStyle w:val="Epgrafe"/>
+      </w:pPr>
+      <w:r>
+        <w:t xml:space="preserve">Ilustración </w:t>
+      </w:r>
+      <w:fldSimple w:instr=" SEQ Ilustración \* ARABIC ">
+        <w:r>
+          <w:rPr>
+            <w:noProof/>
+          </w:rPr>
+          <w:t>31</w:t>
+        </w:r>
+      </w:fldSimple>
+      <w:r>
+        <w:t xml:space="preserve"> (Ventana "Administración"- Aplicaciones)</w:t>
+      </w:r>
+    </w:p>
+    <w:p>
+      <w:pPr>
+        <w:keepNext/>
+        <w:ind w:left="360"/>
+        <w:jc w:val="center"/>
+      </w:pPr>
+      <w:r>
+        <w:rPr>
+          <w:noProof/>
+          <w:lang w:eastAsia="es-ES_tradnl"/>
+        </w:rPr>
+        <w:lastRenderedPageBreak/>
+        <w:drawing>
+          <wp:inline distT="0" distB="0" distL="0" distR="0" wp14:anchorId="0D32F5C0" wp14:editId="770A82B1">
+            <wp:extent cx="5449973" cy="3257550"/>
+            <wp:effectExtent l="0" t="0" r="0" b="0"/>
+            <wp:docPr id="34" name="0 Imagen"/>
+            <wp:cNvGraphicFramePr>
+              <a:graphicFrameLocks xmlns:a="http://schemas.openxmlformats.org/drawingml/2006/main" noChangeAspect="1"/>
+            </wp:cNvGraphicFramePr>
+            <a:graphic xmlns:a="http://schemas.openxmlformats.org/drawingml/2006/main">
+              <a:graphicData uri="http://schemas.openxmlformats.org/drawingml/2006/picture">
+                <pic:pic xmlns:pic="http://schemas.openxmlformats.org/drawingml/2006/picture">
+                  <pic:nvPicPr>
+                    <pic:cNvPr id="0" name="ejecucionesAdmin.png"/>
+                    <pic:cNvPicPr/>
+                  </pic:nvPicPr>
+                  <pic:blipFill>
+                    <a:blip r:embed="rId42">
+                      <a:extLst>
+                        <a:ext uri="{28A0092B-C50C-407E-A947-70E740481C1C}">
+                          <a14:useLocalDpi xmlns:a14="http://schemas.microsoft.com/office/drawing/2010/main" val="0"/>
+                        </a:ext>
+                      </a:extLst>
+                    </a:blip>
+                    <a:stretch>
+                      <a:fillRect/>
+                    </a:stretch>
+                  </pic:blipFill>
+                  <pic:spPr>
+                    <a:xfrm>
+                      <a:off x="0" y="0"/>
+                      <a:ext cx="5455514" cy="3260862"/>
+                    </a:xfrm>
+                    <a:prstGeom prst="rect">
+                      <a:avLst/>
+                    </a:prstGeom>
+                  </pic:spPr>
+                </pic:pic>
+              </a:graphicData>
+            </a:graphic>
+          </wp:inline>
+        </w:drawing>
+      </w:r>
+    </w:p>
+    <w:p>
+      <w:pPr>
+        <w:pStyle w:val="Epgrafe"/>
+      </w:pPr>
+      <w:r>
+        <w:t xml:space="preserve">Ilustración </w:t>
+      </w:r>
+      <w:fldSimple w:instr=" SEQ Ilustración \* ARABIC ">
+        <w:r>
+          <w:rPr>
+            <w:noProof/>
+          </w:rPr>
+          <w:t>32</w:t>
+        </w:r>
+      </w:fldSimple>
+      <w:r>
+        <w:t xml:space="preserve"> (Ventana "Administración" - Ejecuciones)</w:t>
+      </w:r>
+    </w:p>
+    <w:p>
+      <w:pPr>
+        <w:keepNext/>
+        <w:ind w:left="360"/>
+        <w:jc w:val="center"/>
+      </w:pPr>
+      <w:r>
+        <w:rPr>
+          <w:noProof/>
+          <w:lang w:eastAsia="es-ES_tradnl"/>
+        </w:rPr>
+        <w:drawing>
+          <wp:inline distT="0" distB="0" distL="0" distR="0" wp14:anchorId="7BE161A3" wp14:editId="106BAA1F">
+            <wp:extent cx="5561520" cy="3324225"/>
+            <wp:effectExtent l="0" t="0" r="1270" b="0"/>
+            <wp:docPr id="35" name="0 Imagen"/>
+            <wp:cNvGraphicFramePr>
+              <a:graphicFrameLocks xmlns:a="http://schemas.openxmlformats.org/drawingml/2006/main" noChangeAspect="1"/>
+            </wp:cNvGraphicFramePr>
+            <a:graphic xmlns:a="http://schemas.openxmlformats.org/drawingml/2006/main">
+              <a:graphicData uri="http://schemas.openxmlformats.org/drawingml/2006/picture">
+                <pic:pic xmlns:pic="http://schemas.openxmlformats.org/drawingml/2006/picture">
+                  <pic:nvPicPr>
+                    <pic:cNvPr id="0" name="gruposAdmin.png"/>
+                    <pic:cNvPicPr/>
+                  </pic:nvPicPr>
+                  <pic:blipFill>
+                    <a:blip r:embed="rId43">
+                      <a:extLst>
+                        <a:ext uri="{28A0092B-C50C-407E-A947-70E740481C1C}">
+                          <a14:useLocalDpi xmlns:a14="http://schemas.microsoft.com/office/drawing/2010/main" val="0"/>
+                        </a:ext>
+                      </a:extLst>
+                    </a:blip>
+                    <a:stretch>
+                      <a:fillRect/>
+                    </a:stretch>
+                  </pic:blipFill>
+                  <pic:spPr>
+                    <a:xfrm>
+                      <a:off x="0" y="0"/>
+                      <a:ext cx="5559134" cy="3322799"/>
+                    </a:xfrm>
+                    <a:prstGeom prst="rect">
+                      <a:avLst/>
+                    </a:prstGeom>
+                  </pic:spPr>
+                </pic:pic>
+              </a:graphicData>
+            </a:graphic>
+          </wp:inline>
+        </w:drawing>
+      </w:r>
+    </w:p>
+    <w:p>
+      <w:pPr>
+        <w:pStyle w:val="Epgrafe"/>
+      </w:pPr>
+      <w:r>
+        <w:t xml:space="preserve">Ilustración </w:t>
+      </w:r>
+      <w:fldSimple w:instr=" SEQ Ilustración \* ARABIC ">
+        <w:r>
+          <w:rPr>
+            <w:noProof/>
+          </w:rPr>
+          <w:t>33</w:t>
+        </w:r>
+      </w:fldSimple>
+      <w:r>
+        <w:t xml:space="preserve"> (Ventana "Administración" - Grupos)</w:t>
+      </w:r>
+    </w:p>
+    <w:p>
+      <w:pPr>
+        <w:keepNext/>
+        <w:ind w:left="360"/>
+      </w:pPr>
+      <w:r>
+        <w:rPr>
+          <w:noProof/>
+          <w:lang w:eastAsia="es-ES_tradnl"/>
+        </w:rPr>
+        <w:lastRenderedPageBreak/>
+        <w:drawing>
+          <wp:inline distT="0" distB="0" distL="0" distR="0" wp14:anchorId="4D746FC8" wp14:editId="06F119CF">
+            <wp:extent cx="5400040" cy="3227705"/>
+            <wp:effectExtent l="0" t="0" r="0" b="0"/>
+            <wp:docPr id="36" name="0 Imagen"/>
+            <wp:cNvGraphicFramePr>
+              <a:graphicFrameLocks xmlns:a="http://schemas.openxmlformats.org/drawingml/2006/main" noChangeAspect="1"/>
+            </wp:cNvGraphicFramePr>
+            <a:graphic xmlns:a="http://schemas.openxmlformats.org/drawingml/2006/main">
+              <a:graphicData uri="http://schemas.openxmlformats.org/drawingml/2006/picture">
+                <pic:pic xmlns:pic="http://schemas.openxmlformats.org/drawingml/2006/picture">
+                  <pic:nvPicPr>
+                    <pic:cNvPr id="0" name="ProyectosAdmin.png"/>
+                    <pic:cNvPicPr/>
+                  </pic:nvPicPr>
+                  <pic:blipFill>
+                    <a:blip r:embed="rId44">
+                      <a:extLst>
+                        <a:ext uri="{28A0092B-C50C-407E-A947-70E740481C1C}">
+                          <a14:useLocalDpi xmlns:a14="http://schemas.microsoft.com/office/drawing/2010/main" val="0"/>
+                        </a:ext>
+                      </a:extLst>
+                    </a:blip>
+                    <a:stretch>
+                      <a:fillRect/>
+                    </a:stretch>
+                  </pic:blipFill>
+                  <pic:spPr>
+                    <a:xfrm>
+                      <a:off x="0" y="0"/>
+                      <a:ext cx="5400040" cy="3227705"/>
+                    </a:xfrm>
+                    <a:prstGeom prst="rect">
+                      <a:avLst/>
+                    </a:prstGeom>
+                  </pic:spPr>
+                </pic:pic>
+              </a:graphicData>
+            </a:graphic>
+          </wp:inline>
+        </w:drawing>
+      </w:r>
+    </w:p>
+    <w:p>
+      <w:pPr>
+        <w:pStyle w:val="Epgrafe"/>
+      </w:pPr>
+      <w:r>
+        <w:t xml:space="preserve">Ilustración </w:t>
+      </w:r>
+      <w:fldSimple w:instr=" SEQ Ilustración \* ARABIC ">
+        <w:r>
+          <w:rPr>
+            <w:noProof/>
+          </w:rPr>
+          <w:t>34</w:t>
+        </w:r>
+      </w:fldSimple>
+      <w:r>
+        <w:t xml:space="preserve"> (Ventana "Administración"- Proyectos)</w:t>
+      </w:r>
+    </w:p>
+    <w:p>
+      <w:pPr>
+        <w:keepNext/>
+        <w:ind w:left="360"/>
+      </w:pPr>
+      <w:r>
+        <w:rPr>
+          <w:noProof/>
+          <w:lang w:eastAsia="es-ES_tradnl"/>
+        </w:rPr>
+        <w:drawing>
+          <wp:inline distT="0" distB="0" distL="0" distR="0" wp14:anchorId="5573CEEB" wp14:editId="56D5F18D">
+            <wp:extent cx="5400040" cy="3227705"/>
+            <wp:effectExtent l="0" t="0" r="0" b="0"/>
+            <wp:docPr id="37" name="0 Imagen"/>
+            <wp:cNvGraphicFramePr>
+              <a:graphicFrameLocks xmlns:a="http://schemas.openxmlformats.org/drawingml/2006/main" noChangeAspect="1"/>
+            </wp:cNvGraphicFramePr>
+            <a:graphic xmlns:a="http://schemas.openxmlformats.org/drawingml/2006/main">
+              <a:graphicData uri="http://schemas.openxmlformats.org/drawingml/2006/picture">
+                <pic:pic xmlns:pic="http://schemas.openxmlformats.org/drawingml/2006/picture">
+                  <pic:nvPicPr>
+                    <pic:cNvPr id="0" name="usuariosAdmin.png"/>
+                    <pic:cNvPicPr/>
+                  </pic:nvPicPr>
+                  <pic:blipFill>
+                    <a:blip r:embed="rId45">
+                      <a:extLst>
+                        <a:ext uri="{28A0092B-C50C-407E-A947-70E740481C1C}">
+                          <a14:useLocalDpi xmlns:a14="http://schemas.microsoft.com/office/drawing/2010/main" val="0"/>
+                        </a:ext>
+                      </a:extLst>
+                    </a:blip>
+                    <a:stretch>
+                      <a:fillRect/>
+                    </a:stretch>
+                  </pic:blipFill>
+                  <pic:spPr>
+                    <a:xfrm>
+                      <a:off x="0" y="0"/>
+                      <a:ext cx="5400040" cy="3227705"/>
+                    </a:xfrm>
+                    <a:prstGeom prst="rect">
+                      <a:avLst/>
+                    </a:prstGeom>
+                  </pic:spPr>
+                </pic:pic>
+              </a:graphicData>
+            </a:graphic>
+          </wp:inline>
+        </w:drawing>
+      </w:r>
+    </w:p>
+    <w:p>
+      <w:pPr>
+        <w:pStyle w:val="Epgrafe"/>
+      </w:pPr>
+      <w:r>
+        <w:t xml:space="preserve">Ilustración </w:t>
+      </w:r>
+      <w:fldSimple w:instr=" SEQ Ilustración \* ARABIC ">
+        <w:r>
+          <w:rPr>
+            <w:noProof/>
+          </w:rPr>
+          <w:t>35</w:t>
+        </w:r>
+      </w:fldSimple>
+      <w:r>
+        <w:t xml:space="preserve"> (Ventana "Administración"- Usuarios)</w:t>
+      </w:r>
+    </w:p>
+    <w:p/>
+    <w:p/>
+    <w:p>
+      <w:pPr>
+        <w:pStyle w:val="Ttulo2"/>
+      </w:pPr>
+      <w:r>
+        <w:lastRenderedPageBreak/>
+        <w:t>5.7 Ventana Mi Usuario:</w:t>
+      </w:r>
+    </w:p>
+    <w:p/>
+    <w:p>
+      <w:pPr>
+        <w:ind w:firstLine="708"/>
+      </w:pPr>
+      <w:r>
+        <w:t>La ventana “Mi Usuario” se puede activar pinchando el botón del menú “Mi usuario”. El objetivo de la ventana es mostrar y gestionar, toda la información personal del usuario, Nombre, apellidos, dirección.</w:t>
+      </w:r>
+      <w:r>
+        <w:t xml:space="preserve"> Modificando los datos personales y damos al botón modificar, podemos cambiar la información del sistema. </w:t>
+      </w:r>
+    </w:p>
+    <w:p>
+      <w:pPr>
+        <w:ind w:firstLine="708"/>
+      </w:pPr>
+      <w:r>
+        <w:t xml:space="preserve">La ventana mi usuario  también ofrece la capacidad de modificar la contraseña de la identidad con la que nos </w:t>
+      </w:r>
+      <w:proofErr w:type="spellStart"/>
+      <w:r>
+        <w:t>loggueamos</w:t>
+      </w:r>
+      <w:proofErr w:type="spellEnd"/>
+      <w:r>
+        <w:t>.</w:t>
+      </w:r>
+    </w:p>
+    <w:p>
+      <w:pPr>
+        <w:keepNext/>
+        <w:ind w:firstLine="708"/>
+      </w:pPr>
+      <w:r>
+        <w:rPr>
+          <w:noProof/>
+          <w:lang w:eastAsia="es-ES_tradnl"/>
+        </w:rPr>
+        <w:drawing>
+          <wp:inline distT="0" distB="0" distL="0" distR="0" wp14:anchorId="716C461D" wp14:editId="61CAB966">
+            <wp:extent cx="5400040" cy="3227705"/>
+            <wp:effectExtent l="0" t="0" r="0" b="0"/>
+            <wp:docPr id="38" name="0 Imagen"/>
+            <wp:cNvGraphicFramePr>
+              <a:graphicFrameLocks xmlns:a="http://schemas.openxmlformats.org/drawingml/2006/main" noChangeAspect="1"/>
+            </wp:cNvGraphicFramePr>
+            <a:graphic xmlns:a="http://schemas.openxmlformats.org/drawingml/2006/main">
+              <a:graphicData uri="http://schemas.openxmlformats.org/drawingml/2006/picture">
+                <pic:pic xmlns:pic="http://schemas.openxmlformats.org/drawingml/2006/picture">
+                  <pic:nvPicPr>
+                    <pic:cNvPr id="0" name="MiUsuario.png"/>
+                    <pic:cNvPicPr/>
+                  </pic:nvPicPr>
+                  <pic:blipFill>
+                    <a:blip r:embed="rId46">
+                      <a:extLst>
+                        <a:ext uri="{28A0092B-C50C-407E-A947-70E740481C1C}">
+                          <a14:useLocalDpi xmlns:a14="http://schemas.microsoft.com/office/drawing/2010/main" val="0"/>
+                        </a:ext>
+                      </a:extLst>
+                    </a:blip>
+                    <a:stretch>
+                      <a:fillRect/>
+                    </a:stretch>
+                  </pic:blipFill>
+                  <pic:spPr>
+                    <a:xfrm>
+                      <a:off x="0" y="0"/>
+                      <a:ext cx="5400040" cy="3227705"/>
+                    </a:xfrm>
+                    <a:prstGeom prst="rect">
+                      <a:avLst/>
+                    </a:prstGeom>
+                  </pic:spPr>
+                </pic:pic>
+              </a:graphicData>
+            </a:graphic>
+          </wp:inline>
+        </w:drawing>
+      </w:r>
+    </w:p>
+    <w:p>
+      <w:pPr>
+        <w:pStyle w:val="Epgrafe"/>
+      </w:pPr>
+      <w:r>
+        <w:t xml:space="preserve">Ilustración </w:t>
+      </w:r>
+      <w:fldSimple w:instr=" SEQ Ilustración \* ARABIC ">
+        <w:r>
+          <w:rPr>
+            <w:noProof/>
+          </w:rPr>
+          <w:t>36</w:t>
+        </w:r>
+      </w:fldSimple>
+      <w:r>
+        <w:t xml:space="preserve"> (Ventana "Mi Usuario")</w:t>
+      </w:r>
+    </w:p>
+    <w:p/>
+    <w:p>
+      <w:pPr>
+        <w:pStyle w:val="Ttulo2"/>
+      </w:pPr>
+      <w:r>
+        <w:t>5.8 Ventana Nuevo Proyecto y Nuevo Grupo:</w:t>
+      </w:r>
+    </w:p>
+    <w:p>
+      <w:pPr>
+        <w:ind w:firstLine="708"/>
+      </w:pPr>
+    </w:p>
+    <w:p>
+      <w:pPr>
+        <w:ind w:firstLine="708"/>
+      </w:pPr>
+      <w:r>
+        <w:t xml:space="preserve">Podremos ver las ventanas “Nuevo Proyecto” y “Nuevo Grupo” cuando pulsemos en el elemento “Nuevo proyecto” o “Nuevo grupo” en el menú de la aplicación. Ambas ventanas ofrecerán un formulario especializado para cada entidad pudiendo introducir los datos indicados. La información del sistema para comunicar al usuario, </w:t>
+      </w:r>
+      <w:r>
+        <w:t>será</w:t>
+      </w:r>
+      <w:r>
+        <w:t xml:space="preserve"> enviada usando los </w:t>
+      </w:r>
+      <w:r>
+        <w:t>diálogos</w:t>
+      </w:r>
+      <w:r>
+        <w:t xml:space="preserve"> mostrados en la </w:t>
+      </w:r>
+      <w:r>
+        <w:rPr>
+          <w:b/>
+        </w:rPr>
+        <w:t>ilustración</w:t>
+      </w:r>
+      <w:r>
+        <w:rPr>
+          <w:b/>
+        </w:rPr>
+        <w:t xml:space="preserve"> 22</w:t>
+      </w:r>
+      <w:r>
+        <w:rPr>
+          <w:b/>
+        </w:rPr>
+        <w:t xml:space="preserve">. </w:t>
+      </w:r>
+    </w:p>
+    <w:p>
+      <w:pPr>
+        <w:ind w:firstLine="708"/>
+      </w:pPr>
+      <w:r>
+        <w:t>La ventana nuevo grupo, contendrá un menú de pestañas con dos pestañas:</w:t>
+      </w:r>
+    </w:p>
+    <w:p>
+      <w:pPr>
+        <w:pStyle w:val="Prrafodelista"/>
+        <w:numPr>
+          <w:ilvl w:val="0"/>
+          <w:numId w:val="6"/>
+        </w:numPr>
+      </w:pPr>
+      <w:proofErr w:type="spellStart"/>
+      <w:r>
+        <w:lastRenderedPageBreak/>
+        <w:t>Info</w:t>
+      </w:r>
+      <w:proofErr w:type="spellEnd"/>
+      <w:r>
+        <w:t xml:space="preserve">: Pestaña para rellenar la información </w:t>
+      </w:r>
+      <w:r>
+        <w:t>esencial</w:t>
+      </w:r>
+      <w:r>
+        <w:t>.</w:t>
+      </w:r>
+    </w:p>
+    <w:p>
+      <w:pPr>
+        <w:pStyle w:val="Prrafodelista"/>
+        <w:numPr>
+          <w:ilvl w:val="0"/>
+          <w:numId w:val="6"/>
+        </w:numPr>
+      </w:pPr>
+      <w:r>
+        <w:t>Permisos: Pestaña para rellenar los permisos del sistema.</w:t>
+      </w:r>
+    </w:p>
+    <w:p>
+      <w:pPr>
+        <w:ind w:left="1068"/>
+      </w:pPr>
+      <w:r>
+        <w:t xml:space="preserve">La ventana “nuevo Grupo” se inicializara con la ventana </w:t>
+      </w:r>
+      <w:proofErr w:type="spellStart"/>
+      <w:r>
+        <w:t>Info</w:t>
+      </w:r>
+      <w:proofErr w:type="spellEnd"/>
+      <w:r>
+        <w:t xml:space="preserve"> visible.</w:t>
+      </w:r>
+    </w:p>
+    <w:p>
+      <w:pPr>
+        <w:keepNext/>
+        <w:ind w:left="1068"/>
+      </w:pPr>
+      <w:r>
+        <w:rPr>
+          <w:noProof/>
+          <w:lang w:eastAsia="es-ES_tradnl"/>
+        </w:rPr>
+        <w:drawing>
+          <wp:inline distT="0" distB="0" distL="0" distR="0" wp14:anchorId="3C6BE99C" wp14:editId="12EDDC4B">
+            <wp:extent cx="5400040" cy="3227705"/>
+            <wp:effectExtent l="0" t="0" r="0" b="0"/>
+            <wp:docPr id="39" name="0 Imagen"/>
+            <wp:cNvGraphicFramePr>
+              <a:graphicFrameLocks xmlns:a="http://schemas.openxmlformats.org/drawingml/2006/main" noChangeAspect="1"/>
+            </wp:cNvGraphicFramePr>
+            <a:graphic xmlns:a="http://schemas.openxmlformats.org/drawingml/2006/main">
+              <a:graphicData uri="http://schemas.openxmlformats.org/drawingml/2006/picture">
+                <pic:pic xmlns:pic="http://schemas.openxmlformats.org/drawingml/2006/picture">
+                  <pic:nvPicPr>
+                    <pic:cNvPr id="0" name="nuevoGrupoInfo.png"/>
+                    <pic:cNvPicPr/>
+                  </pic:nvPicPr>
+                  <pic:blipFill>
+                    <a:blip r:embed="rId47">
+                      <a:extLst>
+                        <a:ext uri="{28A0092B-C50C-407E-A947-70E740481C1C}">
+                          <a14:useLocalDpi xmlns:a14="http://schemas.microsoft.com/office/drawing/2010/main" val="0"/>
+                        </a:ext>
+                      </a:extLst>
+                    </a:blip>
+                    <a:stretch>
+                      <a:fillRect/>
+                    </a:stretch>
+                  </pic:blipFill>
+                  <pic:spPr>
+                    <a:xfrm>
+                      <a:off x="0" y="0"/>
+                      <a:ext cx="5400040" cy="3227705"/>
+                    </a:xfrm>
+                    <a:prstGeom prst="rect">
+                      <a:avLst/>
+                    </a:prstGeom>
+                  </pic:spPr>
+                </pic:pic>
+              </a:graphicData>
+            </a:graphic>
+          </wp:inline>
+        </w:drawing>
+      </w:r>
+    </w:p>
+    <w:p>
+      <w:pPr>
+        <w:pStyle w:val="Epgrafe"/>
+      </w:pPr>
+      <w:r>
+        <w:t xml:space="preserve">Ilustración </w:t>
+      </w:r>
+      <w:fldSimple w:instr=" SEQ Ilustración \* ARABIC ">
+        <w:r>
+          <w:rPr>
+            <w:noProof/>
+          </w:rPr>
+          <w:t>37</w:t>
+        </w:r>
+      </w:fldSimple>
+      <w:r>
+        <w:t xml:space="preserve"> (Ventana "Nuevo Grupo"- </w:t>
+      </w:r>
+      <w:proofErr w:type="spellStart"/>
+      <w:r>
+        <w:t>Info</w:t>
+      </w:r>
+      <w:proofErr w:type="spellEnd"/>
+      <w:r>
+        <w:t>)</w:t>
+      </w:r>
+    </w:p>
+    <w:p>
+      <w:pPr>
+        <w:keepNext/>
+        <w:ind w:left="1068"/>
+      </w:pPr>
+      <w:r>
+        <w:rPr>
+          <w:noProof/>
+          <w:lang w:eastAsia="es-ES_tradnl"/>
+        </w:rPr>
+        <w:drawing>
+          <wp:inline distT="0" distB="0" distL="0" distR="0" wp14:anchorId="075941A5" wp14:editId="06381549">
+            <wp:extent cx="5400040" cy="3227705"/>
+            <wp:effectExtent l="0" t="0" r="0" b="0"/>
+            <wp:docPr id="40" name="0 Imagen"/>
+            <wp:cNvGraphicFramePr>
+              <a:graphicFrameLocks xmlns:a="http://schemas.openxmlformats.org/drawingml/2006/main" noChangeAspect="1"/>
+            </wp:cNvGraphicFramePr>
+            <a:graphic xmlns:a="http://schemas.openxmlformats.org/drawingml/2006/main">
+              <a:graphicData uri="http://schemas.openxmlformats.org/drawingml/2006/picture">
+                <pic:pic xmlns:pic="http://schemas.openxmlformats.org/drawingml/2006/picture">
+                  <pic:nvPicPr>
+                    <pic:cNvPr id="0" name="nuevoGrupoPermisos.png"/>
+                    <pic:cNvPicPr/>
+                  </pic:nvPicPr>
+                  <pic:blipFill>
+                    <a:blip r:embed="rId48">
+                      <a:extLst>
+                        <a:ext uri="{28A0092B-C50C-407E-A947-70E740481C1C}">
+                          <a14:useLocalDpi xmlns:a14="http://schemas.microsoft.com/office/drawing/2010/main" val="0"/>
+                        </a:ext>
+                      </a:extLst>
+                    </a:blip>
+                    <a:stretch>
+                      <a:fillRect/>
+                    </a:stretch>
+                  </pic:blipFill>
+                  <pic:spPr>
+                    <a:xfrm>
+                      <a:off x="0" y="0"/>
+                      <a:ext cx="5400040" cy="3227705"/>
+                    </a:xfrm>
+                    <a:prstGeom prst="rect">
+                      <a:avLst/>
+                    </a:prstGeom>
+                  </pic:spPr>
+                </pic:pic>
+              </a:graphicData>
+            </a:graphic>
+          </wp:inline>
+        </w:drawing>
+      </w:r>
+    </w:p>
+    <w:p>
+      <w:pPr>
+        <w:pStyle w:val="Epgrafe"/>
+      </w:pPr>
+      <w:r>
+        <w:t xml:space="preserve">Ilustración </w:t>
+      </w:r>
+      <w:fldSimple w:instr=" SEQ Ilustración \* ARABIC ">
+        <w:r>
+          <w:rPr>
+            <w:noProof/>
+          </w:rPr>
+          <w:t>38</w:t>
+        </w:r>
+      </w:fldSimple>
+      <w:r>
+        <w:t xml:space="preserve"> ("nuevo Grupo" -</w:t>
+      </w:r>
+      <w:proofErr w:type="gramStart"/>
+      <w:r>
+        <w:t>Permisos )</w:t>
+      </w:r>
+      <w:proofErr w:type="gramEnd"/>
+    </w:p>
+    <w:p>
+      <w:pPr>
+        <w:keepNext/>
+        <w:ind w:left="1068"/>
+      </w:pPr>
+      <w:r>
+        <w:rPr>
+          <w:noProof/>
+          <w:lang w:eastAsia="es-ES_tradnl"/>
+        </w:rPr>
+        <w:lastRenderedPageBreak/>
+        <w:drawing>
+          <wp:inline distT="0" distB="0" distL="0" distR="0" wp14:anchorId="0C3FD990" wp14:editId="088A1380">
+            <wp:extent cx="5400040" cy="3227705"/>
+            <wp:effectExtent l="0" t="0" r="0" b="0"/>
+            <wp:docPr id="41" name="0 Imagen"/>
+            <wp:cNvGraphicFramePr>
+              <a:graphicFrameLocks xmlns:a="http://schemas.openxmlformats.org/drawingml/2006/main" noChangeAspect="1"/>
+            </wp:cNvGraphicFramePr>
+            <a:graphic xmlns:a="http://schemas.openxmlformats.org/drawingml/2006/main">
+              <a:graphicData uri="http://schemas.openxmlformats.org/drawingml/2006/picture">
+                <pic:pic xmlns:pic="http://schemas.openxmlformats.org/drawingml/2006/picture">
+                  <pic:nvPicPr>
+                    <pic:cNvPr id="0" name="nuevoProyecto.png"/>
+                    <pic:cNvPicPr/>
+                  </pic:nvPicPr>
+                  <pic:blipFill>
+                    <a:blip r:embed="rId49">
+                      <a:extLst>
+                        <a:ext uri="{28A0092B-C50C-407E-A947-70E740481C1C}">
+                          <a14:useLocalDpi xmlns:a14="http://schemas.microsoft.com/office/drawing/2010/main" val="0"/>
+                        </a:ext>
+                      </a:extLst>
+                    </a:blip>
+                    <a:stretch>
+                      <a:fillRect/>
+                    </a:stretch>
+                  </pic:blipFill>
+                  <pic:spPr>
+                    <a:xfrm>
+                      <a:off x="0" y="0"/>
+                      <a:ext cx="5400040" cy="3227705"/>
+                    </a:xfrm>
+                    <a:prstGeom prst="rect">
+                      <a:avLst/>
+                    </a:prstGeom>
+                  </pic:spPr>
+                </pic:pic>
+              </a:graphicData>
+            </a:graphic>
+          </wp:inline>
+        </w:drawing>
+      </w:r>
+    </w:p>
+    <w:p>
+      <w:pPr>
+        <w:pStyle w:val="Epgrafe"/>
+      </w:pPr>
+      <w:r>
+        <w:t xml:space="preserve">Ilustración </w:t>
+      </w:r>
+      <w:fldSimple w:instr=" SEQ Ilustración \* ARABIC ">
+        <w:r>
+          <w:rPr>
+            <w:noProof/>
+          </w:rPr>
+          <w:t>39</w:t>
+        </w:r>
+      </w:fldSimple>
+      <w:r>
+        <w:t xml:space="preserve"> (Ventana "Nuevo Grupo")</w:t>
+      </w:r>
+    </w:p>
+    <w:p>
+      <w:pPr>
+        <w:tabs>
+          <w:tab w:val="left" w:pos="5850"/>
+        </w:tabs>
+      </w:pPr>
+      <w:bookmarkStart w:id="78" w:name="_GoBack"/>
       <w:bookmarkEnd w:id="78"/>
+      <w:r>
+        <w:tab/>
+      </w:r>
+    </w:p>
+    <w:p>
+      <w:pPr>
+        <w:pStyle w:val="Ttulo1"/>
+        <w:numPr>
+          <w:ilvl w:val="0"/>
+          <w:numId w:val="1"/>
+        </w:numPr>
+      </w:pPr>
+      <w:r>
+        <w:t>Navegabilidad</w:t>
+      </w:r>
     </w:p>
     <w:sectPr>
       <w:pgSz w:w="11906" w:h="16838"/>
@@ -21896,9 +23524,6 @@
         </w:rPr>
         <w:alias w:val="Compañía"/>
         <w:id w:val="76117946"/>
-        <w:placeholder>
-          <w:docPart w:val="5C184F03E43C43938588E89B2EBD0C9B"/>
-        </w:placeholder>
         <w:dataBinding w:prefixMappings="xmlns:ns0='http://schemas.openxmlformats.org/officeDocument/2006/extended-properties'" w:xpath="/ns0:Properties[1]/ns0:Company[1]" w:storeItemID="{6668398D-A668-4E3E-A5EB-62B293D839F1}"/>
         <w:text/>
       </w:sdtPr>
@@ -22107,7 +23732,7 @@
                               <w:sz w:val="24"/>
                               <w:szCs w:val="24"/>
                             </w:rPr>
-                            <w:t>51</w:t>
+                            <w:t>62</w:t>
                           </w:r>
                           <w:r>
                             <w:rPr>
@@ -22239,7 +23864,7 @@
                         <w:sz w:val="24"/>
                         <w:szCs w:val="24"/>
                       </w:rPr>
-                      <w:t>51</w:t>
+                      <w:t>62</w:t>
                     </w:r>
                     <w:r>
                       <w:rPr>
@@ -22331,6 +23956,119 @@
 <file path=word/numbering.xml><?xml version="1.0" encoding="utf-8"?>
 <w:numbering xmlns:wpc="http://schemas.microsoft.com/office/word/2010/wordprocessingCanvas" xmlns:mc="http://schemas.openxmlformats.org/markup-compatibility/2006" xmlns:o="urn:schemas-microsoft-com:office:office" xmlns:r="http://schemas.openxmlformats.org/officeDocument/2006/relationships" xmlns:m="http://schemas.openxmlformats.org/officeDocument/2006/math" xmlns:v="urn:schemas-microsoft-com:vml" xmlns:wp14="http://schemas.microsoft.com/office/word/2010/wordprocessingDrawing" xmlns:wp="http://schemas.openxmlformats.org/drawingml/2006/wordprocessingDrawing" xmlns:w10="urn:schemas-microsoft-com:office:word" xmlns:w="http://schemas.openxmlformats.org/wordprocessingml/2006/main" xmlns:w14="http://schemas.microsoft.com/office/word/2010/wordml" xmlns:wpg="http://schemas.microsoft.com/office/word/2010/wordprocessingGroup" xmlns:wpi="http://schemas.microsoft.com/office/word/2010/wordprocessingInk" xmlns:wne="http://schemas.microsoft.com/office/word/2006/wordml" xmlns:wps="http://schemas.microsoft.com/office/word/2010/wordprocessingShape" mc:Ignorable="w14 wp14">
   <w:abstractNum w:abstractNumId="0">
+    <w:nsid w:val="170E20A0"/>
+    <w:multiLevelType w:val="hybridMultilevel"/>
+    <w:tmpl w:val="C3C4B4D4"/>
+    <w:lvl w:ilvl="0" w:tplc="9D5E8A1A">
+      <w:start w:val="4"/>
+      <w:numFmt w:val="bullet"/>
+      <w:lvlText w:val="-"/>
+      <w:lvlJc w:val="left"/>
+      <w:pPr>
+        <w:ind w:left="1428" w:hanging="360"/>
+      </w:pPr>
+      <w:rPr>
+        <w:rFonts w:ascii="Calibri" w:eastAsiaTheme="minorHAnsi" w:hAnsi="Calibri" w:cs="Calibri" w:hint="default"/>
+      </w:rPr>
+    </w:lvl>
+    <w:lvl w:ilvl="1" w:tplc="040A0003" w:tentative="1">
+      <w:start w:val="1"/>
+      <w:numFmt w:val="bullet"/>
+      <w:lvlText w:val="o"/>
+      <w:lvlJc w:val="left"/>
+      <w:pPr>
+        <w:ind w:left="2148" w:hanging="360"/>
+      </w:pPr>
+      <w:rPr>
+        <w:rFonts w:ascii="Courier" w:hAnsi="Courier" w:hint="default"/>
+      </w:rPr>
+    </w:lvl>
+    <w:lvl w:ilvl="2" w:tplc="040A0005" w:tentative="1">
+      <w:start w:val="1"/>
+      <w:numFmt w:val="bullet"/>
+      <w:lvlText w:val=""/>
+      <w:lvlJc w:val="left"/>
+      <w:pPr>
+        <w:ind w:left="2868" w:hanging="360"/>
+      </w:pPr>
+      <w:rPr>
+        <w:rFonts w:ascii="Wingdings" w:hAnsi="Wingdings" w:hint="default"/>
+      </w:rPr>
+    </w:lvl>
+    <w:lvl w:ilvl="3" w:tplc="040A0001" w:tentative="1">
+      <w:start w:val="1"/>
+      <w:numFmt w:val="bullet"/>
+      <w:lvlText w:val=""/>
+      <w:lvlJc w:val="left"/>
+      <w:pPr>
+        <w:ind w:left="3588" w:hanging="360"/>
+      </w:pPr>
+      <w:rPr>
+        <w:rFonts w:ascii="Symbol" w:hAnsi="Symbol" w:hint="default"/>
+      </w:rPr>
+    </w:lvl>
+    <w:lvl w:ilvl="4" w:tplc="040A0003" w:tentative="1">
+      <w:start w:val="1"/>
+      <w:numFmt w:val="bullet"/>
+      <w:lvlText w:val="o"/>
+      <w:lvlJc w:val="left"/>
+      <w:pPr>
+        <w:ind w:left="4308" w:hanging="360"/>
+      </w:pPr>
+      <w:rPr>
+        <w:rFonts w:ascii="Courier" w:hAnsi="Courier" w:hint="default"/>
+      </w:rPr>
+    </w:lvl>
+    <w:lvl w:ilvl="5" w:tplc="040A0005" w:tentative="1">
+      <w:start w:val="1"/>
+      <w:numFmt w:val="bullet"/>
+      <w:lvlText w:val=""/>
+      <w:lvlJc w:val="left"/>
+      <w:pPr>
+        <w:ind w:left="5028" w:hanging="360"/>
+      </w:pPr>
+      <w:rPr>
+        <w:rFonts w:ascii="Wingdings" w:hAnsi="Wingdings" w:hint="default"/>
+      </w:rPr>
+    </w:lvl>
+    <w:lvl w:ilvl="6" w:tplc="040A0001" w:tentative="1">
+      <w:start w:val="1"/>
+      <w:numFmt w:val="bullet"/>
+      <w:lvlText w:val=""/>
+      <w:lvlJc w:val="left"/>
+      <w:pPr>
+        <w:ind w:left="5748" w:hanging="360"/>
+      </w:pPr>
+      <w:rPr>
+        <w:rFonts w:ascii="Symbol" w:hAnsi="Symbol" w:hint="default"/>
+      </w:rPr>
+    </w:lvl>
+    <w:lvl w:ilvl="7" w:tplc="040A0003" w:tentative="1">
+      <w:start w:val="1"/>
+      <w:numFmt w:val="bullet"/>
+      <w:lvlText w:val="o"/>
+      <w:lvlJc w:val="left"/>
+      <w:pPr>
+        <w:ind w:left="6468" w:hanging="360"/>
+      </w:pPr>
+      <w:rPr>
+        <w:rFonts w:ascii="Courier" w:hAnsi="Courier" w:hint="default"/>
+      </w:rPr>
+    </w:lvl>
+    <w:lvl w:ilvl="8" w:tplc="040A0005" w:tentative="1">
+      <w:start w:val="1"/>
+      <w:numFmt w:val="bullet"/>
+      <w:lvlText w:val=""/>
+      <w:lvlJc w:val="left"/>
+      <w:pPr>
+        <w:ind w:left="7188" w:hanging="360"/>
+      </w:pPr>
+      <w:rPr>
+        <w:rFonts w:ascii="Wingdings" w:hAnsi="Wingdings" w:hint="default"/>
+      </w:rPr>
+    </w:lvl>
+  </w:abstractNum>
+  <w:abstractNum w:abstractNumId="1">
     <w:nsid w:val="22E31A9D"/>
     <w:multiLevelType w:val="hybridMultilevel"/>
     <w:tmpl w:val="6B68D8BE"/>
@@ -22443,7 +24181,7 @@
       </w:rPr>
     </w:lvl>
   </w:abstractNum>
-  <w:abstractNum w:abstractNumId="1">
+  <w:abstractNum w:abstractNumId="2">
     <w:nsid w:val="46BB306F"/>
     <w:multiLevelType w:val="hybridMultilevel"/>
     <w:tmpl w:val="88EEBBB6"/>
@@ -22556,7 +24294,7 @@
       </w:rPr>
     </w:lvl>
   </w:abstractNum>
-  <w:abstractNum w:abstractNumId="2">
+  <w:abstractNum w:abstractNumId="3">
     <w:nsid w:val="4EA67FC5"/>
     <w:multiLevelType w:val="multilevel"/>
     <w:tmpl w:val="BEA68DAC"/>
@@ -22677,7 +24415,120 @@
       </w:rPr>
     </w:lvl>
   </w:abstractNum>
-  <w:abstractNum w:abstractNumId="3">
+  <w:abstractNum w:abstractNumId="4">
+    <w:nsid w:val="76697AD7"/>
+    <w:multiLevelType w:val="hybridMultilevel"/>
+    <w:tmpl w:val="CA1C1484"/>
+    <w:lvl w:ilvl="0" w:tplc="040A0001">
+      <w:start w:val="1"/>
+      <w:numFmt w:val="bullet"/>
+      <w:lvlText w:val=""/>
+      <w:lvlJc w:val="left"/>
+      <w:pPr>
+        <w:ind w:left="720" w:hanging="360"/>
+      </w:pPr>
+      <w:rPr>
+        <w:rFonts w:ascii="Symbol" w:hAnsi="Symbol" w:hint="default"/>
+      </w:rPr>
+    </w:lvl>
+    <w:lvl w:ilvl="1" w:tplc="040A0003" w:tentative="1">
+      <w:start w:val="1"/>
+      <w:numFmt w:val="bullet"/>
+      <w:lvlText w:val="o"/>
+      <w:lvlJc w:val="left"/>
+      <w:pPr>
+        <w:ind w:left="1440" w:hanging="360"/>
+      </w:pPr>
+      <w:rPr>
+        <w:rFonts w:ascii="Courier" w:hAnsi="Courier" w:hint="default"/>
+      </w:rPr>
+    </w:lvl>
+    <w:lvl w:ilvl="2" w:tplc="040A0005" w:tentative="1">
+      <w:start w:val="1"/>
+      <w:numFmt w:val="bullet"/>
+      <w:lvlText w:val=""/>
+      <w:lvlJc w:val="left"/>
+      <w:pPr>
+        <w:ind w:left="2160" w:hanging="360"/>
+      </w:pPr>
+      <w:rPr>
+        <w:rFonts w:ascii="Wingdings" w:hAnsi="Wingdings" w:hint="default"/>
+      </w:rPr>
+    </w:lvl>
+    <w:lvl w:ilvl="3" w:tplc="040A0001" w:tentative="1">
+      <w:start w:val="1"/>
+      <w:numFmt w:val="bullet"/>
+      <w:lvlText w:val=""/>
+      <w:lvlJc w:val="left"/>
+      <w:pPr>
+        <w:ind w:left="2880" w:hanging="360"/>
+      </w:pPr>
+      <w:rPr>
+        <w:rFonts w:ascii="Symbol" w:hAnsi="Symbol" w:hint="default"/>
+      </w:rPr>
+    </w:lvl>
+    <w:lvl w:ilvl="4" w:tplc="040A0003" w:tentative="1">
+      <w:start w:val="1"/>
+      <w:numFmt w:val="bullet"/>
+      <w:lvlText w:val="o"/>
+      <w:lvlJc w:val="left"/>
+      <w:pPr>
+        <w:ind w:left="3600" w:hanging="360"/>
+      </w:pPr>
+      <w:rPr>
+        <w:rFonts w:ascii="Courier" w:hAnsi="Courier" w:hint="default"/>
+      </w:rPr>
+    </w:lvl>
+    <w:lvl w:ilvl="5" w:tplc="040A0005" w:tentative="1">
+      <w:start w:val="1"/>
+      <w:numFmt w:val="bullet"/>
+      <w:lvlText w:val=""/>
+      <w:lvlJc w:val="left"/>
+      <w:pPr>
+        <w:ind w:left="4320" w:hanging="360"/>
+      </w:pPr>
+      <w:rPr>
+        <w:rFonts w:ascii="Wingdings" w:hAnsi="Wingdings" w:hint="default"/>
+      </w:rPr>
+    </w:lvl>
+    <w:lvl w:ilvl="6" w:tplc="040A0001" w:tentative="1">
+      <w:start w:val="1"/>
+      <w:numFmt w:val="bullet"/>
+      <w:lvlText w:val=""/>
+      <w:lvlJc w:val="left"/>
+      <w:pPr>
+        <w:ind w:left="5040" w:hanging="360"/>
+      </w:pPr>
+      <w:rPr>
+        <w:rFonts w:ascii="Symbol" w:hAnsi="Symbol" w:hint="default"/>
+      </w:rPr>
+    </w:lvl>
+    <w:lvl w:ilvl="7" w:tplc="040A0003" w:tentative="1">
+      <w:start w:val="1"/>
+      <w:numFmt w:val="bullet"/>
+      <w:lvlText w:val="o"/>
+      <w:lvlJc w:val="left"/>
+      <w:pPr>
+        <w:ind w:left="5760" w:hanging="360"/>
+      </w:pPr>
+      <w:rPr>
+        <w:rFonts w:ascii="Courier" w:hAnsi="Courier" w:hint="default"/>
+      </w:rPr>
+    </w:lvl>
+    <w:lvl w:ilvl="8" w:tplc="040A0005" w:tentative="1">
+      <w:start w:val="1"/>
+      <w:numFmt w:val="bullet"/>
+      <w:lvlText w:val=""/>
+      <w:lvlJc w:val="left"/>
+      <w:pPr>
+        <w:ind w:left="6480" w:hanging="360"/>
+      </w:pPr>
+      <w:rPr>
+        <w:rFonts w:ascii="Wingdings" w:hAnsi="Wingdings" w:hint="default"/>
+      </w:rPr>
+    </w:lvl>
+  </w:abstractNum>
+  <w:abstractNum w:abstractNumId="5">
     <w:nsid w:val="78CF6B45"/>
     <w:multiLevelType w:val="hybridMultilevel"/>
     <w:tmpl w:val="0D2E1592"/>
@@ -22791,16 +24642,22 @@
     </w:lvl>
   </w:abstractNum>
   <w:num w:numId="1">
+    <w:abstractNumId w:val="3"/>
+  </w:num>
+  <w:num w:numId="2">
+    <w:abstractNumId w:val="5"/>
+  </w:num>
+  <w:num w:numId="3">
+    <w:abstractNumId w:val="1"/>
+  </w:num>
+  <w:num w:numId="4">
     <w:abstractNumId w:val="2"/>
   </w:num>
-  <w:num w:numId="2">
-    <w:abstractNumId w:val="3"/>
+  <w:num w:numId="5">
+    <w:abstractNumId w:val="4"/>
   </w:num>
-  <w:num w:numId="3">
+  <w:num w:numId="6">
     <w:abstractNumId w:val="0"/>
-  </w:num>
-  <w:num w:numId="4">
-    <w:abstractNumId w:val="1"/>
   </w:num>
 </w:numbering>
 </file>
@@ -24327,548 +26184,6 @@
 </w:styles>
 </file>
 
-<file path=word/glossary/document.xml><?xml version="1.0" encoding="utf-8"?>
-<w:glossaryDocument xmlns:wpc="http://schemas.microsoft.com/office/word/2010/wordprocessingCanvas" xmlns:mc="http://schemas.openxmlformats.org/markup-compatibility/2006" xmlns:o="urn:schemas-microsoft-com:office:office" xmlns:r="http://schemas.openxmlformats.org/officeDocument/2006/relationships" xmlns:m="http://schemas.openxmlformats.org/officeDocument/2006/math" xmlns:v="urn:schemas-microsoft-com:vml" xmlns:wp14="http://schemas.microsoft.com/office/word/2010/wordprocessingDrawing" xmlns:wp="http://schemas.openxmlformats.org/drawingml/2006/wordprocessingDrawing" xmlns:w10="urn:schemas-microsoft-com:office:word" xmlns:w="http://schemas.openxmlformats.org/wordprocessingml/2006/main" xmlns:w14="http://schemas.microsoft.com/office/word/2010/wordml" xmlns:wpg="http://schemas.microsoft.com/office/word/2010/wordprocessingGroup" xmlns:wpi="http://schemas.microsoft.com/office/word/2010/wordprocessingInk" xmlns:wne="http://schemas.microsoft.com/office/word/2006/wordml" xmlns:wps="http://schemas.microsoft.com/office/word/2010/wordprocessingShape" mc:Ignorable="w14 wp14">
-  <w:docParts>
-    <w:docPart>
-      <w:docPartPr>
-        <w:name w:val="5C184F03E43C43938588E89B2EBD0C9B"/>
-        <w:category>
-          <w:name w:val="General"/>
-          <w:gallery w:val="placeholder"/>
-        </w:category>
-        <w:types>
-          <w:type w:val="bbPlcHdr"/>
-        </w:types>
-        <w:behaviors>
-          <w:behavior w:val="content"/>
-        </w:behaviors>
-        <w:guid w:val="{C0167B1C-8F84-4547-AE8B-78FAA7483885}"/>
-      </w:docPartPr>
-      <w:docPartBody>
-        <w:p>
-          <w:pPr>
-            <w:pStyle w:val="5C184F03E43C43938588E89B2EBD0C9B"/>
-          </w:pPr>
-          <w:r>
-            <w:rPr>
-              <w:color w:val="7F7F7F" w:themeColor="background1" w:themeShade="7F"/>
-              <w:lang w:val="es-ES"/>
-            </w:rPr>
-            <w:t>[Escriba el nombre de la compañía]</w:t>
-          </w:r>
-        </w:p>
-      </w:docPartBody>
-    </w:docPart>
-  </w:docParts>
-</w:glossaryDocument>
-</file>
-
-<file path=word/glossary/fontTable.xml><?xml version="1.0" encoding="utf-8"?>
-<w:fonts xmlns:mc="http://schemas.openxmlformats.org/markup-compatibility/2006" xmlns:r="http://schemas.openxmlformats.org/officeDocument/2006/relationships" xmlns:w="http://schemas.openxmlformats.org/wordprocessingml/2006/main" xmlns:w14="http://schemas.microsoft.com/office/word/2010/wordml" mc:Ignorable="w14">
-  <w:font w:name="Calibri">
-    <w:panose1 w:val="020F0502020204030204"/>
-    <w:charset w:val="00"/>
-    <w:family w:val="swiss"/>
-    <w:pitch w:val="variable"/>
-    <w:sig w:usb0="E10002FF" w:usb1="4000ACFF" w:usb2="00000009" w:usb3="00000000" w:csb0="0000019F" w:csb1="00000000"/>
-  </w:font>
-  <w:font w:name="Courier">
-    <w:panose1 w:val="02070409020205020404"/>
-    <w:charset w:val="00"/>
-    <w:family w:val="auto"/>
-    <w:notTrueType/>
-    <w:pitch w:val="fixed"/>
-    <w:sig w:usb0="00000003" w:usb1="00000000" w:usb2="00000000" w:usb3="00000000" w:csb0="00000001" w:csb1="00000000"/>
-  </w:font>
-  <w:font w:name="Times New Roman">
-    <w:altName w:val="Times"/>
-    <w:panose1 w:val="02020603050405020304"/>
-    <w:charset w:val="00"/>
-    <w:family w:val="roman"/>
-    <w:notTrueType/>
-    <w:pitch w:val="variable"/>
-    <w:sig w:usb0="00000003" w:usb1="00000000" w:usb2="00000000" w:usb3="00000000" w:csb0="00000001" w:csb1="00000000"/>
-  </w:font>
-  <w:font w:name="Wingdings">
-    <w:panose1 w:val="00000000000000000000"/>
-    <w:charset w:val="02"/>
-    <w:family w:val="auto"/>
-    <w:pitch w:val="variable"/>
-    <w:sig w:usb0="00000000" w:usb1="10000000" w:usb2="00000000" w:usb3="00000000" w:csb0="80000000" w:csb1="00000000"/>
-  </w:font>
-  <w:font w:name="Symbol">
-    <w:panose1 w:val="05050102010706020507"/>
-    <w:charset w:val="02"/>
-    <w:family w:val="roman"/>
-    <w:pitch w:val="variable"/>
-    <w:sig w:usb0="00000000" w:usb1="10000000" w:usb2="00000000" w:usb3="00000000" w:csb0="80000000" w:csb1="00000000"/>
-  </w:font>
-  <w:font w:name="Cambria">
-    <w:panose1 w:val="02040503050406030204"/>
-    <w:charset w:val="00"/>
-    <w:family w:val="roman"/>
-    <w:pitch w:val="variable"/>
-    <w:sig w:usb0="E00002FF" w:usb1="400004FF" w:usb2="00000000" w:usb3="00000000" w:csb0="0000019F" w:csb1="00000000"/>
-  </w:font>
-  <w:font w:name="Tahoma">
-    <w:panose1 w:val="020B0604030504040204"/>
-    <w:charset w:val="00"/>
-    <w:family w:val="swiss"/>
-    <w:pitch w:val="variable"/>
-    <w:sig w:usb0="800022EF" w:usb1="C000205A" w:usb2="00000008" w:usb3="00000000" w:csb0="00000057" w:csb1="00000000"/>
-  </w:font>
-</w:fonts>
-</file>
-
-<file path=word/glossary/settings.xml><?xml version="1.0" encoding="utf-8"?>
-<w:settings xmlns:mc="http://schemas.openxmlformats.org/markup-compatibility/2006" xmlns:o="urn:schemas-microsoft-com:office:office" xmlns:r="http://schemas.openxmlformats.org/officeDocument/2006/relationships" xmlns:m="http://schemas.openxmlformats.org/officeDocument/2006/math" xmlns:v="urn:schemas-microsoft-com:vml" xmlns:w10="urn:schemas-microsoft-com:office:word" xmlns:w="http://schemas.openxmlformats.org/wordprocessingml/2006/main" xmlns:w14="http://schemas.microsoft.com/office/word/2010/wordml" xmlns:sl="http://schemas.openxmlformats.org/schemaLibrary/2006/main" mc:Ignorable="w14">
-  <w:view w:val="normal"/>
-  <w:defaultTabStop w:val="708"/>
-  <w:hyphenationZone w:val="425"/>
-  <w:characterSpacingControl w:val="doNotCompress"/>
-  <w:compat>
-    <w:useFELayout/>
-    <w:compatSetting w:name="compatibilityMode" w:uri="http://schemas.microsoft.com/office/word" w:val="14"/>
-    <w:compatSetting w:name="overrideTableStyleFontSizeAndJustification" w:uri="http://schemas.microsoft.com/office/word" w:val="1"/>
-    <w:compatSetting w:name="enableOpenTypeFeatures" w:uri="http://schemas.microsoft.com/office/word" w:val="1"/>
-    <w:compatSetting w:name="doNotFlipMirrorIndents" w:uri="http://schemas.microsoft.com/office/word" w:val="1"/>
-  </w:compat>
-  <w:rsids>
-    <w:rsidRoot w:val="004E6164"/>
-    <w:rsid w:val="004E6164"/>
-  </w:rsids>
-  <m:mathPr>
-    <m:mathFont m:val="Cambria Math"/>
-    <m:brkBin m:val="before"/>
-    <m:brkBinSub m:val="--"/>
-    <m:smallFrac m:val="0"/>
-    <m:dispDef/>
-    <m:lMargin m:val="0"/>
-    <m:rMargin m:val="0"/>
-    <m:defJc m:val="centerGroup"/>
-    <m:wrapIndent m:val="1440"/>
-    <m:intLim m:val="subSup"/>
-    <m:naryLim m:val="undOvr"/>
-  </m:mathPr>
-  <w:themeFontLang w:val="es-ES_tradnl" w:eastAsia="x-none" w:bidi="x-none"/>
-  <w:clrSchemeMapping w:bg1="light1" w:t1="dark1" w:bg2="light2" w:t2="dark2" w:accent1="accent1" w:accent2="accent2" w:accent3="accent3" w:accent4="accent4" w:accent5="accent5" w:accent6="accent6" w:hyperlink="hyperlink" w:followedHyperlink="followedHyperlink"/>
-  <w:decimalSymbol w:val=","/>
-  <w:listSeparator w:val=";"/>
-</w:settings>
-</file>
-
-<file path=word/glossary/styles.xml><?xml version="1.0" encoding="utf-8"?>
-<w:styles xmlns:mc="http://schemas.openxmlformats.org/markup-compatibility/2006" xmlns:r="http://schemas.openxmlformats.org/officeDocument/2006/relationships" xmlns:w="http://schemas.openxmlformats.org/wordprocessingml/2006/main" xmlns:w14="http://schemas.microsoft.com/office/word/2010/wordml" mc:Ignorable="w14">
-  <w:docDefaults>
-    <w:rPrDefault>
-      <w:rPr>
-        <w:rFonts w:asciiTheme="minorHAnsi" w:eastAsiaTheme="minorEastAsia" w:hAnsiTheme="minorHAnsi" w:cstheme="minorBidi"/>
-        <w:sz w:val="22"/>
-        <w:szCs w:val="22"/>
-        <w:lang w:val="es-ES_tradnl" w:eastAsia="es-ES_tradnl" w:bidi="ar-SA"/>
-      </w:rPr>
-    </w:rPrDefault>
-    <w:pPrDefault>
-      <w:pPr>
-        <w:spacing w:after="200" w:line="276" w:lineRule="auto"/>
-      </w:pPr>
-    </w:pPrDefault>
-  </w:docDefaults>
-  <w:latentStyles w:defLockedState="0" w:defUIPriority="99" w:defSemiHidden="1" w:defUnhideWhenUsed="1" w:defQFormat="0" w:count="267">
-    <w:lsdException w:name="Normal" w:semiHidden="0" w:uiPriority="0" w:unhideWhenUsed="0" w:qFormat="1"/>
-    <w:lsdException w:name="heading 1" w:semiHidden="0" w:uiPriority="9" w:unhideWhenUsed="0" w:qFormat="1"/>
-    <w:lsdException w:name="heading 2" w:uiPriority="9" w:qFormat="1"/>
-    <w:lsdException w:name="heading 3" w:uiPriority="9" w:qFormat="1"/>
-    <w:lsdException w:name="heading 4" w:uiPriority="9" w:qFormat="1"/>
-    <w:lsdException w:name="heading 5" w:uiPriority="9" w:qFormat="1"/>
-    <w:lsdException w:name="heading 6" w:uiPriority="9" w:qFormat="1"/>
-    <w:lsdException w:name="heading 7" w:uiPriority="9" w:qFormat="1"/>
-    <w:lsdException w:name="heading 8" w:uiPriority="9" w:qFormat="1"/>
-    <w:lsdException w:name="heading 9" w:uiPriority="9" w:qFormat="1"/>
-    <w:lsdException w:name="toc 1" w:uiPriority="39"/>
-    <w:lsdException w:name="toc 2" w:uiPriority="39"/>
-    <w:lsdException w:name="toc 3" w:uiPriority="39"/>
-    <w:lsdException w:name="toc 4" w:uiPriority="39"/>
-    <w:lsdException w:name="toc 5" w:uiPriority="39"/>
-    <w:lsdException w:name="toc 6" w:uiPriority="39"/>
-    <w:lsdException w:name="toc 7" w:uiPriority="39"/>
-    <w:lsdException w:name="toc 8" w:uiPriority="39"/>
-    <w:lsdException w:name="toc 9" w:uiPriority="39"/>
-    <w:lsdException w:name="caption" w:uiPriority="35" w:qFormat="1"/>
-    <w:lsdException w:name="Title" w:semiHidden="0" w:uiPriority="10" w:unhideWhenUsed="0" w:qFormat="1"/>
-    <w:lsdException w:name="Default Paragraph Font" w:uiPriority="1"/>
-    <w:lsdException w:name="Subtitle" w:semiHidden="0" w:uiPriority="11" w:unhideWhenUsed="0" w:qFormat="1"/>
-    <w:lsdException w:name="Strong" w:semiHidden="0" w:uiPriority="22" w:unhideWhenUsed="0" w:qFormat="1"/>
-    <w:lsdException w:name="Emphasis" w:semiHidden="0" w:uiPriority="20" w:unhideWhenUsed="0" w:qFormat="1"/>
-    <w:lsdException w:name="Table Grid" w:semiHidden="0" w:uiPriority="59" w:unhideWhenUsed="0"/>
-    <w:lsdException w:name="Placeholder Text" w:unhideWhenUsed="0"/>
-    <w:lsdException w:name="No Spacing" w:semiHidden="0" w:uiPriority="1" w:unhideWhenUsed="0" w:qFormat="1"/>
-    <w:lsdException w:name="Light Shading" w:semiHidden="0" w:uiPriority="60" w:unhideWhenUsed="0"/>
-    <w:lsdException w:name="Light List" w:semiHidden="0" w:uiPriority="61" w:unhideWhenUsed="0"/>
-    <w:lsdException w:name="Light Grid" w:semiHidden="0" w:uiPriority="62" w:unhideWhenUsed="0"/>
-    <w:lsdException w:name="Medium Shading 1" w:semiHidden="0" w:uiPriority="63" w:unhideWhenUsed="0"/>
-    <w:lsdException w:name="Medium Shading 2" w:semiHidden="0" w:uiPriority="64" w:unhideWhenUsed="0"/>
-    <w:lsdException w:name="Medium List 1" w:semiHidden="0" w:uiPriority="65" w:unhideWhenUsed="0"/>
-    <w:lsdException w:name="Medium List 2" w:semiHidden="0" w:uiPriority="66" w:unhideWhenUsed="0"/>
-    <w:lsdException w:name="Medium Grid 1" w:semiHidden="0" w:uiPriority="67" w:unhideWhenUsed="0"/>
-    <w:lsdException w:name="Medium Grid 2" w:semiHidden="0" w:uiPriority="68" w:unhideWhenUsed="0"/>
-    <w:lsdException w:name="Medium Grid 3" w:semiHidden="0" w:uiPriority="69" w:unhideWhenUsed="0"/>
-    <w:lsdException w:name="Dark List" w:semiHidden="0" w:uiPriority="70" w:unhideWhenUsed="0"/>
-    <w:lsdException w:name="Colorful Shading" w:semiHidden="0" w:uiPriority="71" w:unhideWhenUsed="0"/>
-    <w:lsdException w:name="Colorful List" w:semiHidden="0" w:uiPriority="72" w:unhideWhenUsed="0"/>
-    <w:lsdException w:name="Colorful Grid" w:semiHidden="0" w:uiPriority="73" w:unhideWhenUsed="0"/>
-    <w:lsdException w:name="Light Shading Accent 1" w:semiHidden="0" w:uiPriority="60" w:unhideWhenUsed="0"/>
-    <w:lsdException w:name="Light List Accent 1" w:semiHidden="0" w:uiPriority="61" w:unhideWhenUsed="0"/>
-    <w:lsdException w:name="Light Grid Accent 1" w:semiHidden="0" w:uiPriority="62" w:unhideWhenUsed="0"/>
-    <w:lsdException w:name="Medium Shading 1 Accent 1" w:semiHidden="0" w:uiPriority="63" w:unhideWhenUsed="0"/>
-    <w:lsdException w:name="Medium Shading 2 Accent 1" w:semiHidden="0" w:uiPriority="64" w:unhideWhenUsed="0"/>
-    <w:lsdException w:name="Medium List 1 Accent 1" w:semiHidden="0" w:uiPriority="65" w:unhideWhenUsed="0"/>
-    <w:lsdException w:name="Revision" w:unhideWhenUsed="0"/>
-    <w:lsdException w:name="List Paragraph" w:semiHidden="0" w:uiPriority="34" w:unhideWhenUsed="0" w:qFormat="1"/>
-    <w:lsdException w:name="Quote" w:semiHidden="0" w:uiPriority="29" w:unhideWhenUsed="0" w:qFormat="1"/>
-    <w:lsdException w:name="Intense Quote" w:semiHidden="0" w:uiPriority="30" w:unhideWhenUsed="0" w:qFormat="1"/>
-    <w:lsdException w:name="Medium List 2 Accent 1" w:semiHidden="0" w:uiPriority="66" w:unhideWhenUsed="0"/>
-    <w:lsdException w:name="Medium Grid 1 Accent 1" w:semiHidden="0" w:uiPriority="67" w:unhideWhenUsed="0"/>
-    <w:lsdException w:name="Medium Grid 2 Accent 1" w:semiHidden="0" w:uiPriority="68" w:unhideWhenUsed="0"/>
-    <w:lsdException w:name="Medium Grid 3 Accent 1" w:semiHidden="0" w:uiPriority="69" w:unhideWhenUsed="0"/>
-    <w:lsdException w:name="Dark List Accent 1" w:semiHidden="0" w:uiPriority="70" w:unhideWhenUsed="0"/>
-    <w:lsdException w:name="Colorful Shading Accent 1" w:semiHidden="0" w:uiPriority="71" w:unhideWhenUsed="0"/>
-    <w:lsdException w:name="Colorful List Accent 1" w:semiHidden="0" w:uiPriority="72" w:unhideWhenUsed="0"/>
-    <w:lsdException w:name="Colorful Grid Accent 1" w:semiHidden="0" w:uiPriority="73" w:unhideWhenUsed="0"/>
-    <w:lsdException w:name="Light Shading Accent 2" w:semiHidden="0" w:uiPriority="60" w:unhideWhenUsed="0"/>
-    <w:lsdException w:name="Light List Accent 2" w:semiHidden="0" w:uiPriority="61" w:unhideWhenUsed="0"/>
-    <w:lsdException w:name="Light Grid Accent 2" w:semiHidden="0" w:uiPriority="62" w:unhideWhenUsed="0"/>
-    <w:lsdException w:name="Medium Shading 1 Accent 2" w:semiHidden="0" w:uiPriority="63" w:unhideWhenUsed="0"/>
-    <w:lsdException w:name="Medium Shading 2 Accent 2" w:semiHidden="0" w:uiPriority="64" w:unhideWhenUsed="0"/>
-    <w:lsdException w:name="Medium List 1 Accent 2" w:semiHidden="0" w:uiPriority="65" w:unhideWhenUsed="0"/>
-    <w:lsdException w:name="Medium List 2 Accent 2" w:semiHidden="0" w:uiPriority="66" w:unhideWhenUsed="0"/>
-    <w:lsdException w:name="Medium Grid 1 Accent 2" w:semiHidden="0" w:uiPriority="67" w:unhideWhenUsed="0"/>
-    <w:lsdException w:name="Medium Grid 2 Accent 2" w:semiHidden="0" w:uiPriority="68" w:unhideWhenUsed="0"/>
-    <w:lsdException w:name="Medium Grid 3 Accent 2" w:semiHidden="0" w:uiPriority="69" w:unhideWhenUsed="0"/>
-    <w:lsdException w:name="Dark List Accent 2" w:semiHidden="0" w:uiPriority="70" w:unhideWhenUsed="0"/>
-    <w:lsdException w:name="Colorful Shading Accent 2" w:semiHidden="0" w:uiPriority="71" w:unhideWhenUsed="0"/>
-    <w:lsdException w:name="Colorful List Accent 2" w:semiHidden="0" w:uiPriority="72" w:unhideWhenUsed="0"/>
-    <w:lsdException w:name="Colorful Grid Accent 2" w:semiHidden="0" w:uiPriority="73" w:unhideWhenUsed="0"/>
-    <w:lsdException w:name="Light Shading Accent 3" w:semiHidden="0" w:uiPriority="60" w:unhideWhenUsed="0"/>
-    <w:lsdException w:name="Light List Accent 3" w:semiHidden="0" w:uiPriority="61" w:unhideWhenUsed="0"/>
-    <w:lsdException w:name="Light Grid Accent 3" w:semiHidden="0" w:uiPriority="62" w:unhideWhenUsed="0"/>
-    <w:lsdException w:name="Medium Shading 1 Accent 3" w:semiHidden="0" w:uiPriority="63" w:unhideWhenUsed="0"/>
-    <w:lsdException w:name="Medium Shading 2 Accent 3" w:semiHidden="0" w:uiPriority="64" w:unhideWhenUsed="0"/>
-    <w:lsdException w:name="Medium List 1 Accent 3" w:semiHidden="0" w:uiPriority="65" w:unhideWhenUsed="0"/>
-    <w:lsdException w:name="Medium List 2 Accent 3" w:semiHidden="0" w:uiPriority="66" w:unhideWhenUsed="0"/>
-    <w:lsdException w:name="Medium Grid 1 Accent 3" w:semiHidden="0" w:uiPriority="67" w:unhideWhenUsed="0"/>
-    <w:lsdException w:name="Medium Grid 2 Accent 3" w:semiHidden="0" w:uiPriority="68" w:unhideWhenUsed="0"/>
-    <w:lsdException w:name="Medium Grid 3 Accent 3" w:semiHidden="0" w:uiPriority="69" w:unhideWhenUsed="0"/>
-    <w:lsdException w:name="Dark List Accent 3" w:semiHidden="0" w:uiPriority="70" w:unhideWhenUsed="0"/>
-    <w:lsdException w:name="Colorful Shading Accent 3" w:semiHidden="0" w:uiPriority="71" w:unhideWhenUsed="0"/>
-    <w:lsdException w:name="Colorful List Accent 3" w:semiHidden="0" w:uiPriority="72" w:unhideWhenUsed="0"/>
-    <w:lsdException w:name="Colorful Grid Accent 3" w:semiHidden="0" w:uiPriority="73" w:unhideWhenUsed="0"/>
-    <w:lsdException w:name="Light Shading Accent 4" w:semiHidden="0" w:uiPriority="60" w:unhideWhenUsed="0"/>
-    <w:lsdException w:name="Light List Accent 4" w:semiHidden="0" w:uiPriority="61" w:unhideWhenUsed="0"/>
-    <w:lsdException w:name="Light Grid Accent 4" w:semiHidden="0" w:uiPriority="62" w:unhideWhenUsed="0"/>
-    <w:lsdException w:name="Medium Shading 1 Accent 4" w:semiHidden="0" w:uiPriority="63" w:unhideWhenUsed="0"/>
-    <w:lsdException w:name="Medium Shading 2 Accent 4" w:semiHidden="0" w:uiPriority="64" w:unhideWhenUsed="0"/>
-    <w:lsdException w:name="Medium List 1 Accent 4" w:semiHidden="0" w:uiPriority="65" w:unhideWhenUsed="0"/>
-    <w:lsdException w:name="Medium List 2 Accent 4" w:semiHidden="0" w:uiPriority="66" w:unhideWhenUsed="0"/>
-    <w:lsdException w:name="Medium Grid 1 Accent 4" w:semiHidden="0" w:uiPriority="67" w:unhideWhenUsed="0"/>
-    <w:lsdException w:name="Medium Grid 2 Accent 4" w:semiHidden="0" w:uiPriority="68" w:unhideWhenUsed="0"/>
-    <w:lsdException w:name="Medium Grid 3 Accent 4" w:semiHidden="0" w:uiPriority="69" w:unhideWhenUsed="0"/>
-    <w:lsdException w:name="Dark List Accent 4" w:semiHidden="0" w:uiPriority="70" w:unhideWhenUsed="0"/>
-    <w:lsdException w:name="Colorful Shading Accent 4" w:semiHidden="0" w:uiPriority="71" w:unhideWhenUsed="0"/>
-    <w:lsdException w:name="Colorful List Accent 4" w:semiHidden="0" w:uiPriority="72" w:unhideWhenUsed="0"/>
-    <w:lsdException w:name="Colorful Grid Accent 4" w:semiHidden="0" w:uiPriority="73" w:unhideWhenUsed="0"/>
-    <w:lsdException w:name="Light Shading Accent 5" w:semiHidden="0" w:uiPriority="60" w:unhideWhenUsed="0"/>
-    <w:lsdException w:name="Light List Accent 5" w:semiHidden="0" w:uiPriority="61" w:unhideWhenUsed="0"/>
-    <w:lsdException w:name="Light Grid Accent 5" w:semiHidden="0" w:uiPriority="62" w:unhideWhenUsed="0"/>
-    <w:lsdException w:name="Medium Shading 1 Accent 5" w:semiHidden="0" w:uiPriority="63" w:unhideWhenUsed="0"/>
-    <w:lsdException w:name="Medium Shading 2 Accent 5" w:semiHidden="0" w:uiPriority="64" w:unhideWhenUsed="0"/>
-    <w:lsdException w:name="Medium List 1 Accent 5" w:semiHidden="0" w:uiPriority="65" w:unhideWhenUsed="0"/>
-    <w:lsdException w:name="Medium List 2 Accent 5" w:semiHidden="0" w:uiPriority="66" w:unhideWhenUsed="0"/>
-    <w:lsdException w:name="Medium Grid 1 Accent 5" w:semiHidden="0" w:uiPriority="67" w:unhideWhenUsed="0"/>
-    <w:lsdException w:name="Medium Grid 2 Accent 5" w:semiHidden="0" w:uiPriority="68" w:unhideWhenUsed="0"/>
-    <w:lsdException w:name="Medium Grid 3 Accent 5" w:semiHidden="0" w:uiPriority="69" w:unhideWhenUsed="0"/>
-    <w:lsdException w:name="Dark List Accent 5" w:semiHidden="0" w:uiPriority="70" w:unhideWhenUsed="0"/>
-    <w:lsdException w:name="Colorful Shading Accent 5" w:semiHidden="0" w:uiPriority="71" w:unhideWhenUsed="0"/>
-    <w:lsdException w:name="Colorful List Accent 5" w:semiHidden="0" w:uiPriority="72" w:unhideWhenUsed="0"/>
-    <w:lsdException w:name="Colorful Grid Accent 5" w:semiHidden="0" w:uiPriority="73" w:unhideWhenUsed="0"/>
-    <w:lsdException w:name="Light Shading Accent 6" w:semiHidden="0" w:uiPriority="60" w:unhideWhenUsed="0"/>
-    <w:lsdException w:name="Light List Accent 6" w:semiHidden="0" w:uiPriority="61" w:unhideWhenUsed="0"/>
-    <w:lsdException w:name="Light Grid Accent 6" w:semiHidden="0" w:uiPriority="62" w:unhideWhenUsed="0"/>
-    <w:lsdException w:name="Medium Shading 1 Accent 6" w:semiHidden="0" w:uiPriority="63" w:unhideWhenUsed="0"/>
-    <w:lsdException w:name="Medium Shading 2 Accent 6" w:semiHidden="0" w:uiPriority="64" w:unhideWhenUsed="0"/>
-    <w:lsdException w:name="Medium List 1 Accent 6" w:semiHidden="0" w:uiPriority="65" w:unhideWhenUsed="0"/>
-    <w:lsdException w:name="Medium List 2 Accent 6" w:semiHidden="0" w:uiPriority="66" w:unhideWhenUsed="0"/>
-    <w:lsdException w:name="Medium Grid 1 Accent 6" w:semiHidden="0" w:uiPriority="67" w:unhideWhenUsed="0"/>
-    <w:lsdException w:name="Medium Grid 2 Accent 6" w:semiHidden="0" w:uiPriority="68" w:unhideWhenUsed="0"/>
-    <w:lsdException w:name="Medium Grid 3 Accent 6" w:semiHidden="0" w:uiPriority="69" w:unhideWhenUsed="0"/>
-    <w:lsdException w:name="Dark List Accent 6" w:semiHidden="0" w:uiPriority="70" w:unhideWhenUsed="0"/>
-    <w:lsdException w:name="Colorful Shading Accent 6" w:semiHidden="0" w:uiPriority="71" w:unhideWhenUsed="0"/>
-    <w:lsdException w:name="Colorful List Accent 6" w:semiHidden="0" w:uiPriority="72" w:unhideWhenUsed="0"/>
-    <w:lsdException w:name="Colorful Grid Accent 6" w:semiHidden="0" w:uiPriority="73" w:unhideWhenUsed="0"/>
-    <w:lsdException w:name="Subtle Emphasis" w:semiHidden="0" w:uiPriority="19" w:unhideWhenUsed="0" w:qFormat="1"/>
-    <w:lsdException w:name="Intense Emphasis" w:semiHidden="0" w:uiPriority="21" w:unhideWhenUsed="0" w:qFormat="1"/>
-    <w:lsdException w:name="Subtle Reference" w:semiHidden="0" w:uiPriority="31" w:unhideWhenUsed="0" w:qFormat="1"/>
-    <w:lsdException w:name="Intense Reference" w:semiHidden="0" w:uiPriority="32" w:unhideWhenUsed="0" w:qFormat="1"/>
-    <w:lsdException w:name="Book Title" w:semiHidden="0" w:uiPriority="33" w:unhideWhenUsed="0" w:qFormat="1"/>
-    <w:lsdException w:name="Bibliography" w:uiPriority="37"/>
-    <w:lsdException w:name="TOC Heading" w:uiPriority="39" w:qFormat="1"/>
-  </w:latentStyles>
-  <w:style w:type="paragraph" w:default="1" w:styleId="Normal">
-    <w:name w:val="Normal"/>
-    <w:qFormat/>
-  </w:style>
-  <w:style w:type="character" w:default="1" w:styleId="Fuentedeprrafopredeter">
-    <w:name w:val="Default Paragraph Font"/>
-    <w:uiPriority w:val="1"/>
-    <w:semiHidden/>
-    <w:unhideWhenUsed/>
-  </w:style>
-  <w:style w:type="table" w:default="1" w:styleId="Tablanormal">
-    <w:name w:val="Normal Table"/>
-    <w:uiPriority w:val="99"/>
-    <w:semiHidden/>
-    <w:unhideWhenUsed/>
-    <w:tblPr>
-      <w:tblInd w:w="0" w:type="dxa"/>
-      <w:tblCellMar>
-        <w:top w:w="0" w:type="dxa"/>
-        <w:left w:w="108" w:type="dxa"/>
-        <w:bottom w:w="0" w:type="dxa"/>
-        <w:right w:w="108" w:type="dxa"/>
-      </w:tblCellMar>
-    </w:tblPr>
-  </w:style>
-  <w:style w:type="numbering" w:default="1" w:styleId="Sinlista">
-    <w:name w:val="No List"/>
-    <w:uiPriority w:val="99"/>
-    <w:semiHidden/>
-    <w:unhideWhenUsed/>
-  </w:style>
-  <w:style w:type="paragraph" w:customStyle="1" w:styleId="79CBB30162124A2C9FDF4473A8296AC6">
-    <w:name w:val="79CBB30162124A2C9FDF4473A8296AC6"/>
-    <w:rsid w:val="004E6164"/>
-  </w:style>
-  <w:style w:type="paragraph" w:customStyle="1" w:styleId="5C184F03E43C43938588E89B2EBD0C9B">
-    <w:name w:val="5C184F03E43C43938588E89B2EBD0C9B"/>
-    <w:rsid w:val="004E6164"/>
-  </w:style>
-  <w:style w:type="paragraph" w:customStyle="1" w:styleId="6235FBFA0ADA4959B33E8B64DF81867E">
-    <w:name w:val="6235FBFA0ADA4959B33E8B64DF81867E"/>
-    <w:rsid w:val="004E6164"/>
-  </w:style>
-</w:styles>
-</file>
-
-<file path=word/glossary/stylesWithEffects.xml><?xml version="1.0" encoding="utf-8"?>
-<w:styles xmlns:wpc="http://schemas.microsoft.com/office/word/2010/wordprocessingCanvas" xmlns:mc="http://schemas.openxmlformats.org/markup-compatibility/2006" xmlns:o="urn:schemas-microsoft-com:office:office" xmlns:r="http://schemas.openxmlformats.org/officeDocument/2006/relationships" xmlns:m="http://schemas.openxmlformats.org/officeDocument/2006/math" xmlns:v="urn:schemas-microsoft-com:vml" xmlns:wp14="http://schemas.microsoft.com/office/word/2010/wordprocessingDrawing" xmlns:wp="http://schemas.openxmlformats.org/drawingml/2006/wordprocessingDrawing" xmlns:w10="urn:schemas-microsoft-com:office:word" xmlns:w="http://schemas.openxmlformats.org/wordprocessingml/2006/main" xmlns:w14="http://schemas.microsoft.com/office/word/2010/wordml" xmlns:wpg="http://schemas.microsoft.com/office/word/2010/wordprocessingGroup" xmlns:wpi="http://schemas.microsoft.com/office/word/2010/wordprocessingInk" xmlns:wne="http://schemas.microsoft.com/office/word/2006/wordml" xmlns:wps="http://schemas.microsoft.com/office/word/2010/wordprocessingShape" mc:Ignorable="w14 wp14">
-  <w:docDefaults>
-    <w:rPrDefault>
-      <w:rPr>
-        <w:rFonts w:asciiTheme="minorHAnsi" w:eastAsiaTheme="minorEastAsia" w:hAnsiTheme="minorHAnsi" w:cstheme="minorBidi"/>
-        <w:sz w:val="22"/>
-        <w:szCs w:val="22"/>
-        <w:lang w:val="es-ES_tradnl" w:eastAsia="es-ES_tradnl" w:bidi="ar-SA"/>
-      </w:rPr>
-    </w:rPrDefault>
-    <w:pPrDefault>
-      <w:pPr>
-        <w:spacing w:after="200" w:line="276" w:lineRule="auto"/>
-      </w:pPr>
-    </w:pPrDefault>
-  </w:docDefaults>
-  <w:latentStyles w:defLockedState="0" w:defUIPriority="99" w:defSemiHidden="1" w:defUnhideWhenUsed="1" w:defQFormat="0" w:count="267">
-    <w:lsdException w:name="Normal" w:semiHidden="0" w:uiPriority="0" w:unhideWhenUsed="0" w:qFormat="1"/>
-    <w:lsdException w:name="heading 1" w:semiHidden="0" w:uiPriority="9" w:unhideWhenUsed="0" w:qFormat="1"/>
-    <w:lsdException w:name="heading 2" w:uiPriority="9" w:qFormat="1"/>
-    <w:lsdException w:name="heading 3" w:uiPriority="9" w:qFormat="1"/>
-    <w:lsdException w:name="heading 4" w:uiPriority="9" w:qFormat="1"/>
-    <w:lsdException w:name="heading 5" w:uiPriority="9" w:qFormat="1"/>
-    <w:lsdException w:name="heading 6" w:uiPriority="9" w:qFormat="1"/>
-    <w:lsdException w:name="heading 7" w:uiPriority="9" w:qFormat="1"/>
-    <w:lsdException w:name="heading 8" w:uiPriority="9" w:qFormat="1"/>
-    <w:lsdException w:name="heading 9" w:uiPriority="9" w:qFormat="1"/>
-    <w:lsdException w:name="toc 1" w:uiPriority="39"/>
-    <w:lsdException w:name="toc 2" w:uiPriority="39"/>
-    <w:lsdException w:name="toc 3" w:uiPriority="39"/>
-    <w:lsdException w:name="toc 4" w:uiPriority="39"/>
-    <w:lsdException w:name="toc 5" w:uiPriority="39"/>
-    <w:lsdException w:name="toc 6" w:uiPriority="39"/>
-    <w:lsdException w:name="toc 7" w:uiPriority="39"/>
-    <w:lsdException w:name="toc 8" w:uiPriority="39"/>
-    <w:lsdException w:name="toc 9" w:uiPriority="39"/>
-    <w:lsdException w:name="caption" w:uiPriority="35" w:qFormat="1"/>
-    <w:lsdException w:name="Title" w:semiHidden="0" w:uiPriority="10" w:unhideWhenUsed="0" w:qFormat="1"/>
-    <w:lsdException w:name="Default Paragraph Font" w:uiPriority="1"/>
-    <w:lsdException w:name="Subtitle" w:semiHidden="0" w:uiPriority="11" w:unhideWhenUsed="0" w:qFormat="1"/>
-    <w:lsdException w:name="Strong" w:semiHidden="0" w:uiPriority="22" w:unhideWhenUsed="0" w:qFormat="1"/>
-    <w:lsdException w:name="Emphasis" w:semiHidden="0" w:uiPriority="20" w:unhideWhenUsed="0" w:qFormat="1"/>
-    <w:lsdException w:name="Table Grid" w:semiHidden="0" w:uiPriority="59" w:unhideWhenUsed="0"/>
-    <w:lsdException w:name="Placeholder Text" w:unhideWhenUsed="0"/>
-    <w:lsdException w:name="No Spacing" w:semiHidden="0" w:uiPriority="1" w:unhideWhenUsed="0" w:qFormat="1"/>
-    <w:lsdException w:name="Light Shading" w:semiHidden="0" w:uiPriority="60" w:unhideWhenUsed="0"/>
-    <w:lsdException w:name="Light List" w:semiHidden="0" w:uiPriority="61" w:unhideWhenUsed="0"/>
-    <w:lsdException w:name="Light Grid" w:semiHidden="0" w:uiPriority="62" w:unhideWhenUsed="0"/>
-    <w:lsdException w:name="Medium Shading 1" w:semiHidden="0" w:uiPriority="63" w:unhideWhenUsed="0"/>
-    <w:lsdException w:name="Medium Shading 2" w:semiHidden="0" w:uiPriority="64" w:unhideWhenUsed="0"/>
-    <w:lsdException w:name="Medium List 1" w:semiHidden="0" w:uiPriority="65" w:unhideWhenUsed="0"/>
-    <w:lsdException w:name="Medium List 2" w:semiHidden="0" w:uiPriority="66" w:unhideWhenUsed="0"/>
-    <w:lsdException w:name="Medium Grid 1" w:semiHidden="0" w:uiPriority="67" w:unhideWhenUsed="0"/>
-    <w:lsdException w:name="Medium Grid 2" w:semiHidden="0" w:uiPriority="68" w:unhideWhenUsed="0"/>
-    <w:lsdException w:name="Medium Grid 3" w:semiHidden="0" w:uiPriority="69" w:unhideWhenUsed="0"/>
-    <w:lsdException w:name="Dark List" w:semiHidden="0" w:uiPriority="70" w:unhideWhenUsed="0"/>
-    <w:lsdException w:name="Colorful Shading" w:semiHidden="0" w:uiPriority="71" w:unhideWhenUsed="0"/>
-    <w:lsdException w:name="Colorful List" w:semiHidden="0" w:uiPriority="72" w:unhideWhenUsed="0"/>
-    <w:lsdException w:name="Colorful Grid" w:semiHidden="0" w:uiPriority="73" w:unhideWhenUsed="0"/>
-    <w:lsdException w:name="Light Shading Accent 1" w:semiHidden="0" w:uiPriority="60" w:unhideWhenUsed="0"/>
-    <w:lsdException w:name="Light List Accent 1" w:semiHidden="0" w:uiPriority="61" w:unhideWhenUsed="0"/>
-    <w:lsdException w:name="Light Grid Accent 1" w:semiHidden="0" w:uiPriority="62" w:unhideWhenUsed="0"/>
-    <w:lsdException w:name="Medium Shading 1 Accent 1" w:semiHidden="0" w:uiPriority="63" w:unhideWhenUsed="0"/>
-    <w:lsdException w:name="Medium Shading 2 Accent 1" w:semiHidden="0" w:uiPriority="64" w:unhideWhenUsed="0"/>
-    <w:lsdException w:name="Medium List 1 Accent 1" w:semiHidden="0" w:uiPriority="65" w:unhideWhenUsed="0"/>
-    <w:lsdException w:name="Revision" w:unhideWhenUsed="0"/>
-    <w:lsdException w:name="List Paragraph" w:semiHidden="0" w:uiPriority="34" w:unhideWhenUsed="0" w:qFormat="1"/>
-    <w:lsdException w:name="Quote" w:semiHidden="0" w:uiPriority="29" w:unhideWhenUsed="0" w:qFormat="1"/>
-    <w:lsdException w:name="Intense Quote" w:semiHidden="0" w:uiPriority="30" w:unhideWhenUsed="0" w:qFormat="1"/>
-    <w:lsdException w:name="Medium List 2 Accent 1" w:semiHidden="0" w:uiPriority="66" w:unhideWhenUsed="0"/>
-    <w:lsdException w:name="Medium Grid 1 Accent 1" w:semiHidden="0" w:uiPriority="67" w:unhideWhenUsed="0"/>
-    <w:lsdException w:name="Medium Grid 2 Accent 1" w:semiHidden="0" w:uiPriority="68" w:unhideWhenUsed="0"/>
-    <w:lsdException w:name="Medium Grid 3 Accent 1" w:semiHidden="0" w:uiPriority="69" w:unhideWhenUsed="0"/>
-    <w:lsdException w:name="Dark List Accent 1" w:semiHidden="0" w:uiPriority="70" w:unhideWhenUsed="0"/>
-    <w:lsdException w:name="Colorful Shading Accent 1" w:semiHidden="0" w:uiPriority="71" w:unhideWhenUsed="0"/>
-    <w:lsdException w:name="Colorful List Accent 1" w:semiHidden="0" w:uiPriority="72" w:unhideWhenUsed="0"/>
-    <w:lsdException w:name="Colorful Grid Accent 1" w:semiHidden="0" w:uiPriority="73" w:unhideWhenUsed="0"/>
-    <w:lsdException w:name="Light Shading Accent 2" w:semiHidden="0" w:uiPriority="60" w:unhideWhenUsed="0"/>
-    <w:lsdException w:name="Light List Accent 2" w:semiHidden="0" w:uiPriority="61" w:unhideWhenUsed="0"/>
-    <w:lsdException w:name="Light Grid Accent 2" w:semiHidden="0" w:uiPriority="62" w:unhideWhenUsed="0"/>
-    <w:lsdException w:name="Medium Shading 1 Accent 2" w:semiHidden="0" w:uiPriority="63" w:unhideWhenUsed="0"/>
-    <w:lsdException w:name="Medium Shading 2 Accent 2" w:semiHidden="0" w:uiPriority="64" w:unhideWhenUsed="0"/>
-    <w:lsdException w:name="Medium List 1 Accent 2" w:semiHidden="0" w:uiPriority="65" w:unhideWhenUsed="0"/>
-    <w:lsdException w:name="Medium List 2 Accent 2" w:semiHidden="0" w:uiPriority="66" w:unhideWhenUsed="0"/>
-    <w:lsdException w:name="Medium Grid 1 Accent 2" w:semiHidden="0" w:uiPriority="67" w:unhideWhenUsed="0"/>
-    <w:lsdException w:name="Medium Grid 2 Accent 2" w:semiHidden="0" w:uiPriority="68" w:unhideWhenUsed="0"/>
-    <w:lsdException w:name="Medium Grid 3 Accent 2" w:semiHidden="0" w:uiPriority="69" w:unhideWhenUsed="0"/>
-    <w:lsdException w:name="Dark List Accent 2" w:semiHidden="0" w:uiPriority="70" w:unhideWhenUsed="0"/>
-    <w:lsdException w:name="Colorful Shading Accent 2" w:semiHidden="0" w:uiPriority="71" w:unhideWhenUsed="0"/>
-    <w:lsdException w:name="Colorful List Accent 2" w:semiHidden="0" w:uiPriority="72" w:unhideWhenUsed="0"/>
-    <w:lsdException w:name="Colorful Grid Accent 2" w:semiHidden="0" w:uiPriority="73" w:unhideWhenUsed="0"/>
-    <w:lsdException w:name="Light Shading Accent 3" w:semiHidden="0" w:uiPriority="60" w:unhideWhenUsed="0"/>
-    <w:lsdException w:name="Light List Accent 3" w:semiHidden="0" w:uiPriority="61" w:unhideWhenUsed="0"/>
-    <w:lsdException w:name="Light Grid Accent 3" w:semiHidden="0" w:uiPriority="62" w:unhideWhenUsed="0"/>
-    <w:lsdException w:name="Medium Shading 1 Accent 3" w:semiHidden="0" w:uiPriority="63" w:unhideWhenUsed="0"/>
-    <w:lsdException w:name="Medium Shading 2 Accent 3" w:semiHidden="0" w:uiPriority="64" w:unhideWhenUsed="0"/>
-    <w:lsdException w:name="Medium List 1 Accent 3" w:semiHidden="0" w:uiPriority="65" w:unhideWhenUsed="0"/>
-    <w:lsdException w:name="Medium List 2 Accent 3" w:semiHidden="0" w:uiPriority="66" w:unhideWhenUsed="0"/>
-    <w:lsdException w:name="Medium Grid 1 Accent 3" w:semiHidden="0" w:uiPriority="67" w:unhideWhenUsed="0"/>
-    <w:lsdException w:name="Medium Grid 2 Accent 3" w:semiHidden="0" w:uiPriority="68" w:unhideWhenUsed="0"/>
-    <w:lsdException w:name="Medium Grid 3 Accent 3" w:semiHidden="0" w:uiPriority="69" w:unhideWhenUsed="0"/>
-    <w:lsdException w:name="Dark List Accent 3" w:semiHidden="0" w:uiPriority="70" w:unhideWhenUsed="0"/>
-    <w:lsdException w:name="Colorful Shading Accent 3" w:semiHidden="0" w:uiPriority="71" w:unhideWhenUsed="0"/>
-    <w:lsdException w:name="Colorful List Accent 3" w:semiHidden="0" w:uiPriority="72" w:unhideWhenUsed="0"/>
-    <w:lsdException w:name="Colorful Grid Accent 3" w:semiHidden="0" w:uiPriority="73" w:unhideWhenUsed="0"/>
-    <w:lsdException w:name="Light Shading Accent 4" w:semiHidden="0" w:uiPriority="60" w:unhideWhenUsed="0"/>
-    <w:lsdException w:name="Light List Accent 4" w:semiHidden="0" w:uiPriority="61" w:unhideWhenUsed="0"/>
-    <w:lsdException w:name="Light Grid Accent 4" w:semiHidden="0" w:uiPriority="62" w:unhideWhenUsed="0"/>
-    <w:lsdException w:name="Medium Shading 1 Accent 4" w:semiHidden="0" w:uiPriority="63" w:unhideWhenUsed="0"/>
-    <w:lsdException w:name="Medium Shading 2 Accent 4" w:semiHidden="0" w:uiPriority="64" w:unhideWhenUsed="0"/>
-    <w:lsdException w:name="Medium List 1 Accent 4" w:semiHidden="0" w:uiPriority="65" w:unhideWhenUsed="0"/>
-    <w:lsdException w:name="Medium List 2 Accent 4" w:semiHidden="0" w:uiPriority="66" w:unhideWhenUsed="0"/>
-    <w:lsdException w:name="Medium Grid 1 Accent 4" w:semiHidden="0" w:uiPriority="67" w:unhideWhenUsed="0"/>
-    <w:lsdException w:name="Medium Grid 2 Accent 4" w:semiHidden="0" w:uiPriority="68" w:unhideWhenUsed="0"/>
-    <w:lsdException w:name="Medium Grid 3 Accent 4" w:semiHidden="0" w:uiPriority="69" w:unhideWhenUsed="0"/>
-    <w:lsdException w:name="Dark List Accent 4" w:semiHidden="0" w:uiPriority="70" w:unhideWhenUsed="0"/>
-    <w:lsdException w:name="Colorful Shading Accent 4" w:semiHidden="0" w:uiPriority="71" w:unhideWhenUsed="0"/>
-    <w:lsdException w:name="Colorful List Accent 4" w:semiHidden="0" w:uiPriority="72" w:unhideWhenUsed="0"/>
-    <w:lsdException w:name="Colorful Grid Accent 4" w:semiHidden="0" w:uiPriority="73" w:unhideWhenUsed="0"/>
-    <w:lsdException w:name="Light Shading Accent 5" w:semiHidden="0" w:uiPriority="60" w:unhideWhenUsed="0"/>
-    <w:lsdException w:name="Light List Accent 5" w:semiHidden="0" w:uiPriority="61" w:unhideWhenUsed="0"/>
-    <w:lsdException w:name="Light Grid Accent 5" w:semiHidden="0" w:uiPriority="62" w:unhideWhenUsed="0"/>
-    <w:lsdException w:name="Medium Shading 1 Accent 5" w:semiHidden="0" w:uiPriority="63" w:unhideWhenUsed="0"/>
-    <w:lsdException w:name="Medium Shading 2 Accent 5" w:semiHidden="0" w:uiPriority="64" w:unhideWhenUsed="0"/>
-    <w:lsdException w:name="Medium List 1 Accent 5" w:semiHidden="0" w:uiPriority="65" w:unhideWhenUsed="0"/>
-    <w:lsdException w:name="Medium List 2 Accent 5" w:semiHidden="0" w:uiPriority="66" w:unhideWhenUsed="0"/>
-    <w:lsdException w:name="Medium Grid 1 Accent 5" w:semiHidden="0" w:uiPriority="67" w:unhideWhenUsed="0"/>
-    <w:lsdException w:name="Medium Grid 2 Accent 5" w:semiHidden="0" w:uiPriority="68" w:unhideWhenUsed="0"/>
-    <w:lsdException w:name="Medium Grid 3 Accent 5" w:semiHidden="0" w:uiPriority="69" w:unhideWhenUsed="0"/>
-    <w:lsdException w:name="Dark List Accent 5" w:semiHidden="0" w:uiPriority="70" w:unhideWhenUsed="0"/>
-    <w:lsdException w:name="Colorful Shading Accent 5" w:semiHidden="0" w:uiPriority="71" w:unhideWhenUsed="0"/>
-    <w:lsdException w:name="Colorful List Accent 5" w:semiHidden="0" w:uiPriority="72" w:unhideWhenUsed="0"/>
-    <w:lsdException w:name="Colorful Grid Accent 5" w:semiHidden="0" w:uiPriority="73" w:unhideWhenUsed="0"/>
-    <w:lsdException w:name="Light Shading Accent 6" w:semiHidden="0" w:uiPriority="60" w:unhideWhenUsed="0"/>
-    <w:lsdException w:name="Light List Accent 6" w:semiHidden="0" w:uiPriority="61" w:unhideWhenUsed="0"/>
-    <w:lsdException w:name="Light Grid Accent 6" w:semiHidden="0" w:uiPriority="62" w:unhideWhenUsed="0"/>
-    <w:lsdException w:name="Medium Shading 1 Accent 6" w:semiHidden="0" w:uiPriority="63" w:unhideWhenUsed="0"/>
-    <w:lsdException w:name="Medium Shading 2 Accent 6" w:semiHidden="0" w:uiPriority="64" w:unhideWhenUsed="0"/>
-    <w:lsdException w:name="Medium List 1 Accent 6" w:semiHidden="0" w:uiPriority="65" w:unhideWhenUsed="0"/>
-    <w:lsdException w:name="Medium List 2 Accent 6" w:semiHidden="0" w:uiPriority="66" w:unhideWhenUsed="0"/>
-    <w:lsdException w:name="Medium Grid 1 Accent 6" w:semiHidden="0" w:uiPriority="67" w:unhideWhenUsed="0"/>
-    <w:lsdException w:name="Medium Grid 2 Accent 6" w:semiHidden="0" w:uiPriority="68" w:unhideWhenUsed="0"/>
-    <w:lsdException w:name="Medium Grid 3 Accent 6" w:semiHidden="0" w:uiPriority="69" w:unhideWhenUsed="0"/>
-    <w:lsdException w:name="Dark List Accent 6" w:semiHidden="0" w:uiPriority="70" w:unhideWhenUsed="0"/>
-    <w:lsdException w:name="Colorful Shading Accent 6" w:semiHidden="0" w:uiPriority="71" w:unhideWhenUsed="0"/>
-    <w:lsdException w:name="Colorful List Accent 6" w:semiHidden="0" w:uiPriority="72" w:unhideWhenUsed="0"/>
-    <w:lsdException w:name="Colorful Grid Accent 6" w:semiHidden="0" w:uiPriority="73" w:unhideWhenUsed="0"/>
-    <w:lsdException w:name="Subtle Emphasis" w:semiHidden="0" w:uiPriority="19" w:unhideWhenUsed="0" w:qFormat="1"/>
-    <w:lsdException w:name="Intense Emphasis" w:semiHidden="0" w:uiPriority="21" w:unhideWhenUsed="0" w:qFormat="1"/>
-    <w:lsdException w:name="Subtle Reference" w:semiHidden="0" w:uiPriority="31" w:unhideWhenUsed="0" w:qFormat="1"/>
-    <w:lsdException w:name="Intense Reference" w:semiHidden="0" w:uiPriority="32" w:unhideWhenUsed="0" w:qFormat="1"/>
-    <w:lsdException w:name="Book Title" w:semiHidden="0" w:uiPriority="33" w:unhideWhenUsed="0" w:qFormat="1"/>
-    <w:lsdException w:name="Bibliography" w:uiPriority="37"/>
-    <w:lsdException w:name="TOC Heading" w:uiPriority="39" w:qFormat="1"/>
-  </w:latentStyles>
-  <w:style w:type="paragraph" w:default="1" w:styleId="Normal">
-    <w:name w:val="Normal"/>
-    <w:qFormat/>
-  </w:style>
-  <w:style w:type="character" w:default="1" w:styleId="Fuentedeprrafopredeter">
-    <w:name w:val="Default Paragraph Font"/>
-    <w:uiPriority w:val="1"/>
-    <w:semiHidden/>
-    <w:unhideWhenUsed/>
-  </w:style>
-  <w:style w:type="table" w:default="1" w:styleId="Tablanormal">
-    <w:name w:val="Normal Table"/>
-    <w:uiPriority w:val="99"/>
-    <w:semiHidden/>
-    <w:unhideWhenUsed/>
-    <w:tblPr>
-      <w:tblInd w:w="0" w:type="dxa"/>
-      <w:tblCellMar>
-        <w:top w:w="0" w:type="dxa"/>
-        <w:left w:w="108" w:type="dxa"/>
-        <w:bottom w:w="0" w:type="dxa"/>
-        <w:right w:w="108" w:type="dxa"/>
-      </w:tblCellMar>
-    </w:tblPr>
-  </w:style>
-  <w:style w:type="numbering" w:default="1" w:styleId="Sinlista">
-    <w:name w:val="No List"/>
-    <w:uiPriority w:val="99"/>
-    <w:semiHidden/>
-    <w:unhideWhenUsed/>
-  </w:style>
-  <w:style w:type="paragraph" w:customStyle="1" w:styleId="79CBB30162124A2C9FDF4473A8296AC6">
-    <w:name w:val="79CBB30162124A2C9FDF4473A8296AC6"/>
-    <w:rsid w:val="004E6164"/>
-  </w:style>
-  <w:style w:type="paragraph" w:customStyle="1" w:styleId="5C184F03E43C43938588E89B2EBD0C9B">
-    <w:name w:val="5C184F03E43C43938588E89B2EBD0C9B"/>
-    <w:rsid w:val="004E6164"/>
-  </w:style>
-  <w:style w:type="paragraph" w:customStyle="1" w:styleId="6235FBFA0ADA4959B33E8B64DF81867E">
-    <w:name w:val="6235FBFA0ADA4959B33E8B64DF81867E"/>
-    <w:rsid w:val="004E6164"/>
-  </w:style>
-</w:styles>
-</file>
-
-<file path=word/glossary/webSettings.xml><?xml version="1.0" encoding="utf-8"?>
-<w:webSettings xmlns:mc="http://schemas.openxmlformats.org/markup-compatibility/2006" xmlns:r="http://schemas.openxmlformats.org/officeDocument/2006/relationships" xmlns:w="http://schemas.openxmlformats.org/wordprocessingml/2006/main" xmlns:w14="http://schemas.microsoft.com/office/word/2010/wordml" mc:Ignorable="w14">
-  <w:optimizeForBrowser/>
-  <w:allowPNG/>
-</w:webSettings>
-</file>
-
 <file path=word/theme/theme1.xml><?xml version="1.0" encoding="utf-8"?>
 <a:theme xmlns:a="http://schemas.openxmlformats.org/drawingml/2006/main" name="Tema1">
   <a:themeElements>
@@ -25157,7 +26472,7 @@
 </file>
 
 <file path=customXml/itemProps1.xml><?xml version="1.0" encoding="utf-8"?>
-<ds:datastoreItem xmlns:ds="http://schemas.openxmlformats.org/officeDocument/2006/customXml" ds:itemID="{C2BD574F-D3B2-49C9-9EE0-1FD50F5BD6B4}">
+<ds:datastoreItem xmlns:ds="http://schemas.openxmlformats.org/officeDocument/2006/customXml" ds:itemID="{6BEFAF89-42E6-4BA1-8BB3-1732F826F650}">
   <ds:schemaRefs>
     <ds:schemaRef ds:uri="http://schemas.openxmlformats.org/officeDocument/2006/bibliography"/>
   </ds:schemaRefs>

</xml_diff>